<commit_message>
uploading final version of diplomayin + pdf
</commit_message>
<xml_diff>
--- a/Diplomayin.docx
+++ b/Diplomayin.docx
@@ -1,6 +1,6 @@
 
 <file path=word/document.xml><?xml version="1.0" encoding="utf-8"?>
-<w:document xmlns:wpc="http://schemas.microsoft.com/office/word/2010/wordprocessingCanvas" xmlns:cx="http://schemas.microsoft.com/office/drawing/2014/chartex" xmlns:cx1="http://schemas.microsoft.com/office/drawing/2015/9/8/chartex" xmlns:mc="http://schemas.openxmlformats.org/markup-compatibility/2006" xmlns:o="urn:schemas-microsoft-com:office:office" xmlns:r="http://schemas.openxmlformats.org/officeDocument/2006/relationships" xmlns:m="http://schemas.openxmlformats.org/officeDocument/2006/math" xmlns:v="urn:schemas-microsoft-com:vml" xmlns:wp14="http://schemas.microsoft.com/office/word/2010/wordprocessingDrawing" xmlns:wp="http://schemas.openxmlformats.org/drawingml/2006/wordprocessingDrawing" xmlns:w10="urn:schemas-microsoft-com:office:word" xmlns:w="http://schemas.openxmlformats.org/wordprocessingml/2006/main" xmlns:w14="http://schemas.microsoft.com/office/word/2010/wordml" xmlns:w15="http://schemas.microsoft.com/office/word/2012/wordml" xmlns:w16se="http://schemas.microsoft.com/office/word/2015/wordml/symex" xmlns:wpg="http://schemas.microsoft.com/office/word/2010/wordprocessingGroup" xmlns:wpi="http://schemas.microsoft.com/office/word/2010/wordprocessingInk" xmlns:wne="http://schemas.microsoft.com/office/word/2006/wordml" xmlns:wps="http://schemas.microsoft.com/office/word/2010/wordprocessingShape" mc:Ignorable="w14 w15 w16se wp14">
+<w:document xmlns:wpc="http://schemas.microsoft.com/office/word/2010/wordprocessingCanvas" xmlns:cx="http://schemas.microsoft.com/office/drawing/2014/chartex" xmlns:cx1="http://schemas.microsoft.com/office/drawing/2015/9/8/chartex" xmlns:cx2="http://schemas.microsoft.com/office/drawing/2015/10/21/chartex" xmlns:cx3="http://schemas.microsoft.com/office/drawing/2016/5/9/chartex" xmlns:cx4="http://schemas.microsoft.com/office/drawing/2016/5/10/chartex" xmlns:cx5="http://schemas.microsoft.com/office/drawing/2016/5/11/chartex" xmlns:cx6="http://schemas.microsoft.com/office/drawing/2016/5/12/chartex" xmlns:cx7="http://schemas.microsoft.com/office/drawing/2016/5/13/chartex" xmlns:cx8="http://schemas.microsoft.com/office/drawing/2016/5/14/chartex" xmlns:mc="http://schemas.openxmlformats.org/markup-compatibility/2006" xmlns:aink="http://schemas.microsoft.com/office/drawing/2016/ink" xmlns:am3d="http://schemas.microsoft.com/office/drawing/2017/model3d" xmlns:o="urn:schemas-microsoft-com:office:office" xmlns:oel="http://schemas.microsoft.com/office/2019/extlst" xmlns:r="http://schemas.openxmlformats.org/officeDocument/2006/relationships" xmlns:m="http://schemas.openxmlformats.org/officeDocument/2006/math" xmlns:v="urn:schemas-microsoft-com:vml" xmlns:wp14="http://schemas.microsoft.com/office/word/2010/wordprocessingDrawing" xmlns:wp="http://schemas.openxmlformats.org/drawingml/2006/wordprocessingDrawing" xmlns:w10="urn:schemas-microsoft-com:office:word" xmlns:w="http://schemas.openxmlformats.org/wordprocessingml/2006/main" xmlns:w14="http://schemas.microsoft.com/office/word/2010/wordml" xmlns:w15="http://schemas.microsoft.com/office/word/2012/wordml" xmlns:w16cex="http://schemas.microsoft.com/office/word/2018/wordml/cex" xmlns:w16cid="http://schemas.microsoft.com/office/word/2016/wordml/cid" xmlns:w16="http://schemas.microsoft.com/office/word/2018/wordml" xmlns:w16du="http://schemas.microsoft.com/office/word/2023/wordml/word16du" xmlns:w16sdtdh="http://schemas.microsoft.com/office/word/2020/wordml/sdtdatahash" xmlns:w16sdtfl="http://schemas.microsoft.com/office/word/2024/wordml/sdtformatlock" xmlns:w16se="http://schemas.microsoft.com/office/word/2015/wordml/symex" xmlns:wpg="http://schemas.microsoft.com/office/word/2010/wordprocessingGroup" xmlns:wpi="http://schemas.microsoft.com/office/word/2010/wordprocessingInk" xmlns:wne="http://schemas.microsoft.com/office/word/2006/wordml" xmlns:wps="http://schemas.microsoft.com/office/word/2010/wordprocessingShape" mc:Ignorable="w14 w15 w16se w16cid w16 w16cex w16sdtdh w16sdtfl w16du wp14">
   <w:body>
     <w:p>
       <w:pPr>
@@ -22,8 +22,6 @@
         </w:rPr>
         <w:t xml:space="preserve"> </w:t>
       </w:r>
-      <w:bookmarkStart w:id="0" w:name="_GoBack"/>
-      <w:bookmarkEnd w:id="0"/>
       <w:r>
         <w:rPr>
           <w:rFonts w:ascii="Sylfaen" w:hAnsi="Sylfaen"/>
@@ -2360,7 +2358,7 @@
           <w:bCs/>
           <w:sz w:val="28"/>
           <w:szCs w:val="24"/>
-          <w:lang w:eastAsia="ru-RU"/>
+          <w:lang w:val="hy-AM" w:eastAsia="ru-RU"/>
         </w:rPr>
       </w:pPr>
       <w:r>
@@ -2370,87 +2368,10 @@
           <w:bCs/>
           <w:sz w:val="28"/>
           <w:szCs w:val="24"/>
-          <w:lang w:val="en-US" w:eastAsia="ru-RU"/>
+          <w:lang w:val="hy-AM" w:eastAsia="ru-RU"/>
         </w:rPr>
         <w:lastRenderedPageBreak/>
-        <w:t>Տվյալային</w:t>
-      </w:r>
-      <w:r>
-        <w:rPr>
-          <w:rFonts w:ascii="Sylfaen" w:eastAsia="Times New Roman" w:hAnsi="Sylfaen" w:cs="Times New Roman"/>
-          <w:b/>
-          <w:bCs/>
-          <w:sz w:val="28"/>
-          <w:szCs w:val="24"/>
-          <w:lang w:eastAsia="ru-RU"/>
-        </w:rPr>
-        <w:t xml:space="preserve"> </w:t>
-      </w:r>
-      <w:r>
-        <w:rPr>
-          <w:rFonts w:ascii="Sylfaen" w:eastAsia="Times New Roman" w:hAnsi="Sylfaen" w:cs="Times New Roman"/>
-          <w:b/>
-          <w:bCs/>
-          <w:sz w:val="28"/>
-          <w:szCs w:val="24"/>
-          <w:lang w:val="en-US" w:eastAsia="ru-RU"/>
-        </w:rPr>
-        <w:t>խողովակաշարեր</w:t>
-      </w:r>
-      <w:r>
-        <w:rPr>
-          <w:rFonts w:ascii="Sylfaen" w:eastAsia="Times New Roman" w:hAnsi="Sylfaen" w:cs="Times New Roman"/>
-          <w:b/>
-          <w:bCs/>
-          <w:sz w:val="28"/>
-          <w:szCs w:val="24"/>
-          <w:lang w:eastAsia="ru-RU"/>
-        </w:rPr>
-        <w:t xml:space="preserve"> (</w:t>
-      </w:r>
-      <w:r>
-        <w:rPr>
-          <w:rFonts w:ascii="Sylfaen" w:eastAsia="Times New Roman" w:hAnsi="Sylfaen" w:cs="Times New Roman"/>
-          <w:b/>
-          <w:bCs/>
-          <w:sz w:val="28"/>
-          <w:szCs w:val="24"/>
-          <w:lang w:val="en-US" w:eastAsia="ru-RU"/>
-        </w:rPr>
-        <w:t>Data</w:t>
-      </w:r>
-      <w:r>
-        <w:rPr>
-          <w:rFonts w:ascii="Sylfaen" w:eastAsia="Times New Roman" w:hAnsi="Sylfaen" w:cs="Times New Roman"/>
-          <w:b/>
-          <w:bCs/>
-          <w:sz w:val="28"/>
-          <w:szCs w:val="24"/>
-          <w:lang w:eastAsia="ru-RU"/>
-        </w:rPr>
-        <w:t xml:space="preserve"> </w:t>
-      </w:r>
-      <w:r>
-        <w:rPr>
-          <w:rFonts w:ascii="Sylfaen" w:eastAsia="Times New Roman" w:hAnsi="Sylfaen" w:cs="Times New Roman"/>
-          <w:b/>
-          <w:bCs/>
-          <w:sz w:val="28"/>
-          <w:szCs w:val="24"/>
-          <w:lang w:val="en-US" w:eastAsia="ru-RU"/>
-        </w:rPr>
-        <w:t>Pipelines</w:t>
-      </w:r>
-      <w:r>
-        <w:rPr>
-          <w:rFonts w:ascii="Sylfaen" w:eastAsia="Times New Roman" w:hAnsi="Sylfaen" w:cs="Times New Roman"/>
-          <w:b/>
-          <w:bCs/>
-          <w:sz w:val="28"/>
-          <w:szCs w:val="24"/>
-          <w:lang w:eastAsia="ru-RU"/>
-        </w:rPr>
-        <w:t>)</w:t>
+        <w:t>Տվյալային խողովակաշարեր (Data Pipelines)</w:t>
       </w:r>
     </w:p>
     <w:p>
@@ -2463,46 +2384,26 @@
           <w:bCs/>
           <w:sz w:val="24"/>
           <w:szCs w:val="24"/>
-          <w:lang w:eastAsia="ru-RU"/>
-        </w:rPr>
-      </w:pPr>
-      <w:r>
-        <w:rPr>
-          <w:rFonts w:ascii="Sylfaen" w:eastAsia="Times New Roman" w:hAnsi="Sylfaen" w:cs="Times New Roman"/>
-          <w:bCs/>
-          <w:sz w:val="24"/>
-          <w:szCs w:val="24"/>
-          <w:lang w:val="en-US" w:eastAsia="ru-RU"/>
-        </w:rPr>
-        <w:t>Data</w:t>
-      </w:r>
-      <w:r>
-        <w:rPr>
-          <w:rFonts w:ascii="Sylfaen" w:eastAsia="Times New Roman" w:hAnsi="Sylfaen" w:cs="Times New Roman"/>
-          <w:bCs/>
-          <w:sz w:val="24"/>
-          <w:szCs w:val="24"/>
-          <w:lang w:eastAsia="ru-RU"/>
-        </w:rPr>
-        <w:t xml:space="preserve"> </w:t>
-      </w:r>
-      <w:r>
-        <w:rPr>
-          <w:rFonts w:ascii="Sylfaen" w:eastAsia="Times New Roman" w:hAnsi="Sylfaen" w:cs="Times New Roman"/>
-          <w:bCs/>
-          <w:sz w:val="24"/>
-          <w:szCs w:val="24"/>
-          <w:lang w:val="en-US" w:eastAsia="ru-RU"/>
-        </w:rPr>
-        <w:t>Pipeline</w:t>
-      </w:r>
-      <w:r>
-        <w:rPr>
-          <w:rFonts w:ascii="Sylfaen" w:eastAsia="Times New Roman" w:hAnsi="Sylfaen" w:cs="Times New Roman"/>
-          <w:bCs/>
-          <w:sz w:val="24"/>
-          <w:szCs w:val="24"/>
-          <w:lang w:eastAsia="ru-RU"/>
+          <w:lang w:val="hy-AM" w:eastAsia="ru-RU"/>
+        </w:rPr>
+      </w:pPr>
+      <w:r>
+        <w:rPr>
+          <w:rFonts w:ascii="Sylfaen" w:eastAsia="Times New Roman" w:hAnsi="Sylfaen" w:cs="Times New Roman"/>
+          <w:bCs/>
+          <w:sz w:val="24"/>
+          <w:szCs w:val="24"/>
+          <w:lang w:val="hy-AM" w:eastAsia="ru-RU"/>
+        </w:rPr>
+        <w:t>Data Pipeline</w:t>
+      </w:r>
+      <w:r>
+        <w:rPr>
+          <w:rFonts w:ascii="Sylfaen" w:eastAsia="Times New Roman" w:hAnsi="Sylfaen" w:cs="Times New Roman"/>
+          <w:bCs/>
+          <w:sz w:val="24"/>
+          <w:szCs w:val="24"/>
+          <w:lang w:val="hy-AM" w:eastAsia="ru-RU"/>
         </w:rPr>
         <w:t>-</w:t>
       </w:r>
@@ -2512,679 +2413,9 @@
           <w:bCs/>
           <w:sz w:val="24"/>
           <w:szCs w:val="24"/>
-          <w:lang w:val="en-US" w:eastAsia="ru-RU"/>
-        </w:rPr>
-        <w:t>ը</w:t>
-      </w:r>
-      <w:r>
-        <w:rPr>
-          <w:rFonts w:ascii="Sylfaen" w:eastAsia="Times New Roman" w:hAnsi="Sylfaen" w:cs="Times New Roman"/>
-          <w:bCs/>
-          <w:sz w:val="24"/>
-          <w:szCs w:val="24"/>
-          <w:lang w:eastAsia="ru-RU"/>
-        </w:rPr>
-        <w:t xml:space="preserve"> </w:t>
-      </w:r>
-      <w:r>
-        <w:rPr>
-          <w:rFonts w:ascii="Sylfaen" w:eastAsia="Times New Roman" w:hAnsi="Sylfaen" w:cs="Times New Roman"/>
-          <w:bCs/>
-          <w:sz w:val="24"/>
-          <w:szCs w:val="24"/>
-          <w:lang w:val="en-US" w:eastAsia="ru-RU"/>
-        </w:rPr>
-        <w:t>տվյալների</w:t>
-      </w:r>
-      <w:r>
-        <w:rPr>
-          <w:rFonts w:ascii="Sylfaen" w:eastAsia="Times New Roman" w:hAnsi="Sylfaen" w:cs="Times New Roman"/>
-          <w:bCs/>
-          <w:sz w:val="24"/>
-          <w:szCs w:val="24"/>
-          <w:lang w:eastAsia="ru-RU"/>
-        </w:rPr>
-        <w:t xml:space="preserve"> </w:t>
-      </w:r>
-      <w:r>
-        <w:rPr>
-          <w:rFonts w:ascii="Sylfaen" w:eastAsia="Times New Roman" w:hAnsi="Sylfaen" w:cs="Times New Roman"/>
-          <w:bCs/>
-          <w:sz w:val="24"/>
-          <w:szCs w:val="24"/>
-          <w:lang w:val="en-US" w:eastAsia="ru-RU"/>
-        </w:rPr>
-        <w:t>ավտոմատացված</w:t>
-      </w:r>
-      <w:r>
-        <w:rPr>
-          <w:rFonts w:ascii="Sylfaen" w:eastAsia="Times New Roman" w:hAnsi="Sylfaen" w:cs="Times New Roman"/>
-          <w:bCs/>
-          <w:sz w:val="24"/>
-          <w:szCs w:val="24"/>
-          <w:lang w:eastAsia="ru-RU"/>
-        </w:rPr>
-        <w:t xml:space="preserve"> </w:t>
-      </w:r>
-      <w:r>
-        <w:rPr>
-          <w:rFonts w:ascii="Sylfaen" w:eastAsia="Times New Roman" w:hAnsi="Sylfaen" w:cs="Times New Roman"/>
-          <w:bCs/>
-          <w:sz w:val="24"/>
-          <w:szCs w:val="24"/>
-          <w:lang w:val="en-US" w:eastAsia="ru-RU"/>
-        </w:rPr>
-        <w:t>հոսքերի</w:t>
-      </w:r>
-      <w:r>
-        <w:rPr>
-          <w:rFonts w:ascii="Sylfaen" w:eastAsia="Times New Roman" w:hAnsi="Sylfaen" w:cs="Times New Roman"/>
-          <w:bCs/>
-          <w:sz w:val="24"/>
-          <w:szCs w:val="24"/>
-          <w:lang w:eastAsia="ru-RU"/>
-        </w:rPr>
-        <w:t xml:space="preserve"> </w:t>
-      </w:r>
-      <w:r>
-        <w:rPr>
-          <w:rFonts w:ascii="Sylfaen" w:eastAsia="Times New Roman" w:hAnsi="Sylfaen" w:cs="Times New Roman"/>
-          <w:bCs/>
-          <w:sz w:val="24"/>
-          <w:szCs w:val="24"/>
-          <w:lang w:val="en-US" w:eastAsia="ru-RU"/>
-        </w:rPr>
-        <w:t>համակարգված</w:t>
-      </w:r>
-      <w:r>
-        <w:rPr>
-          <w:rFonts w:ascii="Sylfaen" w:eastAsia="Times New Roman" w:hAnsi="Sylfaen" w:cs="Times New Roman"/>
-          <w:bCs/>
-          <w:sz w:val="24"/>
-          <w:szCs w:val="24"/>
-          <w:lang w:eastAsia="ru-RU"/>
-        </w:rPr>
-        <w:t xml:space="preserve"> </w:t>
-      </w:r>
-      <w:r>
-        <w:rPr>
-          <w:rFonts w:ascii="Sylfaen" w:eastAsia="Times New Roman" w:hAnsi="Sylfaen" w:cs="Times New Roman"/>
-          <w:bCs/>
-          <w:sz w:val="24"/>
-          <w:szCs w:val="24"/>
-          <w:lang w:val="en-US" w:eastAsia="ru-RU"/>
-        </w:rPr>
-        <w:t>հավաքածու</w:t>
-      </w:r>
-      <w:r>
-        <w:rPr>
-          <w:rFonts w:ascii="Sylfaen" w:eastAsia="Times New Roman" w:hAnsi="Sylfaen" w:cs="Times New Roman"/>
-          <w:bCs/>
-          <w:sz w:val="24"/>
-          <w:szCs w:val="24"/>
-          <w:lang w:eastAsia="ru-RU"/>
-        </w:rPr>
-        <w:t xml:space="preserve"> </w:t>
-      </w:r>
-      <w:r>
-        <w:rPr>
-          <w:rFonts w:ascii="Sylfaen" w:eastAsia="Times New Roman" w:hAnsi="Sylfaen" w:cs="Times New Roman"/>
-          <w:bCs/>
-          <w:sz w:val="24"/>
-          <w:szCs w:val="24"/>
-          <w:lang w:val="en-US" w:eastAsia="ru-RU"/>
-        </w:rPr>
-        <w:t>է</w:t>
-      </w:r>
-      <w:r>
-        <w:rPr>
-          <w:rFonts w:ascii="Sylfaen" w:eastAsia="Times New Roman" w:hAnsi="Sylfaen" w:cs="Times New Roman"/>
-          <w:bCs/>
-          <w:sz w:val="24"/>
-          <w:szCs w:val="24"/>
-          <w:lang w:eastAsia="ru-RU"/>
-        </w:rPr>
-        <w:t xml:space="preserve">, </w:t>
-      </w:r>
-      <w:r>
-        <w:rPr>
-          <w:rFonts w:ascii="Sylfaen" w:eastAsia="Times New Roman" w:hAnsi="Sylfaen" w:cs="Times New Roman"/>
-          <w:bCs/>
-          <w:sz w:val="24"/>
-          <w:szCs w:val="24"/>
-          <w:lang w:val="en-US" w:eastAsia="ru-RU"/>
-        </w:rPr>
-        <w:t>որի</w:t>
-      </w:r>
-      <w:r>
-        <w:rPr>
-          <w:rFonts w:ascii="Sylfaen" w:eastAsia="Times New Roman" w:hAnsi="Sylfaen" w:cs="Times New Roman"/>
-          <w:bCs/>
-          <w:sz w:val="24"/>
-          <w:szCs w:val="24"/>
-          <w:lang w:eastAsia="ru-RU"/>
-        </w:rPr>
-        <w:t xml:space="preserve"> </w:t>
-      </w:r>
-      <w:r>
-        <w:rPr>
-          <w:rFonts w:ascii="Sylfaen" w:eastAsia="Times New Roman" w:hAnsi="Sylfaen" w:cs="Times New Roman"/>
-          <w:bCs/>
-          <w:sz w:val="24"/>
-          <w:szCs w:val="24"/>
-          <w:lang w:val="en-US" w:eastAsia="ru-RU"/>
-        </w:rPr>
-        <w:t>միջոցով</w:t>
-      </w:r>
-      <w:r>
-        <w:rPr>
-          <w:rFonts w:ascii="Sylfaen" w:eastAsia="Times New Roman" w:hAnsi="Sylfaen" w:cs="Times New Roman"/>
-          <w:bCs/>
-          <w:sz w:val="24"/>
-          <w:szCs w:val="24"/>
-          <w:lang w:eastAsia="ru-RU"/>
-        </w:rPr>
-        <w:t xml:space="preserve"> </w:t>
-      </w:r>
-      <w:r>
-        <w:rPr>
-          <w:rFonts w:ascii="Sylfaen" w:eastAsia="Times New Roman" w:hAnsi="Sylfaen" w:cs="Times New Roman"/>
-          <w:bCs/>
-          <w:sz w:val="24"/>
-          <w:szCs w:val="24"/>
-          <w:lang w:val="en-US" w:eastAsia="ru-RU"/>
-        </w:rPr>
-        <w:t>տվյալները</w:t>
-      </w:r>
-      <w:r>
-        <w:rPr>
-          <w:rFonts w:ascii="Sylfaen" w:eastAsia="Times New Roman" w:hAnsi="Sylfaen" w:cs="Times New Roman"/>
-          <w:bCs/>
-          <w:sz w:val="24"/>
-          <w:szCs w:val="24"/>
-          <w:lang w:eastAsia="ru-RU"/>
-        </w:rPr>
-        <w:t xml:space="preserve"> </w:t>
-      </w:r>
-      <w:r>
-        <w:rPr>
-          <w:rFonts w:ascii="Sylfaen" w:eastAsia="Times New Roman" w:hAnsi="Sylfaen" w:cs="Times New Roman"/>
-          <w:bCs/>
-          <w:sz w:val="24"/>
-          <w:szCs w:val="24"/>
-          <w:lang w:val="en-US" w:eastAsia="ru-RU"/>
-        </w:rPr>
-        <w:t>վերցվում</w:t>
-      </w:r>
-      <w:r>
-        <w:rPr>
-          <w:rFonts w:ascii="Sylfaen" w:eastAsia="Times New Roman" w:hAnsi="Sylfaen" w:cs="Times New Roman"/>
-          <w:bCs/>
-          <w:sz w:val="24"/>
-          <w:szCs w:val="24"/>
-          <w:lang w:eastAsia="ru-RU"/>
-        </w:rPr>
-        <w:t xml:space="preserve"> </w:t>
-      </w:r>
-      <w:r>
-        <w:rPr>
-          <w:rFonts w:ascii="Sylfaen" w:eastAsia="Times New Roman" w:hAnsi="Sylfaen" w:cs="Times New Roman"/>
-          <w:bCs/>
-          <w:sz w:val="24"/>
-          <w:szCs w:val="24"/>
-          <w:lang w:val="en-US" w:eastAsia="ru-RU"/>
-        </w:rPr>
-        <w:t>են</w:t>
-      </w:r>
-      <w:r>
-        <w:rPr>
-          <w:rFonts w:ascii="Sylfaen" w:eastAsia="Times New Roman" w:hAnsi="Sylfaen" w:cs="Times New Roman"/>
-          <w:bCs/>
-          <w:sz w:val="24"/>
-          <w:szCs w:val="24"/>
-          <w:lang w:eastAsia="ru-RU"/>
-        </w:rPr>
-        <w:t xml:space="preserve"> </w:t>
-      </w:r>
-      <w:r>
-        <w:rPr>
-          <w:rFonts w:ascii="Sylfaen" w:eastAsia="Times New Roman" w:hAnsi="Sylfaen" w:cs="Times New Roman"/>
-          <w:bCs/>
-          <w:sz w:val="24"/>
-          <w:szCs w:val="24"/>
-          <w:lang w:val="en-US" w:eastAsia="ru-RU"/>
-        </w:rPr>
-        <w:t>տարբեր</w:t>
-      </w:r>
-      <w:r>
-        <w:rPr>
-          <w:rFonts w:ascii="Sylfaen" w:eastAsia="Times New Roman" w:hAnsi="Sylfaen" w:cs="Times New Roman"/>
-          <w:bCs/>
-          <w:sz w:val="24"/>
-          <w:szCs w:val="24"/>
-          <w:lang w:eastAsia="ru-RU"/>
-        </w:rPr>
-        <w:t xml:space="preserve"> </w:t>
-      </w:r>
-      <w:r>
-        <w:rPr>
-          <w:rFonts w:ascii="Sylfaen" w:eastAsia="Times New Roman" w:hAnsi="Sylfaen" w:cs="Times New Roman"/>
-          <w:bCs/>
-          <w:sz w:val="24"/>
-          <w:szCs w:val="24"/>
-          <w:lang w:val="en-US" w:eastAsia="ru-RU"/>
-        </w:rPr>
-        <w:t>աղբյուրներից</w:t>
-      </w:r>
-      <w:r>
-        <w:rPr>
-          <w:rFonts w:ascii="Sylfaen" w:eastAsia="Times New Roman" w:hAnsi="Sylfaen" w:cs="Times New Roman"/>
-          <w:bCs/>
-          <w:sz w:val="24"/>
-          <w:szCs w:val="24"/>
-          <w:lang w:eastAsia="ru-RU"/>
-        </w:rPr>
-        <w:t xml:space="preserve">, </w:t>
-      </w:r>
-      <w:r>
-        <w:rPr>
-          <w:rFonts w:ascii="Sylfaen" w:eastAsia="Times New Roman" w:hAnsi="Sylfaen" w:cs="Times New Roman"/>
-          <w:bCs/>
-          <w:sz w:val="24"/>
-          <w:szCs w:val="24"/>
-          <w:lang w:val="en-US" w:eastAsia="ru-RU"/>
-        </w:rPr>
-        <w:t>մաքրվում</w:t>
-      </w:r>
-      <w:r>
-        <w:rPr>
-          <w:rFonts w:ascii="Sylfaen" w:eastAsia="Times New Roman" w:hAnsi="Sylfaen" w:cs="Times New Roman"/>
-          <w:bCs/>
-          <w:sz w:val="24"/>
-          <w:szCs w:val="24"/>
-          <w:lang w:eastAsia="ru-RU"/>
-        </w:rPr>
-        <w:t xml:space="preserve">, </w:t>
-      </w:r>
-      <w:r>
-        <w:rPr>
-          <w:rFonts w:ascii="Sylfaen" w:eastAsia="Times New Roman" w:hAnsi="Sylfaen" w:cs="Times New Roman"/>
-          <w:bCs/>
-          <w:sz w:val="24"/>
-          <w:szCs w:val="24"/>
-          <w:lang w:val="en-US" w:eastAsia="ru-RU"/>
-        </w:rPr>
-        <w:t>ձևափոխվում</w:t>
-      </w:r>
-      <w:r>
-        <w:rPr>
-          <w:rFonts w:ascii="Sylfaen" w:eastAsia="Times New Roman" w:hAnsi="Sylfaen" w:cs="Times New Roman"/>
-          <w:bCs/>
-          <w:sz w:val="24"/>
-          <w:szCs w:val="24"/>
-          <w:lang w:eastAsia="ru-RU"/>
-        </w:rPr>
-        <w:t xml:space="preserve">, </w:t>
-      </w:r>
-      <w:r>
-        <w:rPr>
-          <w:rFonts w:ascii="Sylfaen" w:eastAsia="Times New Roman" w:hAnsi="Sylfaen" w:cs="Times New Roman"/>
-          <w:bCs/>
-          <w:sz w:val="24"/>
-          <w:szCs w:val="24"/>
-          <w:lang w:val="en-US" w:eastAsia="ru-RU"/>
-        </w:rPr>
-        <w:t>մշակում</w:t>
-      </w:r>
-      <w:r>
-        <w:rPr>
-          <w:rFonts w:ascii="Sylfaen" w:eastAsia="Times New Roman" w:hAnsi="Sylfaen" w:cs="Times New Roman"/>
-          <w:bCs/>
-          <w:sz w:val="24"/>
-          <w:szCs w:val="24"/>
-          <w:lang w:eastAsia="ru-RU"/>
-        </w:rPr>
-        <w:t xml:space="preserve"> </w:t>
-      </w:r>
-      <w:r>
-        <w:rPr>
-          <w:rFonts w:ascii="Sylfaen" w:eastAsia="Times New Roman" w:hAnsi="Sylfaen" w:cs="Times New Roman"/>
-          <w:bCs/>
-          <w:sz w:val="24"/>
-          <w:szCs w:val="24"/>
-          <w:lang w:val="en-US" w:eastAsia="ru-RU"/>
-        </w:rPr>
-        <w:t>և</w:t>
-      </w:r>
-      <w:r>
-        <w:rPr>
-          <w:rFonts w:ascii="Sylfaen" w:eastAsia="Times New Roman" w:hAnsi="Sylfaen" w:cs="Times New Roman"/>
-          <w:bCs/>
-          <w:sz w:val="24"/>
-          <w:szCs w:val="24"/>
-          <w:lang w:eastAsia="ru-RU"/>
-        </w:rPr>
-        <w:t xml:space="preserve"> </w:t>
-      </w:r>
-      <w:r>
-        <w:rPr>
-          <w:rFonts w:ascii="Sylfaen" w:eastAsia="Times New Roman" w:hAnsi="Sylfaen" w:cs="Times New Roman"/>
-          <w:bCs/>
-          <w:sz w:val="24"/>
-          <w:szCs w:val="24"/>
-          <w:lang w:val="en-US" w:eastAsia="ru-RU"/>
-        </w:rPr>
-        <w:t>տեղափոխվում</w:t>
-      </w:r>
-      <w:r>
-        <w:rPr>
-          <w:rFonts w:ascii="Sylfaen" w:eastAsia="Times New Roman" w:hAnsi="Sylfaen" w:cs="Times New Roman"/>
-          <w:bCs/>
-          <w:sz w:val="24"/>
-          <w:szCs w:val="24"/>
-          <w:lang w:eastAsia="ru-RU"/>
-        </w:rPr>
-        <w:t xml:space="preserve"> </w:t>
-      </w:r>
-      <w:r>
-        <w:rPr>
-          <w:rFonts w:ascii="Sylfaen" w:eastAsia="Times New Roman" w:hAnsi="Sylfaen" w:cs="Times New Roman"/>
-          <w:bCs/>
-          <w:sz w:val="24"/>
-          <w:szCs w:val="24"/>
-          <w:lang w:val="en-US" w:eastAsia="ru-RU"/>
-        </w:rPr>
-        <w:t>են</w:t>
-      </w:r>
-      <w:r>
-        <w:rPr>
-          <w:rFonts w:ascii="Sylfaen" w:eastAsia="Times New Roman" w:hAnsi="Sylfaen" w:cs="Times New Roman"/>
-          <w:bCs/>
-          <w:sz w:val="24"/>
-          <w:szCs w:val="24"/>
-          <w:lang w:eastAsia="ru-RU"/>
-        </w:rPr>
-        <w:t xml:space="preserve"> </w:t>
-      </w:r>
-      <w:r>
-        <w:rPr>
-          <w:rFonts w:ascii="Sylfaen" w:eastAsia="Times New Roman" w:hAnsi="Sylfaen" w:cs="Times New Roman"/>
-          <w:bCs/>
-          <w:sz w:val="24"/>
-          <w:szCs w:val="24"/>
-          <w:lang w:val="en-US" w:eastAsia="ru-RU"/>
-        </w:rPr>
-        <w:t>նպատակային</w:t>
-      </w:r>
-      <w:r>
-        <w:rPr>
-          <w:rFonts w:ascii="Sylfaen" w:eastAsia="Times New Roman" w:hAnsi="Sylfaen" w:cs="Times New Roman"/>
-          <w:bCs/>
-          <w:sz w:val="24"/>
-          <w:szCs w:val="24"/>
-          <w:lang w:eastAsia="ru-RU"/>
-        </w:rPr>
-        <w:t xml:space="preserve"> </w:t>
-      </w:r>
-      <w:r>
-        <w:rPr>
-          <w:rFonts w:ascii="Sylfaen" w:eastAsia="Times New Roman" w:hAnsi="Sylfaen" w:cs="Times New Roman"/>
-          <w:bCs/>
-          <w:sz w:val="24"/>
-          <w:szCs w:val="24"/>
-          <w:lang w:val="en-US" w:eastAsia="ru-RU"/>
-        </w:rPr>
-        <w:t>համակարգեր։</w:t>
-      </w:r>
-      <w:r>
-        <w:rPr>
-          <w:rFonts w:ascii="Sylfaen" w:eastAsia="Times New Roman" w:hAnsi="Sylfaen" w:cs="Times New Roman"/>
-          <w:bCs/>
-          <w:sz w:val="24"/>
-          <w:szCs w:val="24"/>
-          <w:lang w:eastAsia="ru-RU"/>
-        </w:rPr>
-        <w:t xml:space="preserve"> </w:t>
-      </w:r>
-      <w:r>
-        <w:rPr>
-          <w:rFonts w:ascii="Sylfaen" w:eastAsia="Times New Roman" w:hAnsi="Sylfaen" w:cs="Times New Roman"/>
-          <w:bCs/>
-          <w:sz w:val="24"/>
-          <w:szCs w:val="24"/>
-          <w:lang w:val="en-US" w:eastAsia="ru-RU"/>
-        </w:rPr>
-        <w:t>Այն</w:t>
-      </w:r>
-      <w:r>
-        <w:rPr>
-          <w:rFonts w:ascii="Sylfaen" w:eastAsia="Times New Roman" w:hAnsi="Sylfaen" w:cs="Times New Roman"/>
-          <w:bCs/>
-          <w:sz w:val="24"/>
-          <w:szCs w:val="24"/>
-          <w:lang w:eastAsia="ru-RU"/>
-        </w:rPr>
-        <w:t xml:space="preserve"> </w:t>
-      </w:r>
-      <w:r>
-        <w:rPr>
-          <w:rFonts w:ascii="Sylfaen" w:eastAsia="Times New Roman" w:hAnsi="Sylfaen" w:cs="Times New Roman"/>
-          <w:bCs/>
-          <w:sz w:val="24"/>
-          <w:szCs w:val="24"/>
-          <w:lang w:val="en-US" w:eastAsia="ru-RU"/>
-        </w:rPr>
-        <w:t>ապահովում</w:t>
-      </w:r>
-      <w:r>
-        <w:rPr>
-          <w:rFonts w:ascii="Sylfaen" w:eastAsia="Times New Roman" w:hAnsi="Sylfaen" w:cs="Times New Roman"/>
-          <w:bCs/>
-          <w:sz w:val="24"/>
-          <w:szCs w:val="24"/>
-          <w:lang w:eastAsia="ru-RU"/>
-        </w:rPr>
-        <w:t xml:space="preserve"> </w:t>
-      </w:r>
-      <w:r>
-        <w:rPr>
-          <w:rFonts w:ascii="Sylfaen" w:eastAsia="Times New Roman" w:hAnsi="Sylfaen" w:cs="Times New Roman"/>
-          <w:bCs/>
-          <w:sz w:val="24"/>
-          <w:szCs w:val="24"/>
-          <w:lang w:val="en-US" w:eastAsia="ru-RU"/>
-        </w:rPr>
-        <w:t>է</w:t>
-      </w:r>
-      <w:r>
-        <w:rPr>
-          <w:rFonts w:ascii="Sylfaen" w:eastAsia="Times New Roman" w:hAnsi="Sylfaen" w:cs="Times New Roman"/>
-          <w:bCs/>
-          <w:sz w:val="24"/>
-          <w:szCs w:val="24"/>
-          <w:lang w:eastAsia="ru-RU"/>
-        </w:rPr>
-        <w:t xml:space="preserve">, </w:t>
-      </w:r>
-      <w:r>
-        <w:rPr>
-          <w:rFonts w:ascii="Sylfaen" w:eastAsia="Times New Roman" w:hAnsi="Sylfaen" w:cs="Times New Roman"/>
-          <w:bCs/>
-          <w:sz w:val="24"/>
-          <w:szCs w:val="24"/>
-          <w:lang w:val="en-US" w:eastAsia="ru-RU"/>
-        </w:rPr>
-        <w:t>որ</w:t>
-      </w:r>
-      <w:r>
-        <w:rPr>
-          <w:rFonts w:ascii="Sylfaen" w:eastAsia="Times New Roman" w:hAnsi="Sylfaen" w:cs="Times New Roman"/>
-          <w:bCs/>
-          <w:sz w:val="24"/>
-          <w:szCs w:val="24"/>
-          <w:lang w:eastAsia="ru-RU"/>
-        </w:rPr>
-        <w:t xml:space="preserve"> </w:t>
-      </w:r>
-      <w:r>
-        <w:rPr>
-          <w:rFonts w:ascii="Sylfaen" w:eastAsia="Times New Roman" w:hAnsi="Sylfaen" w:cs="Times New Roman"/>
-          <w:bCs/>
-          <w:sz w:val="24"/>
-          <w:szCs w:val="24"/>
-          <w:lang w:val="en-US" w:eastAsia="ru-RU"/>
-        </w:rPr>
-        <w:t>տվյալները</w:t>
-      </w:r>
-      <w:r>
-        <w:rPr>
-          <w:rFonts w:ascii="Sylfaen" w:eastAsia="Times New Roman" w:hAnsi="Sylfaen" w:cs="Times New Roman"/>
-          <w:bCs/>
-          <w:sz w:val="24"/>
-          <w:szCs w:val="24"/>
-          <w:lang w:eastAsia="ru-RU"/>
-        </w:rPr>
-        <w:t xml:space="preserve"> </w:t>
-      </w:r>
-      <w:r>
-        <w:rPr>
-          <w:rFonts w:ascii="Sylfaen" w:eastAsia="Times New Roman" w:hAnsi="Sylfaen" w:cs="Times New Roman"/>
-          <w:bCs/>
-          <w:sz w:val="24"/>
-          <w:szCs w:val="24"/>
-          <w:lang w:val="en-US" w:eastAsia="ru-RU"/>
-        </w:rPr>
-        <w:t>հոսեն</w:t>
-      </w:r>
-      <w:r>
-        <w:rPr>
-          <w:rFonts w:ascii="Sylfaen" w:eastAsia="Times New Roman" w:hAnsi="Sylfaen" w:cs="Times New Roman"/>
-          <w:bCs/>
-          <w:sz w:val="24"/>
-          <w:szCs w:val="24"/>
-          <w:lang w:eastAsia="ru-RU"/>
-        </w:rPr>
-        <w:t xml:space="preserve"> </w:t>
-      </w:r>
-      <w:r>
-        <w:rPr>
-          <w:rFonts w:ascii="Sylfaen" w:eastAsia="Times New Roman" w:hAnsi="Sylfaen" w:cs="Times New Roman"/>
-          <w:bCs/>
-          <w:sz w:val="24"/>
-          <w:szCs w:val="24"/>
-          <w:lang w:val="en-US" w:eastAsia="ru-RU"/>
-        </w:rPr>
-        <w:t>շարունակաբար</w:t>
-      </w:r>
-      <w:r>
-        <w:rPr>
-          <w:rFonts w:ascii="Sylfaen" w:eastAsia="Times New Roman" w:hAnsi="Sylfaen" w:cs="Times New Roman"/>
-          <w:bCs/>
-          <w:sz w:val="24"/>
-          <w:szCs w:val="24"/>
-          <w:lang w:eastAsia="ru-RU"/>
-        </w:rPr>
-        <w:t xml:space="preserve">, </w:t>
-      </w:r>
-      <w:r>
-        <w:rPr>
-          <w:rFonts w:ascii="Sylfaen" w:eastAsia="Times New Roman" w:hAnsi="Sylfaen" w:cs="Times New Roman"/>
-          <w:bCs/>
-          <w:sz w:val="24"/>
-          <w:szCs w:val="24"/>
-          <w:lang w:val="en-US" w:eastAsia="ru-RU"/>
-        </w:rPr>
-        <w:t>կանխատեսելի</w:t>
-      </w:r>
-      <w:r>
-        <w:rPr>
-          <w:rFonts w:ascii="Sylfaen" w:eastAsia="Times New Roman" w:hAnsi="Sylfaen" w:cs="Times New Roman"/>
-          <w:bCs/>
-          <w:sz w:val="24"/>
-          <w:szCs w:val="24"/>
-          <w:lang w:eastAsia="ru-RU"/>
-        </w:rPr>
-        <w:t xml:space="preserve"> </w:t>
-      </w:r>
-      <w:r>
-        <w:rPr>
-          <w:rFonts w:ascii="Sylfaen" w:eastAsia="Times New Roman" w:hAnsi="Sylfaen" w:cs="Times New Roman"/>
-          <w:bCs/>
-          <w:sz w:val="24"/>
-          <w:szCs w:val="24"/>
-          <w:lang w:val="en-US" w:eastAsia="ru-RU"/>
-        </w:rPr>
-        <w:t>և</w:t>
-      </w:r>
-      <w:r>
-        <w:rPr>
-          <w:rFonts w:ascii="Sylfaen" w:eastAsia="Times New Roman" w:hAnsi="Sylfaen" w:cs="Times New Roman"/>
-          <w:bCs/>
-          <w:sz w:val="24"/>
-          <w:szCs w:val="24"/>
-          <w:lang w:eastAsia="ru-RU"/>
-        </w:rPr>
-        <w:t xml:space="preserve"> </w:t>
-      </w:r>
-      <w:r>
-        <w:rPr>
-          <w:rFonts w:ascii="Sylfaen" w:eastAsia="Times New Roman" w:hAnsi="Sylfaen" w:cs="Times New Roman"/>
-          <w:bCs/>
-          <w:sz w:val="24"/>
-          <w:szCs w:val="24"/>
-          <w:lang w:val="en-US" w:eastAsia="ru-RU"/>
-        </w:rPr>
-        <w:t>հուսալի</w:t>
-      </w:r>
-      <w:r>
-        <w:rPr>
-          <w:rFonts w:ascii="Sylfaen" w:eastAsia="Times New Roman" w:hAnsi="Sylfaen" w:cs="Times New Roman"/>
-          <w:bCs/>
-          <w:sz w:val="24"/>
-          <w:szCs w:val="24"/>
-          <w:lang w:eastAsia="ru-RU"/>
-        </w:rPr>
-        <w:t xml:space="preserve"> </w:t>
-      </w:r>
-      <w:r>
-        <w:rPr>
-          <w:rFonts w:ascii="Sylfaen" w:eastAsia="Times New Roman" w:hAnsi="Sylfaen" w:cs="Times New Roman"/>
-          <w:bCs/>
-          <w:sz w:val="24"/>
-          <w:szCs w:val="24"/>
-          <w:lang w:val="en-US" w:eastAsia="ru-RU"/>
-        </w:rPr>
-        <w:t>ձևով՝</w:t>
-      </w:r>
-      <w:r>
-        <w:rPr>
-          <w:rFonts w:ascii="Sylfaen" w:eastAsia="Times New Roman" w:hAnsi="Sylfaen" w:cs="Times New Roman"/>
-          <w:bCs/>
-          <w:sz w:val="24"/>
-          <w:szCs w:val="24"/>
-          <w:lang w:eastAsia="ru-RU"/>
-        </w:rPr>
-        <w:t xml:space="preserve"> </w:t>
-      </w:r>
-      <w:r>
-        <w:rPr>
-          <w:rFonts w:ascii="Sylfaen" w:eastAsia="Times New Roman" w:hAnsi="Sylfaen" w:cs="Times New Roman"/>
-          <w:bCs/>
-          <w:sz w:val="24"/>
-          <w:szCs w:val="24"/>
-          <w:lang w:val="en-US" w:eastAsia="ru-RU"/>
-        </w:rPr>
-        <w:t>առանց</w:t>
-      </w:r>
-      <w:r>
-        <w:rPr>
-          <w:rFonts w:ascii="Sylfaen" w:eastAsia="Times New Roman" w:hAnsi="Sylfaen" w:cs="Times New Roman"/>
-          <w:bCs/>
-          <w:sz w:val="24"/>
-          <w:szCs w:val="24"/>
-          <w:lang w:eastAsia="ru-RU"/>
-        </w:rPr>
-        <w:t xml:space="preserve"> </w:t>
+          <w:lang w:val="hy-AM" w:eastAsia="ru-RU"/>
+        </w:rPr>
+        <w:t xml:space="preserve">ը տվյալների ավտոմատացված հոսքերի համակարգված հավաքածու է, որի միջոցով տվյալները վերցվում են տարբեր աղբյուրներից, մաքրվում, ձևափոխվում, մշակում և տեղափոխվում են նպատակային համակարգեր։ Այն ապահովում է, որ տվյալները հոսեն շարունակաբար, կանխատեսելի և հուսալի ձևով՝ առանց </w:t>
       </w:r>
       <w:r>
         <w:rPr>
@@ -3202,67 +2433,17 @@
           <w:bCs/>
           <w:sz w:val="24"/>
           <w:szCs w:val="24"/>
-          <w:lang w:eastAsia="ru-RU"/>
-        </w:rPr>
-        <w:t xml:space="preserve"> </w:t>
-      </w:r>
-      <w:r>
-        <w:rPr>
-          <w:rFonts w:ascii="Sylfaen" w:eastAsia="Times New Roman" w:hAnsi="Sylfaen" w:cs="Times New Roman"/>
-          <w:bCs/>
-          <w:sz w:val="24"/>
-          <w:szCs w:val="24"/>
-          <w:lang w:val="en-US" w:eastAsia="ru-RU"/>
-        </w:rPr>
-        <w:t>միջամտության։</w:t>
-      </w:r>
-      <w:r>
-        <w:rPr>
-          <w:rFonts w:ascii="Sylfaen" w:eastAsia="Times New Roman" w:hAnsi="Sylfaen" w:cs="Times New Roman"/>
-          <w:bCs/>
-          <w:sz w:val="24"/>
-          <w:szCs w:val="24"/>
-          <w:lang w:eastAsia="ru-RU"/>
-        </w:rPr>
-        <w:t xml:space="preserve"> </w:t>
-      </w:r>
-      <w:r>
-        <w:rPr>
-          <w:rFonts w:ascii="Sylfaen" w:eastAsia="Times New Roman" w:hAnsi="Sylfaen" w:cs="Times New Roman"/>
-          <w:bCs/>
-          <w:sz w:val="24"/>
-          <w:szCs w:val="24"/>
-          <w:lang w:val="en-US" w:eastAsia="ru-RU"/>
-        </w:rPr>
-        <w:t>Data</w:t>
-      </w:r>
-      <w:r>
-        <w:rPr>
-          <w:rFonts w:ascii="Sylfaen" w:eastAsia="Times New Roman" w:hAnsi="Sylfaen" w:cs="Times New Roman"/>
-          <w:bCs/>
-          <w:sz w:val="24"/>
-          <w:szCs w:val="24"/>
-          <w:lang w:eastAsia="ru-RU"/>
-        </w:rPr>
-        <w:t xml:space="preserve"> </w:t>
-      </w:r>
-      <w:r>
-        <w:rPr>
-          <w:rFonts w:ascii="Sylfaen" w:eastAsia="Times New Roman" w:hAnsi="Sylfaen" w:cs="Times New Roman"/>
-          <w:bCs/>
-          <w:sz w:val="24"/>
-          <w:szCs w:val="24"/>
-          <w:lang w:val="en-US" w:eastAsia="ru-RU"/>
-        </w:rPr>
-        <w:t>Pipeline</w:t>
-      </w:r>
-      <w:r>
-        <w:rPr>
-          <w:rFonts w:ascii="Sylfaen" w:eastAsia="Times New Roman" w:hAnsi="Sylfaen" w:cs="Times New Roman"/>
-          <w:bCs/>
-          <w:sz w:val="24"/>
-          <w:szCs w:val="24"/>
-          <w:lang w:eastAsia="ru-RU"/>
+          <w:lang w:val="hy-AM" w:eastAsia="ru-RU"/>
+        </w:rPr>
+        <w:t xml:space="preserve"> միջամտության։ Data Pipeline</w:t>
+      </w:r>
+      <w:r>
+        <w:rPr>
+          <w:rFonts w:ascii="Sylfaen" w:eastAsia="Times New Roman" w:hAnsi="Sylfaen" w:cs="Times New Roman"/>
+          <w:bCs/>
+          <w:sz w:val="24"/>
+          <w:szCs w:val="24"/>
+          <w:lang w:val="hy-AM" w:eastAsia="ru-RU"/>
         </w:rPr>
         <w:t>-</w:t>
       </w:r>
@@ -3272,179 +2453,9 @@
           <w:bCs/>
           <w:sz w:val="24"/>
           <w:szCs w:val="24"/>
-          <w:lang w:val="en-US" w:eastAsia="ru-RU"/>
-        </w:rPr>
-        <w:t>ը</w:t>
-      </w:r>
-      <w:r>
-        <w:rPr>
-          <w:rFonts w:ascii="Sylfaen" w:eastAsia="Times New Roman" w:hAnsi="Sylfaen" w:cs="Times New Roman"/>
-          <w:bCs/>
-          <w:sz w:val="24"/>
-          <w:szCs w:val="24"/>
-          <w:lang w:eastAsia="ru-RU"/>
-        </w:rPr>
-        <w:t xml:space="preserve"> </w:t>
-      </w:r>
-      <w:r>
-        <w:rPr>
-          <w:rFonts w:ascii="Sylfaen" w:eastAsia="Times New Roman" w:hAnsi="Sylfaen" w:cs="Times New Roman"/>
-          <w:bCs/>
-          <w:sz w:val="24"/>
-          <w:szCs w:val="24"/>
-          <w:lang w:val="en-US" w:eastAsia="ru-RU"/>
-        </w:rPr>
-        <w:t>կարող</w:t>
-      </w:r>
-      <w:r>
-        <w:rPr>
-          <w:rFonts w:ascii="Sylfaen" w:eastAsia="Times New Roman" w:hAnsi="Sylfaen" w:cs="Times New Roman"/>
-          <w:bCs/>
-          <w:sz w:val="24"/>
-          <w:szCs w:val="24"/>
-          <w:lang w:eastAsia="ru-RU"/>
-        </w:rPr>
-        <w:t xml:space="preserve"> </w:t>
-      </w:r>
-      <w:r>
-        <w:rPr>
-          <w:rFonts w:ascii="Sylfaen" w:eastAsia="Times New Roman" w:hAnsi="Sylfaen" w:cs="Times New Roman"/>
-          <w:bCs/>
-          <w:sz w:val="24"/>
-          <w:szCs w:val="24"/>
-          <w:lang w:val="en-US" w:eastAsia="ru-RU"/>
-        </w:rPr>
-        <w:t>է</w:t>
-      </w:r>
-      <w:r>
-        <w:rPr>
-          <w:rFonts w:ascii="Sylfaen" w:eastAsia="Times New Roman" w:hAnsi="Sylfaen" w:cs="Times New Roman"/>
-          <w:bCs/>
-          <w:sz w:val="24"/>
-          <w:szCs w:val="24"/>
-          <w:lang w:eastAsia="ru-RU"/>
-        </w:rPr>
-        <w:t xml:space="preserve"> </w:t>
-      </w:r>
-      <w:r>
-        <w:rPr>
-          <w:rFonts w:ascii="Sylfaen" w:eastAsia="Times New Roman" w:hAnsi="Sylfaen" w:cs="Times New Roman"/>
-          <w:bCs/>
-          <w:sz w:val="24"/>
-          <w:szCs w:val="24"/>
-          <w:lang w:val="en-US" w:eastAsia="ru-RU"/>
-        </w:rPr>
-        <w:t>ներառել</w:t>
-      </w:r>
-      <w:r>
-        <w:rPr>
-          <w:rFonts w:ascii="Sylfaen" w:eastAsia="Times New Roman" w:hAnsi="Sylfaen" w:cs="Times New Roman"/>
-          <w:bCs/>
-          <w:sz w:val="24"/>
-          <w:szCs w:val="24"/>
-          <w:lang w:eastAsia="ru-RU"/>
-        </w:rPr>
-        <w:t xml:space="preserve"> </w:t>
-      </w:r>
-      <w:r>
-        <w:rPr>
-          <w:rFonts w:ascii="Sylfaen" w:eastAsia="Times New Roman" w:hAnsi="Sylfaen" w:cs="Times New Roman"/>
-          <w:bCs/>
-          <w:sz w:val="24"/>
-          <w:szCs w:val="24"/>
-          <w:lang w:val="en-US" w:eastAsia="ru-RU"/>
-        </w:rPr>
-        <w:t>ինչպես</w:t>
-      </w:r>
-      <w:r>
-        <w:rPr>
-          <w:rFonts w:ascii="Sylfaen" w:eastAsia="Times New Roman" w:hAnsi="Sylfaen" w:cs="Times New Roman"/>
-          <w:bCs/>
-          <w:sz w:val="24"/>
-          <w:szCs w:val="24"/>
-          <w:lang w:eastAsia="ru-RU"/>
-        </w:rPr>
-        <w:t xml:space="preserve"> </w:t>
-      </w:r>
-      <w:r>
-        <w:rPr>
-          <w:rFonts w:ascii="Sylfaen" w:eastAsia="Times New Roman" w:hAnsi="Sylfaen" w:cs="Times New Roman"/>
-          <w:bCs/>
-          <w:sz w:val="24"/>
-          <w:szCs w:val="24"/>
-          <w:lang w:val="en-US" w:eastAsia="ru-RU"/>
-        </w:rPr>
-        <w:t>պարզ</w:t>
-      </w:r>
-      <w:r>
-        <w:rPr>
-          <w:rFonts w:ascii="Sylfaen" w:eastAsia="Times New Roman" w:hAnsi="Sylfaen" w:cs="Times New Roman"/>
-          <w:bCs/>
-          <w:sz w:val="24"/>
-          <w:szCs w:val="24"/>
-          <w:lang w:eastAsia="ru-RU"/>
-        </w:rPr>
-        <w:t xml:space="preserve"> </w:t>
-      </w:r>
-      <w:r>
-        <w:rPr>
-          <w:rFonts w:ascii="Sylfaen" w:eastAsia="Times New Roman" w:hAnsi="Sylfaen" w:cs="Times New Roman"/>
-          <w:bCs/>
-          <w:sz w:val="24"/>
-          <w:szCs w:val="24"/>
-          <w:lang w:val="en-US" w:eastAsia="ru-RU"/>
-        </w:rPr>
-        <w:t>գործողություններ</w:t>
-      </w:r>
-      <w:r>
-        <w:rPr>
-          <w:rFonts w:ascii="Sylfaen" w:eastAsia="Times New Roman" w:hAnsi="Sylfaen" w:cs="Times New Roman"/>
-          <w:bCs/>
-          <w:sz w:val="24"/>
-          <w:szCs w:val="24"/>
-          <w:lang w:eastAsia="ru-RU"/>
-        </w:rPr>
-        <w:t xml:space="preserve">, </w:t>
-      </w:r>
-      <w:r>
-        <w:rPr>
-          <w:rFonts w:ascii="Sylfaen" w:eastAsia="Times New Roman" w:hAnsi="Sylfaen" w:cs="Times New Roman"/>
-          <w:bCs/>
-          <w:sz w:val="24"/>
-          <w:szCs w:val="24"/>
-          <w:lang w:val="en-US" w:eastAsia="ru-RU"/>
-        </w:rPr>
-        <w:t>օրինակ՝</w:t>
-      </w:r>
-      <w:r>
-        <w:rPr>
-          <w:rFonts w:ascii="Sylfaen" w:eastAsia="Times New Roman" w:hAnsi="Sylfaen" w:cs="Times New Roman"/>
-          <w:bCs/>
-          <w:sz w:val="24"/>
-          <w:szCs w:val="24"/>
-          <w:lang w:eastAsia="ru-RU"/>
-        </w:rPr>
-        <w:t xml:space="preserve"> </w:t>
-      </w:r>
-      <w:r>
-        <w:rPr>
-          <w:rFonts w:ascii="Sylfaen" w:eastAsia="Times New Roman" w:hAnsi="Sylfaen" w:cs="Times New Roman"/>
-          <w:bCs/>
-          <w:sz w:val="24"/>
-          <w:szCs w:val="24"/>
-          <w:lang w:val="en-US" w:eastAsia="ru-RU"/>
-        </w:rPr>
-        <w:t>ֆայլի</w:t>
-      </w:r>
-      <w:r>
-        <w:rPr>
-          <w:rFonts w:ascii="Sylfaen" w:eastAsia="Times New Roman" w:hAnsi="Sylfaen" w:cs="Times New Roman"/>
-          <w:bCs/>
-          <w:sz w:val="24"/>
-          <w:szCs w:val="24"/>
-          <w:lang w:eastAsia="ru-RU"/>
-        </w:rPr>
-        <w:t xml:space="preserve"> </w:t>
+          <w:lang w:val="hy-AM" w:eastAsia="ru-RU"/>
+        </w:rPr>
+        <w:t xml:space="preserve">ը կարող է ներառել ինչպես պարզ գործողություններ, օրինակ՝ ֆայլի </w:t>
       </w:r>
       <w:r>
         <w:rPr>
@@ -3462,217 +2473,17 @@
           <w:bCs/>
           <w:sz w:val="24"/>
           <w:szCs w:val="24"/>
-          <w:lang w:val="en-US" w:eastAsia="ru-RU"/>
-        </w:rPr>
-        <w:t>տեղափոխում</w:t>
-      </w:r>
-      <w:r>
-        <w:rPr>
-          <w:rFonts w:ascii="Sylfaen" w:eastAsia="Times New Roman" w:hAnsi="Sylfaen" w:cs="Times New Roman"/>
-          <w:bCs/>
-          <w:sz w:val="24"/>
-          <w:szCs w:val="24"/>
-          <w:lang w:eastAsia="ru-RU"/>
-        </w:rPr>
-        <w:t xml:space="preserve">, </w:t>
-      </w:r>
-      <w:r>
-        <w:rPr>
-          <w:rFonts w:ascii="Sylfaen" w:eastAsia="Times New Roman" w:hAnsi="Sylfaen" w:cs="Times New Roman"/>
-          <w:bCs/>
-          <w:sz w:val="24"/>
-          <w:szCs w:val="24"/>
-          <w:lang w:val="en-US" w:eastAsia="ru-RU"/>
-        </w:rPr>
-        <w:t>այնպես</w:t>
-      </w:r>
-      <w:r>
-        <w:rPr>
-          <w:rFonts w:ascii="Sylfaen" w:eastAsia="Times New Roman" w:hAnsi="Sylfaen" w:cs="Times New Roman"/>
-          <w:bCs/>
-          <w:sz w:val="24"/>
-          <w:szCs w:val="24"/>
-          <w:lang w:eastAsia="ru-RU"/>
-        </w:rPr>
-        <w:t xml:space="preserve"> </w:t>
-      </w:r>
-      <w:r>
-        <w:rPr>
-          <w:rFonts w:ascii="Sylfaen" w:eastAsia="Times New Roman" w:hAnsi="Sylfaen" w:cs="Times New Roman"/>
-          <w:bCs/>
-          <w:sz w:val="24"/>
-          <w:szCs w:val="24"/>
-          <w:lang w:val="en-US" w:eastAsia="ru-RU"/>
-        </w:rPr>
-        <w:t>էլ</w:t>
-      </w:r>
-      <w:r>
-        <w:rPr>
-          <w:rFonts w:ascii="Sylfaen" w:eastAsia="Times New Roman" w:hAnsi="Sylfaen" w:cs="Times New Roman"/>
-          <w:bCs/>
-          <w:sz w:val="24"/>
-          <w:szCs w:val="24"/>
-          <w:lang w:eastAsia="ru-RU"/>
-        </w:rPr>
-        <w:t xml:space="preserve"> </w:t>
-      </w:r>
-      <w:r>
-        <w:rPr>
-          <w:rFonts w:ascii="Sylfaen" w:eastAsia="Times New Roman" w:hAnsi="Sylfaen" w:cs="Times New Roman"/>
-          <w:bCs/>
-          <w:sz w:val="24"/>
-          <w:szCs w:val="24"/>
-          <w:lang w:val="en-US" w:eastAsia="ru-RU"/>
-        </w:rPr>
-        <w:t>բարդ</w:t>
-      </w:r>
-      <w:r>
-        <w:rPr>
-          <w:rFonts w:ascii="Sylfaen" w:eastAsia="Times New Roman" w:hAnsi="Sylfaen" w:cs="Times New Roman"/>
-          <w:bCs/>
-          <w:sz w:val="24"/>
-          <w:szCs w:val="24"/>
-          <w:lang w:eastAsia="ru-RU"/>
-        </w:rPr>
-        <w:t xml:space="preserve"> </w:t>
-      </w:r>
-      <w:r>
-        <w:rPr>
-          <w:rFonts w:ascii="Sylfaen" w:eastAsia="Times New Roman" w:hAnsi="Sylfaen" w:cs="Times New Roman"/>
-          <w:bCs/>
-          <w:sz w:val="24"/>
-          <w:szCs w:val="24"/>
-          <w:lang w:val="en-US" w:eastAsia="ru-RU"/>
-        </w:rPr>
-        <w:t>գործընթացներ</w:t>
-      </w:r>
-      <w:r>
-        <w:rPr>
-          <w:rFonts w:ascii="Sylfaen" w:eastAsia="Times New Roman" w:hAnsi="Sylfaen" w:cs="Times New Roman"/>
-          <w:bCs/>
-          <w:sz w:val="24"/>
-          <w:szCs w:val="24"/>
-          <w:lang w:eastAsia="ru-RU"/>
-        </w:rPr>
-        <w:t xml:space="preserve">, </w:t>
-      </w:r>
-      <w:r>
-        <w:rPr>
-          <w:rFonts w:ascii="Sylfaen" w:eastAsia="Times New Roman" w:hAnsi="Sylfaen" w:cs="Times New Roman"/>
-          <w:bCs/>
-          <w:sz w:val="24"/>
-          <w:szCs w:val="24"/>
-          <w:lang w:val="en-US" w:eastAsia="ru-RU"/>
-        </w:rPr>
-        <w:t>ինչպիսիք</w:t>
-      </w:r>
-      <w:r>
-        <w:rPr>
-          <w:rFonts w:ascii="Sylfaen" w:eastAsia="Times New Roman" w:hAnsi="Sylfaen" w:cs="Times New Roman"/>
-          <w:bCs/>
-          <w:sz w:val="24"/>
-          <w:szCs w:val="24"/>
-          <w:lang w:eastAsia="ru-RU"/>
-        </w:rPr>
-        <w:t xml:space="preserve"> </w:t>
-      </w:r>
-      <w:r>
-        <w:rPr>
-          <w:rFonts w:ascii="Sylfaen" w:eastAsia="Times New Roman" w:hAnsi="Sylfaen" w:cs="Times New Roman"/>
-          <w:bCs/>
-          <w:sz w:val="24"/>
-          <w:szCs w:val="24"/>
-          <w:lang w:val="en-US" w:eastAsia="ru-RU"/>
-        </w:rPr>
-        <w:t>են</w:t>
-      </w:r>
-      <w:r>
-        <w:rPr>
-          <w:rFonts w:ascii="Sylfaen" w:eastAsia="Times New Roman" w:hAnsi="Sylfaen" w:cs="Times New Roman"/>
-          <w:bCs/>
-          <w:sz w:val="24"/>
-          <w:szCs w:val="24"/>
-          <w:lang w:eastAsia="ru-RU"/>
-        </w:rPr>
-        <w:t xml:space="preserve"> </w:t>
-      </w:r>
-      <w:r>
-        <w:rPr>
-          <w:rFonts w:ascii="Sylfaen" w:eastAsia="Times New Roman" w:hAnsi="Sylfaen" w:cs="Times New Roman"/>
-          <w:bCs/>
-          <w:sz w:val="24"/>
-          <w:szCs w:val="24"/>
-          <w:lang w:val="en-US" w:eastAsia="ru-RU"/>
-        </w:rPr>
-        <w:t>մեծ</w:t>
-      </w:r>
-      <w:r>
-        <w:rPr>
-          <w:rFonts w:ascii="Sylfaen" w:eastAsia="Times New Roman" w:hAnsi="Sylfaen" w:cs="Times New Roman"/>
-          <w:bCs/>
-          <w:sz w:val="24"/>
-          <w:szCs w:val="24"/>
-          <w:lang w:eastAsia="ru-RU"/>
-        </w:rPr>
-        <w:t xml:space="preserve"> </w:t>
-      </w:r>
-      <w:r>
-        <w:rPr>
-          <w:rFonts w:ascii="Sylfaen" w:eastAsia="Times New Roman" w:hAnsi="Sylfaen" w:cs="Times New Roman"/>
-          <w:bCs/>
-          <w:sz w:val="24"/>
-          <w:szCs w:val="24"/>
-          <w:lang w:val="en-US" w:eastAsia="ru-RU"/>
-        </w:rPr>
-        <w:t>ծավալների</w:t>
-      </w:r>
-      <w:r>
-        <w:rPr>
-          <w:rFonts w:ascii="Sylfaen" w:eastAsia="Times New Roman" w:hAnsi="Sylfaen" w:cs="Times New Roman"/>
-          <w:bCs/>
-          <w:sz w:val="24"/>
-          <w:szCs w:val="24"/>
-          <w:lang w:eastAsia="ru-RU"/>
-        </w:rPr>
-        <w:t xml:space="preserve"> </w:t>
-      </w:r>
-      <w:r>
-        <w:rPr>
-          <w:rFonts w:ascii="Sylfaen" w:eastAsia="Times New Roman" w:hAnsi="Sylfaen" w:cs="Times New Roman"/>
-          <w:bCs/>
-          <w:sz w:val="24"/>
-          <w:szCs w:val="24"/>
-          <w:lang w:val="en-US" w:eastAsia="ru-RU"/>
-        </w:rPr>
-        <w:t>վերլուծությունը</w:t>
-      </w:r>
-      <w:r>
-        <w:rPr>
-          <w:rFonts w:ascii="Sylfaen" w:eastAsia="Times New Roman" w:hAnsi="Sylfaen" w:cs="Times New Roman"/>
-          <w:bCs/>
-          <w:sz w:val="24"/>
-          <w:szCs w:val="24"/>
-          <w:lang w:eastAsia="ru-RU"/>
-        </w:rPr>
-        <w:t xml:space="preserve">, </w:t>
-      </w:r>
-      <w:r>
-        <w:rPr>
-          <w:rFonts w:ascii="Sylfaen" w:eastAsia="Times New Roman" w:hAnsi="Sylfaen" w:cs="Times New Roman"/>
-          <w:bCs/>
-          <w:sz w:val="24"/>
-          <w:szCs w:val="24"/>
-          <w:lang w:val="en-US" w:eastAsia="ru-RU"/>
-        </w:rPr>
-        <w:t>real</w:t>
-      </w:r>
-      <w:r>
-        <w:rPr>
-          <w:rFonts w:ascii="Sylfaen" w:eastAsia="Times New Roman" w:hAnsi="Sylfaen" w:cs="Times New Roman"/>
-          <w:bCs/>
-          <w:sz w:val="24"/>
-          <w:szCs w:val="24"/>
-          <w:lang w:eastAsia="ru-RU"/>
+          <w:lang w:val="hy-AM" w:eastAsia="ru-RU"/>
+        </w:rPr>
+        <w:t>տեղափոխում, այնպես էլ բարդ գործընթացներ, ինչպիսիք են մեծ ծավալների վերլուծությունը, real</w:t>
+      </w:r>
+      <w:r>
+        <w:rPr>
+          <w:rFonts w:ascii="Sylfaen" w:eastAsia="Times New Roman" w:hAnsi="Sylfaen" w:cs="Times New Roman"/>
+          <w:bCs/>
+          <w:sz w:val="24"/>
+          <w:szCs w:val="24"/>
+          <w:lang w:val="hy-AM" w:eastAsia="ru-RU"/>
         </w:rPr>
         <w:t>-</w:t>
       </w:r>
@@ -3682,149 +2493,19 @@
           <w:bCs/>
           <w:sz w:val="24"/>
           <w:szCs w:val="24"/>
-          <w:lang w:val="en-US" w:eastAsia="ru-RU"/>
-        </w:rPr>
-        <w:t>time</w:t>
-      </w:r>
-      <w:r>
-        <w:rPr>
-          <w:rFonts w:ascii="Sylfaen" w:eastAsia="Times New Roman" w:hAnsi="Sylfaen" w:cs="Times New Roman"/>
-          <w:bCs/>
-          <w:sz w:val="24"/>
-          <w:szCs w:val="24"/>
-          <w:lang w:eastAsia="ru-RU"/>
-        </w:rPr>
-        <w:t xml:space="preserve"> </w:t>
-      </w:r>
-      <w:r>
-        <w:rPr>
-          <w:rFonts w:ascii="Sylfaen" w:eastAsia="Times New Roman" w:hAnsi="Sylfaen" w:cs="Times New Roman"/>
-          <w:bCs/>
-          <w:sz w:val="24"/>
-          <w:szCs w:val="24"/>
-          <w:lang w:val="en-US" w:eastAsia="ru-RU"/>
-        </w:rPr>
-        <w:t>տվյալների</w:t>
-      </w:r>
-      <w:r>
-        <w:rPr>
-          <w:rFonts w:ascii="Sylfaen" w:eastAsia="Times New Roman" w:hAnsi="Sylfaen" w:cs="Times New Roman"/>
-          <w:bCs/>
-          <w:sz w:val="24"/>
-          <w:szCs w:val="24"/>
-          <w:lang w:eastAsia="ru-RU"/>
-        </w:rPr>
-        <w:t xml:space="preserve"> </w:t>
-      </w:r>
-      <w:r>
-        <w:rPr>
-          <w:rFonts w:ascii="Sylfaen" w:eastAsia="Times New Roman" w:hAnsi="Sylfaen" w:cs="Times New Roman"/>
-          <w:bCs/>
-          <w:sz w:val="24"/>
-          <w:szCs w:val="24"/>
-          <w:lang w:val="en-US" w:eastAsia="ru-RU"/>
-        </w:rPr>
-        <w:t>մշակումն</w:t>
-      </w:r>
-      <w:r>
-        <w:rPr>
-          <w:rFonts w:ascii="Sylfaen" w:eastAsia="Times New Roman" w:hAnsi="Sylfaen" w:cs="Times New Roman"/>
-          <w:bCs/>
-          <w:sz w:val="24"/>
-          <w:szCs w:val="24"/>
-          <w:lang w:eastAsia="ru-RU"/>
-        </w:rPr>
-        <w:t xml:space="preserve"> </w:t>
-      </w:r>
-      <w:r>
-        <w:rPr>
-          <w:rFonts w:ascii="Sylfaen" w:eastAsia="Times New Roman" w:hAnsi="Sylfaen" w:cs="Times New Roman"/>
-          <w:bCs/>
-          <w:sz w:val="24"/>
-          <w:szCs w:val="24"/>
-          <w:lang w:val="en-US" w:eastAsia="ru-RU"/>
-        </w:rPr>
-        <w:t>կամ</w:t>
-      </w:r>
-      <w:r>
-        <w:rPr>
-          <w:rFonts w:ascii="Sylfaen" w:eastAsia="Times New Roman" w:hAnsi="Sylfaen" w:cs="Times New Roman"/>
-          <w:bCs/>
-          <w:sz w:val="24"/>
-          <w:szCs w:val="24"/>
-          <w:lang w:eastAsia="ru-RU"/>
-        </w:rPr>
-        <w:t xml:space="preserve"> </w:t>
-      </w:r>
-      <w:r>
-        <w:rPr>
-          <w:rFonts w:ascii="Sylfaen" w:eastAsia="Times New Roman" w:hAnsi="Sylfaen" w:cs="Times New Roman"/>
-          <w:bCs/>
-          <w:sz w:val="24"/>
-          <w:szCs w:val="24"/>
-          <w:lang w:val="en-US" w:eastAsia="ru-RU"/>
-        </w:rPr>
-        <w:t>մեքենայական</w:t>
-      </w:r>
-      <w:r>
-        <w:rPr>
-          <w:rFonts w:ascii="Sylfaen" w:eastAsia="Times New Roman" w:hAnsi="Sylfaen" w:cs="Times New Roman"/>
-          <w:bCs/>
-          <w:sz w:val="24"/>
-          <w:szCs w:val="24"/>
-          <w:lang w:eastAsia="ru-RU"/>
-        </w:rPr>
-        <w:t xml:space="preserve"> </w:t>
-      </w:r>
-      <w:r>
-        <w:rPr>
-          <w:rFonts w:ascii="Sylfaen" w:eastAsia="Times New Roman" w:hAnsi="Sylfaen" w:cs="Times New Roman"/>
-          <w:bCs/>
-          <w:sz w:val="24"/>
-          <w:szCs w:val="24"/>
-          <w:lang w:val="en-US" w:eastAsia="ru-RU"/>
-        </w:rPr>
-        <w:t>ուսուցման</w:t>
-      </w:r>
-      <w:r>
-        <w:rPr>
-          <w:rFonts w:ascii="Sylfaen" w:eastAsia="Times New Roman" w:hAnsi="Sylfaen" w:cs="Times New Roman"/>
-          <w:bCs/>
-          <w:sz w:val="24"/>
-          <w:szCs w:val="24"/>
-          <w:lang w:eastAsia="ru-RU"/>
-        </w:rPr>
-        <w:t xml:space="preserve"> </w:t>
-      </w:r>
-      <w:r>
-        <w:rPr>
-          <w:rFonts w:ascii="Sylfaen" w:eastAsia="Times New Roman" w:hAnsi="Sylfaen" w:cs="Times New Roman"/>
-          <w:bCs/>
-          <w:sz w:val="24"/>
-          <w:szCs w:val="24"/>
-          <w:lang w:val="en-US" w:eastAsia="ru-RU"/>
-        </w:rPr>
-        <w:t>մոդելների</w:t>
-      </w:r>
-      <w:r>
-        <w:rPr>
-          <w:rFonts w:ascii="Sylfaen" w:eastAsia="Times New Roman" w:hAnsi="Sylfaen" w:cs="Times New Roman"/>
-          <w:bCs/>
-          <w:sz w:val="24"/>
-          <w:szCs w:val="24"/>
-          <w:lang w:eastAsia="ru-RU"/>
-        </w:rPr>
-        <w:t xml:space="preserve"> </w:t>
-      </w:r>
-      <w:r>
-        <w:rPr>
-          <w:rFonts w:ascii="Sylfaen" w:eastAsia="Times New Roman" w:hAnsi="Sylfaen" w:cs="Times New Roman"/>
-          <w:bCs/>
-          <w:sz w:val="24"/>
-          <w:szCs w:val="24"/>
-          <w:lang w:val="en-US" w:eastAsia="ru-RU"/>
-        </w:rPr>
-        <w:t>թարմացումը։</w:t>
+          <w:lang w:val="hy-AM" w:eastAsia="ru-RU"/>
+        </w:rPr>
+        <w:t xml:space="preserve">time տվյալների մշակումն կամ մեքենայական </w:t>
+      </w:r>
+      <w:r>
+        <w:rPr>
+          <w:rFonts w:ascii="Sylfaen" w:eastAsia="Times New Roman" w:hAnsi="Sylfaen" w:cs="Times New Roman"/>
+          <w:bCs/>
+          <w:sz w:val="24"/>
+          <w:szCs w:val="24"/>
+          <w:lang w:val="hy-AM" w:eastAsia="ru-RU"/>
+        </w:rPr>
+        <w:t>ուսուցման մոդելների թարմացումը։</w:t>
       </w:r>
     </w:p>
     <w:p>
@@ -3837,446 +2518,26 @@
           <w:bCs/>
           <w:sz w:val="24"/>
           <w:szCs w:val="24"/>
-          <w:lang w:eastAsia="ru-RU"/>
-        </w:rPr>
-      </w:pPr>
-      <w:r>
-        <w:rPr>
-          <w:rFonts w:ascii="Sylfaen" w:eastAsia="Times New Roman" w:hAnsi="Sylfaen" w:cs="Times New Roman"/>
-          <w:bCs/>
-          <w:sz w:val="24"/>
-          <w:szCs w:val="24"/>
-          <w:lang w:val="en-US" w:eastAsia="ru-RU"/>
-        </w:rPr>
-        <w:t>Տվյալային</w:t>
-      </w:r>
-      <w:r>
-        <w:rPr>
-          <w:rFonts w:ascii="Sylfaen" w:eastAsia="Times New Roman" w:hAnsi="Sylfaen" w:cs="Times New Roman"/>
-          <w:bCs/>
-          <w:sz w:val="24"/>
-          <w:szCs w:val="24"/>
-          <w:lang w:eastAsia="ru-RU"/>
-        </w:rPr>
-        <w:t xml:space="preserve"> </w:t>
-      </w:r>
-      <w:r>
-        <w:rPr>
-          <w:rFonts w:ascii="Sylfaen" w:eastAsia="Times New Roman" w:hAnsi="Sylfaen" w:cs="Times New Roman"/>
-          <w:bCs/>
-          <w:sz w:val="24"/>
-          <w:szCs w:val="24"/>
-          <w:lang w:val="en-US" w:eastAsia="ru-RU"/>
-        </w:rPr>
-        <w:t>խողովակաշարի</w:t>
-      </w:r>
-      <w:r>
-        <w:rPr>
-          <w:rFonts w:ascii="Sylfaen" w:eastAsia="Times New Roman" w:hAnsi="Sylfaen" w:cs="Times New Roman"/>
-          <w:bCs/>
-          <w:sz w:val="24"/>
-          <w:szCs w:val="24"/>
-          <w:lang w:eastAsia="ru-RU"/>
-        </w:rPr>
-        <w:t xml:space="preserve"> </w:t>
-      </w:r>
-      <w:r>
-        <w:rPr>
-          <w:rFonts w:ascii="Sylfaen" w:eastAsia="Times New Roman" w:hAnsi="Sylfaen" w:cs="Times New Roman"/>
-          <w:bCs/>
-          <w:sz w:val="24"/>
-          <w:szCs w:val="24"/>
-          <w:lang w:val="en-US" w:eastAsia="ru-RU"/>
-        </w:rPr>
-        <w:t>հիմնական</w:t>
-      </w:r>
-      <w:r>
-        <w:rPr>
-          <w:rFonts w:ascii="Sylfaen" w:eastAsia="Times New Roman" w:hAnsi="Sylfaen" w:cs="Times New Roman"/>
-          <w:bCs/>
-          <w:sz w:val="24"/>
-          <w:szCs w:val="24"/>
-          <w:lang w:eastAsia="ru-RU"/>
-        </w:rPr>
-        <w:t xml:space="preserve"> </w:t>
-      </w:r>
-      <w:r>
-        <w:rPr>
-          <w:rFonts w:ascii="Sylfaen" w:eastAsia="Times New Roman" w:hAnsi="Sylfaen" w:cs="Times New Roman"/>
-          <w:bCs/>
-          <w:sz w:val="24"/>
-          <w:szCs w:val="24"/>
-          <w:lang w:val="en-US" w:eastAsia="ru-RU"/>
-        </w:rPr>
-        <w:t>քայլերը</w:t>
-      </w:r>
-      <w:r>
-        <w:rPr>
-          <w:rFonts w:ascii="Sylfaen" w:eastAsia="Times New Roman" w:hAnsi="Sylfaen" w:cs="Times New Roman"/>
-          <w:bCs/>
-          <w:sz w:val="24"/>
-          <w:szCs w:val="24"/>
-          <w:lang w:eastAsia="ru-RU"/>
-        </w:rPr>
-        <w:t xml:space="preserve"> </w:t>
-      </w:r>
-      <w:r>
-        <w:rPr>
-          <w:rFonts w:ascii="Sylfaen" w:eastAsia="Times New Roman" w:hAnsi="Sylfaen" w:cs="Times New Roman"/>
-          <w:bCs/>
-          <w:sz w:val="24"/>
-          <w:szCs w:val="24"/>
-          <w:lang w:val="en-US" w:eastAsia="ru-RU"/>
-        </w:rPr>
-        <w:t>սկսվում</w:t>
-      </w:r>
-      <w:r>
-        <w:rPr>
-          <w:rFonts w:ascii="Sylfaen" w:eastAsia="Times New Roman" w:hAnsi="Sylfaen" w:cs="Times New Roman"/>
-          <w:bCs/>
-          <w:sz w:val="24"/>
-          <w:szCs w:val="24"/>
-          <w:lang w:eastAsia="ru-RU"/>
-        </w:rPr>
-        <w:t xml:space="preserve"> </w:t>
-      </w:r>
-      <w:r>
-        <w:rPr>
-          <w:rFonts w:ascii="Sylfaen" w:eastAsia="Times New Roman" w:hAnsi="Sylfaen" w:cs="Times New Roman"/>
-          <w:bCs/>
-          <w:sz w:val="24"/>
-          <w:szCs w:val="24"/>
-          <w:lang w:val="en-US" w:eastAsia="ru-RU"/>
-        </w:rPr>
-        <w:t>են</w:t>
-      </w:r>
-      <w:r>
-        <w:rPr>
-          <w:rFonts w:ascii="Sylfaen" w:eastAsia="Times New Roman" w:hAnsi="Sylfaen" w:cs="Times New Roman"/>
-          <w:bCs/>
-          <w:sz w:val="24"/>
-          <w:szCs w:val="24"/>
-          <w:lang w:eastAsia="ru-RU"/>
-        </w:rPr>
-        <w:t xml:space="preserve"> </w:t>
-      </w:r>
-      <w:r>
-        <w:rPr>
-          <w:rFonts w:ascii="Sylfaen" w:eastAsia="Times New Roman" w:hAnsi="Sylfaen" w:cs="Times New Roman"/>
-          <w:bCs/>
-          <w:sz w:val="24"/>
-          <w:szCs w:val="24"/>
-          <w:lang w:val="en-US" w:eastAsia="ru-RU"/>
-        </w:rPr>
-        <w:t>տվյալների</w:t>
-      </w:r>
-      <w:r>
-        <w:rPr>
-          <w:rFonts w:ascii="Sylfaen" w:eastAsia="Times New Roman" w:hAnsi="Sylfaen" w:cs="Times New Roman"/>
-          <w:bCs/>
-          <w:sz w:val="24"/>
-          <w:szCs w:val="24"/>
-          <w:lang w:eastAsia="ru-RU"/>
-        </w:rPr>
-        <w:t xml:space="preserve"> </w:t>
-      </w:r>
-      <w:r>
-        <w:rPr>
-          <w:rFonts w:ascii="Sylfaen" w:eastAsia="Times New Roman" w:hAnsi="Sylfaen" w:cs="Times New Roman"/>
-          <w:bCs/>
-          <w:sz w:val="24"/>
-          <w:szCs w:val="24"/>
-          <w:lang w:val="en-US" w:eastAsia="ru-RU"/>
-        </w:rPr>
-        <w:t>հավաքագրումով</w:t>
-      </w:r>
-      <w:r>
-        <w:rPr>
-          <w:rFonts w:ascii="Sylfaen" w:eastAsia="Times New Roman" w:hAnsi="Sylfaen" w:cs="Times New Roman"/>
-          <w:bCs/>
-          <w:sz w:val="24"/>
-          <w:szCs w:val="24"/>
-          <w:lang w:eastAsia="ru-RU"/>
-        </w:rPr>
-        <w:t xml:space="preserve">, </w:t>
-      </w:r>
-      <w:r>
-        <w:rPr>
-          <w:rFonts w:ascii="Sylfaen" w:eastAsia="Times New Roman" w:hAnsi="Sylfaen" w:cs="Times New Roman"/>
-          <w:bCs/>
-          <w:sz w:val="24"/>
-          <w:szCs w:val="24"/>
-          <w:lang w:val="en-US" w:eastAsia="ru-RU"/>
-        </w:rPr>
-        <w:t>որի</w:t>
-      </w:r>
-      <w:r>
-        <w:rPr>
-          <w:rFonts w:ascii="Sylfaen" w:eastAsia="Times New Roman" w:hAnsi="Sylfaen" w:cs="Times New Roman"/>
-          <w:bCs/>
-          <w:sz w:val="24"/>
-          <w:szCs w:val="24"/>
-          <w:lang w:eastAsia="ru-RU"/>
-        </w:rPr>
-        <w:t xml:space="preserve"> </w:t>
-      </w:r>
-      <w:r>
-        <w:rPr>
-          <w:rFonts w:ascii="Sylfaen" w:eastAsia="Times New Roman" w:hAnsi="Sylfaen" w:cs="Times New Roman"/>
-          <w:bCs/>
-          <w:sz w:val="24"/>
-          <w:szCs w:val="24"/>
-          <w:lang w:val="en-US" w:eastAsia="ru-RU"/>
-        </w:rPr>
-        <w:t>ընթացքում</w:t>
-      </w:r>
-      <w:r>
-        <w:rPr>
-          <w:rFonts w:ascii="Sylfaen" w:eastAsia="Times New Roman" w:hAnsi="Sylfaen" w:cs="Times New Roman"/>
-          <w:bCs/>
-          <w:sz w:val="24"/>
-          <w:szCs w:val="24"/>
-          <w:lang w:eastAsia="ru-RU"/>
-        </w:rPr>
-        <w:t xml:space="preserve"> </w:t>
-      </w:r>
-      <w:r>
-        <w:rPr>
-          <w:rFonts w:ascii="Sylfaen" w:eastAsia="Times New Roman" w:hAnsi="Sylfaen" w:cs="Times New Roman"/>
-          <w:bCs/>
-          <w:sz w:val="24"/>
-          <w:szCs w:val="24"/>
-          <w:lang w:val="en-US" w:eastAsia="ru-RU"/>
-        </w:rPr>
-        <w:t>տվյալները</w:t>
-      </w:r>
-      <w:r>
-        <w:rPr>
-          <w:rFonts w:ascii="Sylfaen" w:eastAsia="Times New Roman" w:hAnsi="Sylfaen" w:cs="Times New Roman"/>
-          <w:bCs/>
-          <w:sz w:val="24"/>
-          <w:szCs w:val="24"/>
-          <w:lang w:eastAsia="ru-RU"/>
-        </w:rPr>
-        <w:t xml:space="preserve"> </w:t>
-      </w:r>
-      <w:r>
-        <w:rPr>
-          <w:rFonts w:ascii="Sylfaen" w:eastAsia="Times New Roman" w:hAnsi="Sylfaen" w:cs="Times New Roman"/>
-          <w:bCs/>
-          <w:sz w:val="24"/>
-          <w:szCs w:val="24"/>
-          <w:lang w:val="en-US" w:eastAsia="ru-RU"/>
-        </w:rPr>
-        <w:t>ստացվում</w:t>
-      </w:r>
-      <w:r>
-        <w:rPr>
-          <w:rFonts w:ascii="Sylfaen" w:eastAsia="Times New Roman" w:hAnsi="Sylfaen" w:cs="Times New Roman"/>
-          <w:bCs/>
-          <w:sz w:val="24"/>
-          <w:szCs w:val="24"/>
-          <w:lang w:eastAsia="ru-RU"/>
-        </w:rPr>
-        <w:t xml:space="preserve"> </w:t>
-      </w:r>
-      <w:r>
-        <w:rPr>
-          <w:rFonts w:ascii="Sylfaen" w:eastAsia="Times New Roman" w:hAnsi="Sylfaen" w:cs="Times New Roman"/>
-          <w:bCs/>
-          <w:sz w:val="24"/>
-          <w:szCs w:val="24"/>
-          <w:lang w:val="en-US" w:eastAsia="ru-RU"/>
-        </w:rPr>
-        <w:t>են</w:t>
-      </w:r>
-      <w:r>
-        <w:rPr>
-          <w:rFonts w:ascii="Sylfaen" w:eastAsia="Times New Roman" w:hAnsi="Sylfaen" w:cs="Times New Roman"/>
-          <w:bCs/>
-          <w:sz w:val="24"/>
-          <w:szCs w:val="24"/>
-          <w:lang w:eastAsia="ru-RU"/>
-        </w:rPr>
-        <w:t xml:space="preserve"> </w:t>
-      </w:r>
-      <w:r>
-        <w:rPr>
-          <w:rFonts w:ascii="Sylfaen" w:eastAsia="Times New Roman" w:hAnsi="Sylfaen" w:cs="Times New Roman"/>
-          <w:bCs/>
-          <w:sz w:val="24"/>
-          <w:szCs w:val="24"/>
-          <w:lang w:val="en-US" w:eastAsia="ru-RU"/>
-        </w:rPr>
-        <w:t>տարբեր</w:t>
-      </w:r>
-      <w:r>
-        <w:rPr>
-          <w:rFonts w:ascii="Sylfaen" w:eastAsia="Times New Roman" w:hAnsi="Sylfaen" w:cs="Times New Roman"/>
-          <w:bCs/>
-          <w:sz w:val="24"/>
-          <w:szCs w:val="24"/>
-          <w:lang w:eastAsia="ru-RU"/>
-        </w:rPr>
-        <w:t xml:space="preserve"> </w:t>
-      </w:r>
-      <w:r>
-        <w:rPr>
-          <w:rFonts w:ascii="Sylfaen" w:eastAsia="Times New Roman" w:hAnsi="Sylfaen" w:cs="Times New Roman"/>
-          <w:bCs/>
-          <w:sz w:val="24"/>
-          <w:szCs w:val="24"/>
-          <w:lang w:val="en-US" w:eastAsia="ru-RU"/>
-        </w:rPr>
-        <w:t>աղբյուրներից</w:t>
-      </w:r>
-      <w:r>
-        <w:rPr>
-          <w:rFonts w:ascii="Sylfaen" w:eastAsia="Times New Roman" w:hAnsi="Sylfaen" w:cs="Times New Roman"/>
-          <w:bCs/>
-          <w:sz w:val="24"/>
-          <w:szCs w:val="24"/>
-          <w:lang w:eastAsia="ru-RU"/>
-        </w:rPr>
-        <w:t xml:space="preserve">, </w:t>
-      </w:r>
-      <w:r>
-        <w:rPr>
-          <w:rFonts w:ascii="Sylfaen" w:eastAsia="Times New Roman" w:hAnsi="Sylfaen" w:cs="Times New Roman"/>
-          <w:bCs/>
-          <w:sz w:val="24"/>
-          <w:szCs w:val="24"/>
-          <w:lang w:val="en-US" w:eastAsia="ru-RU"/>
-        </w:rPr>
-        <w:t>ինչպիսիք</w:t>
-      </w:r>
-      <w:r>
-        <w:rPr>
-          <w:rFonts w:ascii="Sylfaen" w:eastAsia="Times New Roman" w:hAnsi="Sylfaen" w:cs="Times New Roman"/>
-          <w:bCs/>
-          <w:sz w:val="24"/>
-          <w:szCs w:val="24"/>
-          <w:lang w:eastAsia="ru-RU"/>
-        </w:rPr>
-        <w:t xml:space="preserve"> </w:t>
-      </w:r>
-      <w:r>
-        <w:rPr>
-          <w:rFonts w:ascii="Sylfaen" w:eastAsia="Times New Roman" w:hAnsi="Sylfaen" w:cs="Times New Roman"/>
-          <w:bCs/>
-          <w:sz w:val="24"/>
-          <w:szCs w:val="24"/>
-          <w:lang w:val="en-US" w:eastAsia="ru-RU"/>
-        </w:rPr>
-        <w:t>են</w:t>
-      </w:r>
-      <w:r>
-        <w:rPr>
-          <w:rFonts w:ascii="Sylfaen" w:eastAsia="Times New Roman" w:hAnsi="Sylfaen" w:cs="Times New Roman"/>
-          <w:bCs/>
-          <w:sz w:val="24"/>
-          <w:szCs w:val="24"/>
-          <w:lang w:eastAsia="ru-RU"/>
-        </w:rPr>
-        <w:t xml:space="preserve"> </w:t>
-      </w:r>
-      <w:r>
-        <w:rPr>
-          <w:rFonts w:ascii="Sylfaen" w:eastAsia="Times New Roman" w:hAnsi="Sylfaen" w:cs="Times New Roman"/>
-          <w:bCs/>
-          <w:sz w:val="24"/>
-          <w:szCs w:val="24"/>
-          <w:lang w:val="en-US" w:eastAsia="ru-RU"/>
-        </w:rPr>
-        <w:t>տվյալների</w:t>
-      </w:r>
-      <w:r>
-        <w:rPr>
-          <w:rFonts w:ascii="Sylfaen" w:eastAsia="Times New Roman" w:hAnsi="Sylfaen" w:cs="Times New Roman"/>
-          <w:bCs/>
-          <w:sz w:val="24"/>
-          <w:szCs w:val="24"/>
-          <w:lang w:eastAsia="ru-RU"/>
-        </w:rPr>
-        <w:t xml:space="preserve"> </w:t>
-      </w:r>
-      <w:r>
-        <w:rPr>
-          <w:rFonts w:ascii="Sylfaen" w:eastAsia="Times New Roman" w:hAnsi="Sylfaen" w:cs="Times New Roman"/>
-          <w:bCs/>
-          <w:sz w:val="24"/>
-          <w:szCs w:val="24"/>
-          <w:lang w:val="en-US" w:eastAsia="ru-RU"/>
-        </w:rPr>
-        <w:t>բազաները</w:t>
-      </w:r>
-      <w:r>
-        <w:rPr>
-          <w:rFonts w:ascii="Sylfaen" w:eastAsia="Times New Roman" w:hAnsi="Sylfaen" w:cs="Times New Roman"/>
-          <w:bCs/>
-          <w:sz w:val="24"/>
-          <w:szCs w:val="24"/>
-          <w:lang w:eastAsia="ru-RU"/>
-        </w:rPr>
-        <w:t xml:space="preserve"> (</w:t>
-      </w:r>
-      <w:r>
-        <w:rPr>
-          <w:rFonts w:ascii="Sylfaen" w:eastAsia="Times New Roman" w:hAnsi="Sylfaen" w:cs="Times New Roman"/>
-          <w:bCs/>
-          <w:sz w:val="24"/>
-          <w:szCs w:val="24"/>
-          <w:lang w:val="en-US" w:eastAsia="ru-RU"/>
-        </w:rPr>
-        <w:t>SQL</w:t>
-      </w:r>
-      <w:r>
-        <w:rPr>
-          <w:rFonts w:ascii="Sylfaen" w:eastAsia="Times New Roman" w:hAnsi="Sylfaen" w:cs="Times New Roman"/>
-          <w:bCs/>
-          <w:sz w:val="24"/>
-          <w:szCs w:val="24"/>
-          <w:lang w:eastAsia="ru-RU"/>
-        </w:rPr>
-        <w:t>/</w:t>
-      </w:r>
-      <w:r>
-        <w:rPr>
-          <w:rFonts w:ascii="Sylfaen" w:eastAsia="Times New Roman" w:hAnsi="Sylfaen" w:cs="Times New Roman"/>
-          <w:bCs/>
-          <w:sz w:val="24"/>
-          <w:szCs w:val="24"/>
-          <w:lang w:val="en-US" w:eastAsia="ru-RU"/>
-        </w:rPr>
-        <w:t>NoSQL</w:t>
-      </w:r>
-      <w:r>
-        <w:rPr>
-          <w:rFonts w:ascii="Sylfaen" w:eastAsia="Times New Roman" w:hAnsi="Sylfaen" w:cs="Times New Roman"/>
-          <w:bCs/>
-          <w:sz w:val="24"/>
-          <w:szCs w:val="24"/>
-          <w:lang w:eastAsia="ru-RU"/>
-        </w:rPr>
-        <w:t xml:space="preserve">), </w:t>
-      </w:r>
-      <w:r>
-        <w:rPr>
-          <w:rFonts w:ascii="Sylfaen" w:eastAsia="Times New Roman" w:hAnsi="Sylfaen" w:cs="Times New Roman"/>
-          <w:bCs/>
-          <w:sz w:val="24"/>
-          <w:szCs w:val="24"/>
-          <w:lang w:val="en-US" w:eastAsia="ru-RU"/>
-        </w:rPr>
-        <w:t>API</w:t>
-      </w:r>
-      <w:r>
-        <w:rPr>
-          <w:rFonts w:ascii="Sylfaen" w:eastAsia="Times New Roman" w:hAnsi="Sylfaen" w:cs="Times New Roman"/>
-          <w:bCs/>
-          <w:sz w:val="24"/>
-          <w:szCs w:val="24"/>
-          <w:lang w:eastAsia="ru-RU"/>
+          <w:lang w:val="hy-AM" w:eastAsia="ru-RU"/>
+        </w:rPr>
+      </w:pPr>
+      <w:r>
+        <w:rPr>
+          <w:rFonts w:ascii="Sylfaen" w:eastAsia="Times New Roman" w:hAnsi="Sylfaen" w:cs="Times New Roman"/>
+          <w:bCs/>
+          <w:sz w:val="24"/>
+          <w:szCs w:val="24"/>
+          <w:lang w:val="hy-AM" w:eastAsia="ru-RU"/>
+        </w:rPr>
+        <w:t>Տվյալային խողովակաշարի հիմնական քայլերը սկսվում են տվյալների հավաքագրումով, որի ընթացքում տվյալները ստացվում են տարբեր աղբյուրներից, ինչպիսիք են տվյալների բազաները (SQL/NoSQL), API</w:t>
+      </w:r>
+      <w:r>
+        <w:rPr>
+          <w:rFonts w:ascii="Sylfaen" w:eastAsia="Times New Roman" w:hAnsi="Sylfaen" w:cs="Times New Roman"/>
+          <w:bCs/>
+          <w:sz w:val="24"/>
+          <w:szCs w:val="24"/>
+          <w:lang w:val="hy-AM" w:eastAsia="ru-RU"/>
         </w:rPr>
         <w:t>-</w:t>
       </w:r>
@@ -4286,77 +2547,17 @@
           <w:bCs/>
           <w:sz w:val="24"/>
           <w:szCs w:val="24"/>
-          <w:lang w:val="en-US" w:eastAsia="ru-RU"/>
-        </w:rPr>
-        <w:t>ներն</w:t>
-      </w:r>
-      <w:r>
-        <w:rPr>
-          <w:rFonts w:ascii="Sylfaen" w:eastAsia="Times New Roman" w:hAnsi="Sylfaen" w:cs="Times New Roman"/>
-          <w:bCs/>
-          <w:sz w:val="24"/>
-          <w:szCs w:val="24"/>
-          <w:lang w:eastAsia="ru-RU"/>
-        </w:rPr>
-        <w:t xml:space="preserve"> </w:t>
-      </w:r>
-      <w:r>
-        <w:rPr>
-          <w:rFonts w:ascii="Sylfaen" w:eastAsia="Times New Roman" w:hAnsi="Sylfaen" w:cs="Times New Roman"/>
-          <w:bCs/>
-          <w:sz w:val="24"/>
-          <w:szCs w:val="24"/>
-          <w:lang w:val="en-US" w:eastAsia="ru-RU"/>
-        </w:rPr>
-        <w:t>ու</w:t>
-      </w:r>
-      <w:r>
-        <w:rPr>
-          <w:rFonts w:ascii="Sylfaen" w:eastAsia="Times New Roman" w:hAnsi="Sylfaen" w:cs="Times New Roman"/>
-          <w:bCs/>
-          <w:sz w:val="24"/>
-          <w:szCs w:val="24"/>
-          <w:lang w:eastAsia="ru-RU"/>
-        </w:rPr>
-        <w:t xml:space="preserve"> </w:t>
-      </w:r>
-      <w:r>
-        <w:rPr>
-          <w:rFonts w:ascii="Sylfaen" w:eastAsia="Times New Roman" w:hAnsi="Sylfaen" w:cs="Times New Roman"/>
-          <w:bCs/>
-          <w:sz w:val="24"/>
-          <w:szCs w:val="24"/>
-          <w:lang w:val="en-US" w:eastAsia="ru-RU"/>
-        </w:rPr>
-        <w:t>web</w:t>
-      </w:r>
-      <w:r>
-        <w:rPr>
-          <w:rFonts w:ascii="Sylfaen" w:eastAsia="Times New Roman" w:hAnsi="Sylfaen" w:cs="Times New Roman"/>
-          <w:bCs/>
-          <w:sz w:val="24"/>
-          <w:szCs w:val="24"/>
-          <w:lang w:eastAsia="ru-RU"/>
-        </w:rPr>
-        <w:t xml:space="preserve"> </w:t>
-      </w:r>
-      <w:r>
-        <w:rPr>
-          <w:rFonts w:ascii="Sylfaen" w:eastAsia="Times New Roman" w:hAnsi="Sylfaen" w:cs="Times New Roman"/>
-          <w:bCs/>
-          <w:sz w:val="24"/>
-          <w:szCs w:val="24"/>
-          <w:lang w:val="en-US" w:eastAsia="ru-RU"/>
-        </w:rPr>
-        <w:t>services</w:t>
-      </w:r>
-      <w:r>
-        <w:rPr>
-          <w:rFonts w:ascii="Sylfaen" w:eastAsia="Times New Roman" w:hAnsi="Sylfaen" w:cs="Times New Roman"/>
-          <w:bCs/>
-          <w:sz w:val="24"/>
-          <w:szCs w:val="24"/>
-          <w:lang w:eastAsia="ru-RU"/>
+          <w:lang w:val="hy-AM" w:eastAsia="ru-RU"/>
+        </w:rPr>
+        <w:t>ներն ու web services</w:t>
+      </w:r>
+      <w:r>
+        <w:rPr>
+          <w:rFonts w:ascii="Sylfaen" w:eastAsia="Times New Roman" w:hAnsi="Sylfaen" w:cs="Times New Roman"/>
+          <w:bCs/>
+          <w:sz w:val="24"/>
+          <w:szCs w:val="24"/>
+          <w:lang w:val="hy-AM" w:eastAsia="ru-RU"/>
         </w:rPr>
         <w:t>-</w:t>
       </w:r>
@@ -4366,510 +2567,9 @@
           <w:bCs/>
           <w:sz w:val="24"/>
           <w:szCs w:val="24"/>
-          <w:lang w:val="en-US" w:eastAsia="ru-RU"/>
-        </w:rPr>
-        <w:t>ը</w:t>
-      </w:r>
-      <w:r>
-        <w:rPr>
-          <w:rFonts w:ascii="Sylfaen" w:eastAsia="Times New Roman" w:hAnsi="Sylfaen" w:cs="Times New Roman"/>
-          <w:bCs/>
-          <w:sz w:val="24"/>
-          <w:szCs w:val="24"/>
-          <w:lang w:eastAsia="ru-RU"/>
-        </w:rPr>
-        <w:t xml:space="preserve">, </w:t>
-      </w:r>
-      <w:r>
-        <w:rPr>
-          <w:rFonts w:ascii="Sylfaen" w:eastAsia="Times New Roman" w:hAnsi="Sylfaen" w:cs="Times New Roman"/>
-          <w:bCs/>
-          <w:color w:val="FF0000"/>
-          <w:sz w:val="24"/>
-          <w:szCs w:val="24"/>
-          <w:lang w:val="en-US" w:eastAsia="ru-RU"/>
-        </w:rPr>
-        <w:t>streaming</w:t>
-      </w:r>
-      <w:r>
-        <w:rPr>
-          <w:rFonts w:ascii="Sylfaen" w:eastAsia="Times New Roman" w:hAnsi="Sylfaen" w:cs="Times New Roman"/>
-          <w:bCs/>
-          <w:sz w:val="24"/>
-          <w:szCs w:val="24"/>
-          <w:lang w:eastAsia="ru-RU"/>
-        </w:rPr>
-        <w:t xml:space="preserve"> </w:t>
-      </w:r>
-      <w:r>
-        <w:rPr>
-          <w:rFonts w:ascii="Sylfaen" w:eastAsia="Times New Roman" w:hAnsi="Sylfaen" w:cs="Times New Roman"/>
-          <w:bCs/>
-          <w:sz w:val="24"/>
-          <w:szCs w:val="24"/>
-          <w:lang w:val="en-US" w:eastAsia="ru-RU"/>
-        </w:rPr>
-        <w:t>հոսքերը</w:t>
-      </w:r>
-      <w:r>
-        <w:rPr>
-          <w:rFonts w:ascii="Sylfaen" w:eastAsia="Times New Roman" w:hAnsi="Sylfaen" w:cs="Times New Roman"/>
-          <w:bCs/>
-          <w:sz w:val="24"/>
-          <w:szCs w:val="24"/>
-          <w:lang w:eastAsia="ru-RU"/>
-        </w:rPr>
-        <w:t xml:space="preserve">, </w:t>
-      </w:r>
-      <w:r>
-        <w:rPr>
-          <w:rFonts w:ascii="Sylfaen" w:eastAsia="Times New Roman" w:hAnsi="Sylfaen" w:cs="Times New Roman"/>
-          <w:bCs/>
-          <w:sz w:val="24"/>
-          <w:szCs w:val="24"/>
-          <w:lang w:val="en-US" w:eastAsia="ru-RU"/>
-        </w:rPr>
-        <w:t>ինչպիսիք</w:t>
-      </w:r>
-      <w:r>
-        <w:rPr>
-          <w:rFonts w:ascii="Sylfaen" w:eastAsia="Times New Roman" w:hAnsi="Sylfaen" w:cs="Times New Roman"/>
-          <w:bCs/>
-          <w:sz w:val="24"/>
-          <w:szCs w:val="24"/>
-          <w:lang w:eastAsia="ru-RU"/>
-        </w:rPr>
-        <w:t xml:space="preserve"> </w:t>
-      </w:r>
-      <w:r>
-        <w:rPr>
-          <w:rFonts w:ascii="Sylfaen" w:eastAsia="Times New Roman" w:hAnsi="Sylfaen" w:cs="Times New Roman"/>
-          <w:bCs/>
-          <w:sz w:val="24"/>
-          <w:szCs w:val="24"/>
-          <w:lang w:val="en-US" w:eastAsia="ru-RU"/>
-        </w:rPr>
-        <w:t>են</w:t>
-      </w:r>
-      <w:r>
-        <w:rPr>
-          <w:rFonts w:ascii="Sylfaen" w:eastAsia="Times New Roman" w:hAnsi="Sylfaen" w:cs="Times New Roman"/>
-          <w:bCs/>
-          <w:sz w:val="24"/>
-          <w:szCs w:val="24"/>
-          <w:lang w:eastAsia="ru-RU"/>
-        </w:rPr>
-        <w:t xml:space="preserve"> </w:t>
-      </w:r>
-      <w:r>
-        <w:rPr>
-          <w:rFonts w:ascii="Sylfaen" w:eastAsia="Times New Roman" w:hAnsi="Sylfaen" w:cs="Times New Roman"/>
-          <w:bCs/>
-          <w:sz w:val="24"/>
-          <w:szCs w:val="24"/>
-          <w:lang w:val="en-US" w:eastAsia="ru-RU"/>
-        </w:rPr>
-        <w:t>Kafka</w:t>
-      </w:r>
-      <w:r>
-        <w:rPr>
-          <w:rFonts w:ascii="Sylfaen" w:eastAsia="Times New Roman" w:hAnsi="Sylfaen" w:cs="Times New Roman"/>
-          <w:bCs/>
-          <w:sz w:val="24"/>
-          <w:szCs w:val="24"/>
-          <w:lang w:eastAsia="ru-RU"/>
-        </w:rPr>
-        <w:t xml:space="preserve"> </w:t>
-      </w:r>
-      <w:r>
-        <w:rPr>
-          <w:rFonts w:ascii="Sylfaen" w:eastAsia="Times New Roman" w:hAnsi="Sylfaen" w:cs="Times New Roman"/>
-          <w:bCs/>
-          <w:sz w:val="24"/>
-          <w:szCs w:val="24"/>
-          <w:lang w:val="en-US" w:eastAsia="ru-RU"/>
-        </w:rPr>
-        <w:t>կամ</w:t>
-      </w:r>
-      <w:r>
-        <w:rPr>
-          <w:rFonts w:ascii="Sylfaen" w:eastAsia="Times New Roman" w:hAnsi="Sylfaen" w:cs="Times New Roman"/>
-          <w:bCs/>
-          <w:sz w:val="24"/>
-          <w:szCs w:val="24"/>
-          <w:lang w:eastAsia="ru-RU"/>
-        </w:rPr>
-        <w:t xml:space="preserve"> </w:t>
-      </w:r>
-      <w:r>
-        <w:rPr>
-          <w:rFonts w:ascii="Sylfaen" w:eastAsia="Times New Roman" w:hAnsi="Sylfaen" w:cs="Times New Roman"/>
-          <w:bCs/>
-          <w:sz w:val="24"/>
-          <w:szCs w:val="24"/>
-          <w:lang w:val="en-US" w:eastAsia="ru-RU"/>
-        </w:rPr>
-        <w:t>Event</w:t>
-      </w:r>
-      <w:r>
-        <w:rPr>
-          <w:rFonts w:ascii="Sylfaen" w:eastAsia="Times New Roman" w:hAnsi="Sylfaen" w:cs="Times New Roman"/>
-          <w:bCs/>
-          <w:sz w:val="24"/>
-          <w:szCs w:val="24"/>
-          <w:lang w:eastAsia="ru-RU"/>
-        </w:rPr>
-        <w:t xml:space="preserve"> </w:t>
-      </w:r>
-      <w:r>
-        <w:rPr>
-          <w:rFonts w:ascii="Sylfaen" w:eastAsia="Times New Roman" w:hAnsi="Sylfaen" w:cs="Times New Roman"/>
-          <w:bCs/>
-          <w:sz w:val="24"/>
-          <w:szCs w:val="24"/>
-          <w:lang w:val="en-US" w:eastAsia="ru-RU"/>
-        </w:rPr>
-        <w:t>Hubs</w:t>
-      </w:r>
-      <w:r>
-        <w:rPr>
-          <w:rFonts w:ascii="Sylfaen" w:eastAsia="Times New Roman" w:hAnsi="Sylfaen" w:cs="Times New Roman"/>
-          <w:bCs/>
-          <w:sz w:val="24"/>
-          <w:szCs w:val="24"/>
-          <w:lang w:eastAsia="ru-RU"/>
-        </w:rPr>
-        <w:t xml:space="preserve">, </w:t>
-      </w:r>
-      <w:r>
-        <w:rPr>
-          <w:rFonts w:ascii="Sylfaen" w:eastAsia="Times New Roman" w:hAnsi="Sylfaen" w:cs="Times New Roman"/>
-          <w:bCs/>
-          <w:sz w:val="24"/>
-          <w:szCs w:val="24"/>
-          <w:lang w:val="en-US" w:eastAsia="ru-RU"/>
-        </w:rPr>
-        <w:t>ֆայլային</w:t>
-      </w:r>
-      <w:r>
-        <w:rPr>
-          <w:rFonts w:ascii="Sylfaen" w:eastAsia="Times New Roman" w:hAnsi="Sylfaen" w:cs="Times New Roman"/>
-          <w:bCs/>
-          <w:sz w:val="24"/>
-          <w:szCs w:val="24"/>
-          <w:lang w:eastAsia="ru-RU"/>
-        </w:rPr>
-        <w:t xml:space="preserve"> </w:t>
-      </w:r>
-      <w:r>
-        <w:rPr>
-          <w:rFonts w:ascii="Sylfaen" w:eastAsia="Times New Roman" w:hAnsi="Sylfaen" w:cs="Times New Roman"/>
-          <w:bCs/>
-          <w:sz w:val="24"/>
-          <w:szCs w:val="24"/>
-          <w:lang w:val="en-US" w:eastAsia="ru-RU"/>
-        </w:rPr>
-        <w:t>համակարգերը</w:t>
-      </w:r>
-      <w:r>
-        <w:rPr>
-          <w:rFonts w:ascii="Sylfaen" w:eastAsia="Times New Roman" w:hAnsi="Sylfaen" w:cs="Times New Roman"/>
-          <w:bCs/>
-          <w:sz w:val="24"/>
-          <w:szCs w:val="24"/>
-          <w:lang w:eastAsia="ru-RU"/>
-        </w:rPr>
-        <w:t xml:space="preserve"> (</w:t>
-      </w:r>
-      <w:r>
-        <w:rPr>
-          <w:rFonts w:ascii="Sylfaen" w:eastAsia="Times New Roman" w:hAnsi="Sylfaen" w:cs="Times New Roman"/>
-          <w:bCs/>
-          <w:sz w:val="24"/>
-          <w:szCs w:val="24"/>
-          <w:lang w:val="en-US" w:eastAsia="ru-RU"/>
-        </w:rPr>
-        <w:t>CSV</w:t>
-      </w:r>
-      <w:r>
-        <w:rPr>
-          <w:rFonts w:ascii="Sylfaen" w:eastAsia="Times New Roman" w:hAnsi="Sylfaen" w:cs="Times New Roman"/>
-          <w:bCs/>
-          <w:sz w:val="24"/>
-          <w:szCs w:val="24"/>
-          <w:lang w:eastAsia="ru-RU"/>
-        </w:rPr>
-        <w:t xml:space="preserve">, </w:t>
-      </w:r>
-      <w:r>
-        <w:rPr>
-          <w:rFonts w:ascii="Sylfaen" w:eastAsia="Times New Roman" w:hAnsi="Sylfaen" w:cs="Times New Roman"/>
-          <w:bCs/>
-          <w:sz w:val="24"/>
-          <w:szCs w:val="24"/>
-          <w:lang w:val="en-US" w:eastAsia="ru-RU"/>
-        </w:rPr>
-        <w:t>JSON</w:t>
-      </w:r>
-      <w:r>
-        <w:rPr>
-          <w:rFonts w:ascii="Sylfaen" w:eastAsia="Times New Roman" w:hAnsi="Sylfaen" w:cs="Times New Roman"/>
-          <w:bCs/>
-          <w:sz w:val="24"/>
-          <w:szCs w:val="24"/>
-          <w:lang w:eastAsia="ru-RU"/>
-        </w:rPr>
-        <w:t xml:space="preserve">, </w:t>
-      </w:r>
-      <w:r>
-        <w:rPr>
-          <w:rFonts w:ascii="Sylfaen" w:eastAsia="Times New Roman" w:hAnsi="Sylfaen" w:cs="Times New Roman"/>
-          <w:bCs/>
-          <w:sz w:val="24"/>
-          <w:szCs w:val="24"/>
-          <w:lang w:val="en-US" w:eastAsia="ru-RU"/>
-        </w:rPr>
-        <w:t>Parquet</w:t>
-      </w:r>
-      <w:r>
-        <w:rPr>
-          <w:rFonts w:ascii="Sylfaen" w:eastAsia="Times New Roman" w:hAnsi="Sylfaen" w:cs="Times New Roman"/>
-          <w:bCs/>
-          <w:sz w:val="24"/>
-          <w:szCs w:val="24"/>
-          <w:lang w:eastAsia="ru-RU"/>
-        </w:rPr>
-        <w:t xml:space="preserve">) </w:t>
-      </w:r>
-      <w:r>
-        <w:rPr>
-          <w:rFonts w:ascii="Sylfaen" w:eastAsia="Times New Roman" w:hAnsi="Sylfaen" w:cs="Times New Roman"/>
-          <w:bCs/>
-          <w:sz w:val="24"/>
-          <w:szCs w:val="24"/>
-          <w:lang w:val="en-US" w:eastAsia="ru-RU"/>
-        </w:rPr>
-        <w:t>և</w:t>
-      </w:r>
-      <w:r>
-        <w:rPr>
-          <w:rFonts w:ascii="Sylfaen" w:eastAsia="Times New Roman" w:hAnsi="Sylfaen" w:cs="Times New Roman"/>
-          <w:bCs/>
-          <w:sz w:val="24"/>
-          <w:szCs w:val="24"/>
-          <w:lang w:eastAsia="ru-RU"/>
-        </w:rPr>
-        <w:t xml:space="preserve"> </w:t>
-      </w:r>
-      <w:r>
-        <w:rPr>
-          <w:rFonts w:ascii="Sylfaen" w:eastAsia="Times New Roman" w:hAnsi="Sylfaen" w:cs="Times New Roman"/>
-          <w:bCs/>
-          <w:sz w:val="24"/>
-          <w:szCs w:val="24"/>
-          <w:lang w:val="en-US" w:eastAsia="ru-RU"/>
-        </w:rPr>
-        <w:t>IoT</w:t>
-      </w:r>
-      <w:r>
-        <w:rPr>
-          <w:rFonts w:ascii="Sylfaen" w:eastAsia="Times New Roman" w:hAnsi="Sylfaen" w:cs="Times New Roman"/>
-          <w:bCs/>
-          <w:sz w:val="24"/>
-          <w:szCs w:val="24"/>
-          <w:lang w:eastAsia="ru-RU"/>
-        </w:rPr>
-        <w:t xml:space="preserve"> </w:t>
-      </w:r>
-      <w:r>
-        <w:rPr>
-          <w:rFonts w:ascii="Sylfaen" w:eastAsia="Times New Roman" w:hAnsi="Sylfaen" w:cs="Times New Roman"/>
-          <w:bCs/>
-          <w:sz w:val="24"/>
-          <w:szCs w:val="24"/>
-          <w:lang w:val="en-US" w:eastAsia="ru-RU"/>
-        </w:rPr>
-        <w:t>սարքերը։</w:t>
-      </w:r>
-      <w:r>
-        <w:rPr>
-          <w:rFonts w:ascii="Sylfaen" w:eastAsia="Times New Roman" w:hAnsi="Sylfaen" w:cs="Times New Roman"/>
-          <w:bCs/>
-          <w:sz w:val="24"/>
-          <w:szCs w:val="24"/>
-          <w:lang w:eastAsia="ru-RU"/>
-        </w:rPr>
-        <w:t xml:space="preserve"> </w:t>
-      </w:r>
-      <w:r>
-        <w:rPr>
-          <w:rFonts w:ascii="Sylfaen" w:eastAsia="Times New Roman" w:hAnsi="Sylfaen" w:cs="Times New Roman"/>
-          <w:bCs/>
-          <w:sz w:val="24"/>
-          <w:szCs w:val="24"/>
-          <w:lang w:val="en-US" w:eastAsia="ru-RU"/>
-        </w:rPr>
-        <w:t>Այս</w:t>
-      </w:r>
-      <w:r>
-        <w:rPr>
-          <w:rFonts w:ascii="Sylfaen" w:eastAsia="Times New Roman" w:hAnsi="Sylfaen" w:cs="Times New Roman"/>
-          <w:bCs/>
-          <w:sz w:val="24"/>
-          <w:szCs w:val="24"/>
-          <w:lang w:eastAsia="ru-RU"/>
-        </w:rPr>
-        <w:t xml:space="preserve"> </w:t>
-      </w:r>
-      <w:r>
-        <w:rPr>
-          <w:rFonts w:ascii="Sylfaen" w:eastAsia="Times New Roman" w:hAnsi="Sylfaen" w:cs="Times New Roman"/>
-          <w:bCs/>
-          <w:sz w:val="24"/>
-          <w:szCs w:val="24"/>
-          <w:lang w:val="en-US" w:eastAsia="ru-RU"/>
-        </w:rPr>
-        <w:t>փուլում</w:t>
-      </w:r>
-      <w:r>
-        <w:rPr>
-          <w:rFonts w:ascii="Sylfaen" w:eastAsia="Times New Roman" w:hAnsi="Sylfaen" w:cs="Times New Roman"/>
-          <w:bCs/>
-          <w:sz w:val="24"/>
-          <w:szCs w:val="24"/>
-          <w:lang w:eastAsia="ru-RU"/>
-        </w:rPr>
-        <w:t xml:space="preserve"> </w:t>
-      </w:r>
-      <w:r>
-        <w:rPr>
-          <w:rFonts w:ascii="Sylfaen" w:eastAsia="Times New Roman" w:hAnsi="Sylfaen" w:cs="Times New Roman"/>
-          <w:bCs/>
-          <w:sz w:val="24"/>
-          <w:szCs w:val="24"/>
-          <w:lang w:val="en-US" w:eastAsia="ru-RU"/>
-        </w:rPr>
-        <w:t>տվյալները</w:t>
-      </w:r>
-      <w:r>
-        <w:rPr>
-          <w:rFonts w:ascii="Sylfaen" w:eastAsia="Times New Roman" w:hAnsi="Sylfaen" w:cs="Times New Roman"/>
-          <w:bCs/>
-          <w:sz w:val="24"/>
-          <w:szCs w:val="24"/>
-          <w:lang w:eastAsia="ru-RU"/>
-        </w:rPr>
-        <w:t xml:space="preserve"> </w:t>
-      </w:r>
-      <w:r>
-        <w:rPr>
-          <w:rFonts w:ascii="Sylfaen" w:eastAsia="Times New Roman" w:hAnsi="Sylfaen" w:cs="Times New Roman"/>
-          <w:bCs/>
-          <w:sz w:val="24"/>
-          <w:szCs w:val="24"/>
-          <w:lang w:val="en-US" w:eastAsia="ru-RU"/>
-        </w:rPr>
-        <w:t>հիմնականում</w:t>
-      </w:r>
-      <w:r>
-        <w:rPr>
-          <w:rFonts w:ascii="Sylfaen" w:eastAsia="Times New Roman" w:hAnsi="Sylfaen" w:cs="Times New Roman"/>
-          <w:bCs/>
-          <w:sz w:val="24"/>
-          <w:szCs w:val="24"/>
-          <w:lang w:eastAsia="ru-RU"/>
-        </w:rPr>
-        <w:t xml:space="preserve"> </w:t>
-      </w:r>
-      <w:r>
-        <w:rPr>
-          <w:rFonts w:ascii="Sylfaen" w:eastAsia="Times New Roman" w:hAnsi="Sylfaen" w:cs="Times New Roman"/>
-          <w:bCs/>
-          <w:sz w:val="24"/>
-          <w:szCs w:val="24"/>
-          <w:lang w:val="en-US" w:eastAsia="ru-RU"/>
-        </w:rPr>
-        <w:t>հավաքվում</w:t>
-      </w:r>
-      <w:r>
-        <w:rPr>
-          <w:rFonts w:ascii="Sylfaen" w:eastAsia="Times New Roman" w:hAnsi="Sylfaen" w:cs="Times New Roman"/>
-          <w:bCs/>
-          <w:sz w:val="24"/>
-          <w:szCs w:val="24"/>
-          <w:lang w:eastAsia="ru-RU"/>
-        </w:rPr>
-        <w:t xml:space="preserve"> </w:t>
-      </w:r>
-      <w:r>
-        <w:rPr>
-          <w:rFonts w:ascii="Sylfaen" w:eastAsia="Times New Roman" w:hAnsi="Sylfaen" w:cs="Times New Roman"/>
-          <w:bCs/>
-          <w:sz w:val="24"/>
-          <w:szCs w:val="24"/>
-          <w:lang w:val="en-US" w:eastAsia="ru-RU"/>
-        </w:rPr>
-        <w:t>են</w:t>
-      </w:r>
-      <w:r>
-        <w:rPr>
-          <w:rFonts w:ascii="Sylfaen" w:eastAsia="Times New Roman" w:hAnsi="Sylfaen" w:cs="Times New Roman"/>
-          <w:bCs/>
-          <w:sz w:val="24"/>
-          <w:szCs w:val="24"/>
-          <w:lang w:eastAsia="ru-RU"/>
-        </w:rPr>
-        <w:t xml:space="preserve"> </w:t>
-      </w:r>
-      <w:r>
-        <w:rPr>
-          <w:rFonts w:ascii="Sylfaen" w:eastAsia="Times New Roman" w:hAnsi="Sylfaen" w:cs="Times New Roman"/>
-          <w:bCs/>
-          <w:sz w:val="24"/>
-          <w:szCs w:val="24"/>
-          <w:lang w:val="en-US" w:eastAsia="ru-RU"/>
-        </w:rPr>
-        <w:t>իրենց</w:t>
-      </w:r>
-      <w:r>
-        <w:rPr>
-          <w:rFonts w:ascii="Sylfaen" w:eastAsia="Times New Roman" w:hAnsi="Sylfaen" w:cs="Times New Roman"/>
-          <w:bCs/>
-          <w:sz w:val="24"/>
-          <w:szCs w:val="24"/>
-          <w:lang w:eastAsia="ru-RU"/>
-        </w:rPr>
-        <w:t xml:space="preserve"> </w:t>
-      </w:r>
-      <w:r>
-        <w:rPr>
-          <w:rFonts w:ascii="Sylfaen" w:eastAsia="Times New Roman" w:hAnsi="Sylfaen" w:cs="Times New Roman"/>
-          <w:bCs/>
-          <w:sz w:val="24"/>
-          <w:szCs w:val="24"/>
-          <w:lang w:val="en-US" w:eastAsia="ru-RU"/>
-        </w:rPr>
-        <w:t>raw</w:t>
-      </w:r>
-      <w:r>
-        <w:rPr>
-          <w:rFonts w:ascii="Sylfaen" w:eastAsia="Times New Roman" w:hAnsi="Sylfaen" w:cs="Times New Roman"/>
-          <w:bCs/>
-          <w:sz w:val="24"/>
-          <w:szCs w:val="24"/>
-          <w:lang w:eastAsia="ru-RU"/>
-        </w:rPr>
-        <w:t xml:space="preserve"> </w:t>
-      </w:r>
-      <w:r>
-        <w:rPr>
-          <w:rFonts w:ascii="Sylfaen" w:eastAsia="Times New Roman" w:hAnsi="Sylfaen" w:cs="Times New Roman"/>
-          <w:bCs/>
-          <w:sz w:val="24"/>
-          <w:szCs w:val="24"/>
-          <w:lang w:val="en-US" w:eastAsia="ru-RU"/>
-        </w:rPr>
-        <w:t>տեսքով։</w:t>
+          <w:lang w:val="hy-AM" w:eastAsia="ru-RU"/>
+        </w:rPr>
+        <w:t>ը, ֆայլային համակարգերը (CSV, JSON, Parquet) և IoT սարքերը։ Այս փուլում տվյալները հիմնականում հավաքվում են իրենց raw տեսքով։</w:t>
       </w:r>
     </w:p>
     <w:p>
@@ -4882,26 +2582,26 @@
           <w:bCs/>
           <w:sz w:val="24"/>
           <w:szCs w:val="24"/>
-          <w:lang w:eastAsia="ru-RU"/>
-        </w:rPr>
-      </w:pPr>
-      <w:r>
-        <w:rPr>
-          <w:rFonts w:ascii="Sylfaen" w:eastAsia="Times New Roman" w:hAnsi="Sylfaen" w:cs="Times New Roman"/>
-          <w:bCs/>
-          <w:sz w:val="24"/>
-          <w:szCs w:val="24"/>
-          <w:lang w:val="en-US" w:eastAsia="ru-RU"/>
-        </w:rPr>
-        <w:t>Մյուս</w:t>
-      </w:r>
-      <w:r>
-        <w:rPr>
-          <w:rFonts w:ascii="Sylfaen" w:eastAsia="Times New Roman" w:hAnsi="Sylfaen" w:cs="Times New Roman"/>
-          <w:bCs/>
-          <w:sz w:val="24"/>
-          <w:szCs w:val="24"/>
-          <w:lang w:eastAsia="ru-RU"/>
+          <w:lang w:val="hy-AM" w:eastAsia="ru-RU"/>
+        </w:rPr>
+      </w:pPr>
+      <w:r>
+        <w:rPr>
+          <w:rFonts w:ascii="Sylfaen" w:eastAsia="Times New Roman" w:hAnsi="Sylfaen" w:cs="Times New Roman"/>
+          <w:bCs/>
+          <w:sz w:val="24"/>
+          <w:szCs w:val="24"/>
+          <w:lang w:val="hy-AM" w:eastAsia="ru-RU"/>
+        </w:rPr>
+        <w:t>Մյուս փուլը ձևափոխումն է (ETL/ELT), որտեղ տվյալները անցնում են մաքրման, սխալների ուղղման, ֆորմատների ստանդարտացման, ֆիլտրավորման կամ բարդ վերափոխումների</w:t>
+      </w:r>
+      <w:r>
+        <w:rPr>
+          <w:rFonts w:ascii="Sylfaen" w:eastAsia="Times New Roman" w:hAnsi="Sylfaen" w:cs="Times New Roman"/>
+          <w:bCs/>
+          <w:sz w:val="24"/>
+          <w:szCs w:val="24"/>
+          <w:lang w:val="hy-AM" w:eastAsia="ru-RU"/>
         </w:rPr>
         <w:t xml:space="preserve"> </w:t>
       </w:r>
@@ -4911,366 +2611,6 @@
           <w:bCs/>
           <w:sz w:val="24"/>
           <w:szCs w:val="24"/>
-          <w:lang w:val="en-US" w:eastAsia="ru-RU"/>
-        </w:rPr>
-        <w:t>փուլը</w:t>
-      </w:r>
-      <w:r>
-        <w:rPr>
-          <w:rFonts w:ascii="Sylfaen" w:eastAsia="Times New Roman" w:hAnsi="Sylfaen" w:cs="Times New Roman"/>
-          <w:bCs/>
-          <w:sz w:val="24"/>
-          <w:szCs w:val="24"/>
-          <w:lang w:eastAsia="ru-RU"/>
-        </w:rPr>
-        <w:t xml:space="preserve"> </w:t>
-      </w:r>
-      <w:r>
-        <w:rPr>
-          <w:rFonts w:ascii="Sylfaen" w:eastAsia="Times New Roman" w:hAnsi="Sylfaen" w:cs="Times New Roman"/>
-          <w:bCs/>
-          <w:sz w:val="24"/>
-          <w:szCs w:val="24"/>
-          <w:lang w:val="en-US" w:eastAsia="ru-RU"/>
-        </w:rPr>
-        <w:t>ձևափոխումն</w:t>
-      </w:r>
-      <w:r>
-        <w:rPr>
-          <w:rFonts w:ascii="Sylfaen" w:eastAsia="Times New Roman" w:hAnsi="Sylfaen" w:cs="Times New Roman"/>
-          <w:bCs/>
-          <w:sz w:val="24"/>
-          <w:szCs w:val="24"/>
-          <w:lang w:eastAsia="ru-RU"/>
-        </w:rPr>
-        <w:t xml:space="preserve"> </w:t>
-      </w:r>
-      <w:r>
-        <w:rPr>
-          <w:rFonts w:ascii="Sylfaen" w:eastAsia="Times New Roman" w:hAnsi="Sylfaen" w:cs="Times New Roman"/>
-          <w:bCs/>
-          <w:sz w:val="24"/>
-          <w:szCs w:val="24"/>
-          <w:lang w:val="en-US" w:eastAsia="ru-RU"/>
-        </w:rPr>
-        <w:t>է</w:t>
-      </w:r>
-      <w:r>
-        <w:rPr>
-          <w:rFonts w:ascii="Sylfaen" w:eastAsia="Times New Roman" w:hAnsi="Sylfaen" w:cs="Times New Roman"/>
-          <w:bCs/>
-          <w:sz w:val="24"/>
-          <w:szCs w:val="24"/>
-          <w:lang w:eastAsia="ru-RU"/>
-        </w:rPr>
-        <w:t xml:space="preserve"> (</w:t>
-      </w:r>
-      <w:r>
-        <w:rPr>
-          <w:rFonts w:ascii="Sylfaen" w:eastAsia="Times New Roman" w:hAnsi="Sylfaen" w:cs="Times New Roman"/>
-          <w:bCs/>
-          <w:sz w:val="24"/>
-          <w:szCs w:val="24"/>
-          <w:lang w:val="en-US" w:eastAsia="ru-RU"/>
-        </w:rPr>
-        <w:t>ETL</w:t>
-      </w:r>
-      <w:r>
-        <w:rPr>
-          <w:rFonts w:ascii="Sylfaen" w:eastAsia="Times New Roman" w:hAnsi="Sylfaen" w:cs="Times New Roman"/>
-          <w:bCs/>
-          <w:sz w:val="24"/>
-          <w:szCs w:val="24"/>
-          <w:lang w:eastAsia="ru-RU"/>
-        </w:rPr>
-        <w:t>/</w:t>
-      </w:r>
-      <w:r>
-        <w:rPr>
-          <w:rFonts w:ascii="Sylfaen" w:eastAsia="Times New Roman" w:hAnsi="Sylfaen" w:cs="Times New Roman"/>
-          <w:bCs/>
-          <w:sz w:val="24"/>
-          <w:szCs w:val="24"/>
-          <w:lang w:val="en-US" w:eastAsia="ru-RU"/>
-        </w:rPr>
-        <w:t>ELT</w:t>
-      </w:r>
-      <w:r>
-        <w:rPr>
-          <w:rFonts w:ascii="Sylfaen" w:eastAsia="Times New Roman" w:hAnsi="Sylfaen" w:cs="Times New Roman"/>
-          <w:bCs/>
-          <w:sz w:val="24"/>
-          <w:szCs w:val="24"/>
-          <w:lang w:eastAsia="ru-RU"/>
-        </w:rPr>
-        <w:t xml:space="preserve">), </w:t>
-      </w:r>
-      <w:r>
-        <w:rPr>
-          <w:rFonts w:ascii="Sylfaen" w:eastAsia="Times New Roman" w:hAnsi="Sylfaen" w:cs="Times New Roman"/>
-          <w:bCs/>
-          <w:sz w:val="24"/>
-          <w:szCs w:val="24"/>
-          <w:lang w:val="en-US" w:eastAsia="ru-RU"/>
-        </w:rPr>
-        <w:t>որտեղ</w:t>
-      </w:r>
-      <w:r>
-        <w:rPr>
-          <w:rFonts w:ascii="Sylfaen" w:eastAsia="Times New Roman" w:hAnsi="Sylfaen" w:cs="Times New Roman"/>
-          <w:bCs/>
-          <w:sz w:val="24"/>
-          <w:szCs w:val="24"/>
-          <w:lang w:eastAsia="ru-RU"/>
-        </w:rPr>
-        <w:t xml:space="preserve"> </w:t>
-      </w:r>
-      <w:r>
-        <w:rPr>
-          <w:rFonts w:ascii="Sylfaen" w:eastAsia="Times New Roman" w:hAnsi="Sylfaen" w:cs="Times New Roman"/>
-          <w:bCs/>
-          <w:sz w:val="24"/>
-          <w:szCs w:val="24"/>
-          <w:lang w:val="en-US" w:eastAsia="ru-RU"/>
-        </w:rPr>
-        <w:t>տվյալները</w:t>
-      </w:r>
-      <w:r>
-        <w:rPr>
-          <w:rFonts w:ascii="Sylfaen" w:eastAsia="Times New Roman" w:hAnsi="Sylfaen" w:cs="Times New Roman"/>
-          <w:bCs/>
-          <w:sz w:val="24"/>
-          <w:szCs w:val="24"/>
-          <w:lang w:eastAsia="ru-RU"/>
-        </w:rPr>
-        <w:t xml:space="preserve"> </w:t>
-      </w:r>
-      <w:r>
-        <w:rPr>
-          <w:rFonts w:ascii="Sylfaen" w:eastAsia="Times New Roman" w:hAnsi="Sylfaen" w:cs="Times New Roman"/>
-          <w:bCs/>
-          <w:sz w:val="24"/>
-          <w:szCs w:val="24"/>
-          <w:lang w:val="en-US" w:eastAsia="ru-RU"/>
-        </w:rPr>
-        <w:t>անցնում</w:t>
-      </w:r>
-      <w:r>
-        <w:rPr>
-          <w:rFonts w:ascii="Sylfaen" w:eastAsia="Times New Roman" w:hAnsi="Sylfaen" w:cs="Times New Roman"/>
-          <w:bCs/>
-          <w:sz w:val="24"/>
-          <w:szCs w:val="24"/>
-          <w:lang w:eastAsia="ru-RU"/>
-        </w:rPr>
-        <w:t xml:space="preserve"> </w:t>
-      </w:r>
-      <w:r>
-        <w:rPr>
-          <w:rFonts w:ascii="Sylfaen" w:eastAsia="Times New Roman" w:hAnsi="Sylfaen" w:cs="Times New Roman"/>
-          <w:bCs/>
-          <w:sz w:val="24"/>
-          <w:szCs w:val="24"/>
-          <w:lang w:val="en-US" w:eastAsia="ru-RU"/>
-        </w:rPr>
-        <w:t>են</w:t>
-      </w:r>
-      <w:r>
-        <w:rPr>
-          <w:rFonts w:ascii="Sylfaen" w:eastAsia="Times New Roman" w:hAnsi="Sylfaen" w:cs="Times New Roman"/>
-          <w:bCs/>
-          <w:sz w:val="24"/>
-          <w:szCs w:val="24"/>
-          <w:lang w:eastAsia="ru-RU"/>
-        </w:rPr>
-        <w:t xml:space="preserve"> </w:t>
-      </w:r>
-      <w:r>
-        <w:rPr>
-          <w:rFonts w:ascii="Sylfaen" w:eastAsia="Times New Roman" w:hAnsi="Sylfaen" w:cs="Times New Roman"/>
-          <w:bCs/>
-          <w:sz w:val="24"/>
-          <w:szCs w:val="24"/>
-          <w:lang w:val="en-US" w:eastAsia="ru-RU"/>
-        </w:rPr>
-        <w:t>մաքրման</w:t>
-      </w:r>
-      <w:r>
-        <w:rPr>
-          <w:rFonts w:ascii="Sylfaen" w:eastAsia="Times New Roman" w:hAnsi="Sylfaen" w:cs="Times New Roman"/>
-          <w:bCs/>
-          <w:sz w:val="24"/>
-          <w:szCs w:val="24"/>
-          <w:lang w:eastAsia="ru-RU"/>
-        </w:rPr>
-        <w:t xml:space="preserve">, </w:t>
-      </w:r>
-      <w:r>
-        <w:rPr>
-          <w:rFonts w:ascii="Sylfaen" w:eastAsia="Times New Roman" w:hAnsi="Sylfaen" w:cs="Times New Roman"/>
-          <w:bCs/>
-          <w:sz w:val="24"/>
-          <w:szCs w:val="24"/>
-          <w:lang w:val="en-US" w:eastAsia="ru-RU"/>
-        </w:rPr>
-        <w:t>սխալների</w:t>
-      </w:r>
-      <w:r>
-        <w:rPr>
-          <w:rFonts w:ascii="Sylfaen" w:eastAsia="Times New Roman" w:hAnsi="Sylfaen" w:cs="Times New Roman"/>
-          <w:bCs/>
-          <w:sz w:val="24"/>
-          <w:szCs w:val="24"/>
-          <w:lang w:eastAsia="ru-RU"/>
-        </w:rPr>
-        <w:t xml:space="preserve"> </w:t>
-      </w:r>
-      <w:r>
-        <w:rPr>
-          <w:rFonts w:ascii="Sylfaen" w:eastAsia="Times New Roman" w:hAnsi="Sylfaen" w:cs="Times New Roman"/>
-          <w:bCs/>
-          <w:sz w:val="24"/>
-          <w:szCs w:val="24"/>
-          <w:lang w:val="en-US" w:eastAsia="ru-RU"/>
-        </w:rPr>
-        <w:t>ուղղման</w:t>
-      </w:r>
-      <w:r>
-        <w:rPr>
-          <w:rFonts w:ascii="Sylfaen" w:eastAsia="Times New Roman" w:hAnsi="Sylfaen" w:cs="Times New Roman"/>
-          <w:bCs/>
-          <w:sz w:val="24"/>
-          <w:szCs w:val="24"/>
-          <w:lang w:eastAsia="ru-RU"/>
-        </w:rPr>
-        <w:t xml:space="preserve">, </w:t>
-      </w:r>
-      <w:r>
-        <w:rPr>
-          <w:rFonts w:ascii="Sylfaen" w:eastAsia="Times New Roman" w:hAnsi="Sylfaen" w:cs="Times New Roman"/>
-          <w:bCs/>
-          <w:sz w:val="24"/>
-          <w:szCs w:val="24"/>
-          <w:lang w:val="en-US" w:eastAsia="ru-RU"/>
-        </w:rPr>
-        <w:t>ֆորմատների</w:t>
-      </w:r>
-      <w:r>
-        <w:rPr>
-          <w:rFonts w:ascii="Sylfaen" w:eastAsia="Times New Roman" w:hAnsi="Sylfaen" w:cs="Times New Roman"/>
-          <w:bCs/>
-          <w:sz w:val="24"/>
-          <w:szCs w:val="24"/>
-          <w:lang w:eastAsia="ru-RU"/>
-        </w:rPr>
-        <w:t xml:space="preserve"> </w:t>
-      </w:r>
-      <w:r>
-        <w:rPr>
-          <w:rFonts w:ascii="Sylfaen" w:eastAsia="Times New Roman" w:hAnsi="Sylfaen" w:cs="Times New Roman"/>
-          <w:bCs/>
-          <w:sz w:val="24"/>
-          <w:szCs w:val="24"/>
-          <w:lang w:val="en-US" w:eastAsia="ru-RU"/>
-        </w:rPr>
-        <w:t>ստանդարտացման</w:t>
-      </w:r>
-      <w:r>
-        <w:rPr>
-          <w:rFonts w:ascii="Sylfaen" w:eastAsia="Times New Roman" w:hAnsi="Sylfaen" w:cs="Times New Roman"/>
-          <w:bCs/>
-          <w:sz w:val="24"/>
-          <w:szCs w:val="24"/>
-          <w:lang w:eastAsia="ru-RU"/>
-        </w:rPr>
-        <w:t xml:space="preserve">, </w:t>
-      </w:r>
-      <w:r>
-        <w:rPr>
-          <w:rFonts w:ascii="Sylfaen" w:eastAsia="Times New Roman" w:hAnsi="Sylfaen" w:cs="Times New Roman"/>
-          <w:bCs/>
-          <w:sz w:val="24"/>
-          <w:szCs w:val="24"/>
-          <w:lang w:val="en-US" w:eastAsia="ru-RU"/>
-        </w:rPr>
-        <w:t>ֆիլտրավորման</w:t>
-      </w:r>
-      <w:r>
-        <w:rPr>
-          <w:rFonts w:ascii="Sylfaen" w:eastAsia="Times New Roman" w:hAnsi="Sylfaen" w:cs="Times New Roman"/>
-          <w:bCs/>
-          <w:sz w:val="24"/>
-          <w:szCs w:val="24"/>
-          <w:lang w:eastAsia="ru-RU"/>
-        </w:rPr>
-        <w:t xml:space="preserve"> </w:t>
-      </w:r>
-      <w:r>
-        <w:rPr>
-          <w:rFonts w:ascii="Sylfaen" w:eastAsia="Times New Roman" w:hAnsi="Sylfaen" w:cs="Times New Roman"/>
-          <w:bCs/>
-          <w:sz w:val="24"/>
-          <w:szCs w:val="24"/>
-          <w:lang w:val="en-US" w:eastAsia="ru-RU"/>
-        </w:rPr>
-        <w:t>կամ</w:t>
-      </w:r>
-      <w:r>
-        <w:rPr>
-          <w:rFonts w:ascii="Sylfaen" w:eastAsia="Times New Roman" w:hAnsi="Sylfaen" w:cs="Times New Roman"/>
-          <w:bCs/>
-          <w:sz w:val="24"/>
-          <w:szCs w:val="24"/>
-          <w:lang w:eastAsia="ru-RU"/>
-        </w:rPr>
-        <w:t xml:space="preserve"> </w:t>
-      </w:r>
-      <w:r>
-        <w:rPr>
-          <w:rFonts w:ascii="Sylfaen" w:eastAsia="Times New Roman" w:hAnsi="Sylfaen" w:cs="Times New Roman"/>
-          <w:bCs/>
-          <w:sz w:val="24"/>
-          <w:szCs w:val="24"/>
-          <w:lang w:val="en-US" w:eastAsia="ru-RU"/>
-        </w:rPr>
-        <w:t>բարդ</w:t>
-      </w:r>
-      <w:r>
-        <w:rPr>
-          <w:rFonts w:ascii="Sylfaen" w:eastAsia="Times New Roman" w:hAnsi="Sylfaen" w:cs="Times New Roman"/>
-          <w:bCs/>
-          <w:sz w:val="24"/>
-          <w:szCs w:val="24"/>
-          <w:lang w:eastAsia="ru-RU"/>
-        </w:rPr>
-        <w:t xml:space="preserve"> </w:t>
-      </w:r>
-      <w:r>
-        <w:rPr>
-          <w:rFonts w:ascii="Sylfaen" w:eastAsia="Times New Roman" w:hAnsi="Sylfaen" w:cs="Times New Roman"/>
-          <w:bCs/>
-          <w:sz w:val="24"/>
-          <w:szCs w:val="24"/>
-          <w:lang w:val="en-US" w:eastAsia="ru-RU"/>
-        </w:rPr>
-        <w:t>վերափոխումների</w:t>
-      </w:r>
-      <w:r>
-        <w:rPr>
-          <w:rFonts w:ascii="Sylfaen" w:eastAsia="Times New Roman" w:hAnsi="Sylfaen" w:cs="Times New Roman"/>
-          <w:bCs/>
-          <w:sz w:val="24"/>
-          <w:szCs w:val="24"/>
-          <w:lang w:eastAsia="ru-RU"/>
-        </w:rPr>
-        <w:t xml:space="preserve"> </w:t>
-      </w:r>
-      <w:r>
-        <w:rPr>
-          <w:rFonts w:ascii="Sylfaen" w:eastAsia="Times New Roman" w:hAnsi="Sylfaen" w:cs="Times New Roman"/>
-          <w:bCs/>
-          <w:sz w:val="24"/>
-          <w:szCs w:val="24"/>
           <w:lang w:val="hy-AM" w:eastAsia="ru-RU"/>
         </w:rPr>
         <w:t>միջով</w:t>
@@ -5281,37 +2621,17 @@
           <w:bCs/>
           <w:sz w:val="24"/>
           <w:szCs w:val="24"/>
-          <w:lang w:val="en-US" w:eastAsia="ru-RU"/>
-        </w:rPr>
-        <w:t>։</w:t>
-      </w:r>
-      <w:r>
-        <w:rPr>
-          <w:rFonts w:ascii="Sylfaen" w:eastAsia="Times New Roman" w:hAnsi="Sylfaen" w:cs="Times New Roman"/>
-          <w:bCs/>
-          <w:sz w:val="24"/>
-          <w:szCs w:val="24"/>
-          <w:lang w:eastAsia="ru-RU"/>
-        </w:rPr>
-        <w:t xml:space="preserve"> </w:t>
-      </w:r>
-      <w:r>
-        <w:rPr>
-          <w:rFonts w:ascii="Sylfaen" w:eastAsia="Times New Roman" w:hAnsi="Sylfaen" w:cs="Times New Roman"/>
-          <w:bCs/>
-          <w:sz w:val="24"/>
-          <w:szCs w:val="24"/>
-          <w:lang w:val="en-US" w:eastAsia="ru-RU"/>
-        </w:rPr>
-        <w:t>ETL</w:t>
-      </w:r>
-      <w:r>
-        <w:rPr>
-          <w:rFonts w:ascii="Sylfaen" w:eastAsia="Times New Roman" w:hAnsi="Sylfaen" w:cs="Times New Roman"/>
-          <w:bCs/>
-          <w:sz w:val="24"/>
-          <w:szCs w:val="24"/>
-          <w:lang w:eastAsia="ru-RU"/>
+          <w:lang w:val="hy-AM" w:eastAsia="ru-RU"/>
+        </w:rPr>
+        <w:t>։ ETL</w:t>
+      </w:r>
+      <w:r>
+        <w:rPr>
+          <w:rFonts w:ascii="Sylfaen" w:eastAsia="Times New Roman" w:hAnsi="Sylfaen" w:cs="Times New Roman"/>
+          <w:bCs/>
+          <w:sz w:val="24"/>
+          <w:szCs w:val="24"/>
+          <w:lang w:val="hy-AM" w:eastAsia="ru-RU"/>
         </w:rPr>
         <w:t>-</w:t>
       </w:r>
@@ -5321,177 +2641,17 @@
           <w:bCs/>
           <w:sz w:val="24"/>
           <w:szCs w:val="24"/>
-          <w:lang w:val="en-US" w:eastAsia="ru-RU"/>
-        </w:rPr>
-        <w:t>ի</w:t>
-      </w:r>
-      <w:r>
-        <w:rPr>
-          <w:rFonts w:ascii="Sylfaen" w:eastAsia="Times New Roman" w:hAnsi="Sylfaen" w:cs="Times New Roman"/>
-          <w:bCs/>
-          <w:sz w:val="24"/>
-          <w:szCs w:val="24"/>
-          <w:lang w:eastAsia="ru-RU"/>
-        </w:rPr>
-        <w:t xml:space="preserve"> </w:t>
-      </w:r>
-      <w:r>
-        <w:rPr>
-          <w:rFonts w:ascii="Sylfaen" w:eastAsia="Times New Roman" w:hAnsi="Sylfaen" w:cs="Times New Roman"/>
-          <w:bCs/>
-          <w:sz w:val="24"/>
-          <w:szCs w:val="24"/>
-          <w:lang w:val="en-US" w:eastAsia="ru-RU"/>
-        </w:rPr>
-        <w:t>դեպքում</w:t>
-      </w:r>
-      <w:r>
-        <w:rPr>
-          <w:rFonts w:ascii="Sylfaen" w:eastAsia="Times New Roman" w:hAnsi="Sylfaen" w:cs="Times New Roman"/>
-          <w:bCs/>
-          <w:sz w:val="24"/>
-          <w:szCs w:val="24"/>
-          <w:lang w:eastAsia="ru-RU"/>
-        </w:rPr>
-        <w:t xml:space="preserve"> </w:t>
-      </w:r>
-      <w:r>
-        <w:rPr>
-          <w:rFonts w:ascii="Sylfaen" w:eastAsia="Times New Roman" w:hAnsi="Sylfaen" w:cs="Times New Roman"/>
-          <w:bCs/>
-          <w:sz w:val="24"/>
-          <w:szCs w:val="24"/>
-          <w:lang w:val="en-US" w:eastAsia="ru-RU"/>
-        </w:rPr>
-        <w:t>վերափոխումները</w:t>
-      </w:r>
-      <w:r>
-        <w:rPr>
-          <w:rFonts w:ascii="Sylfaen" w:eastAsia="Times New Roman" w:hAnsi="Sylfaen" w:cs="Times New Roman"/>
-          <w:bCs/>
-          <w:sz w:val="24"/>
-          <w:szCs w:val="24"/>
-          <w:lang w:eastAsia="ru-RU"/>
-        </w:rPr>
-        <w:t xml:space="preserve"> </w:t>
-      </w:r>
-      <w:r>
-        <w:rPr>
-          <w:rFonts w:ascii="Sylfaen" w:eastAsia="Times New Roman" w:hAnsi="Sylfaen" w:cs="Times New Roman"/>
-          <w:bCs/>
-          <w:sz w:val="24"/>
-          <w:szCs w:val="24"/>
-          <w:lang w:val="en-US" w:eastAsia="ru-RU"/>
-        </w:rPr>
-        <w:t>կատարվում</w:t>
-      </w:r>
-      <w:r>
-        <w:rPr>
-          <w:rFonts w:ascii="Sylfaen" w:eastAsia="Times New Roman" w:hAnsi="Sylfaen" w:cs="Times New Roman"/>
-          <w:bCs/>
-          <w:sz w:val="24"/>
-          <w:szCs w:val="24"/>
-          <w:lang w:eastAsia="ru-RU"/>
-        </w:rPr>
-        <w:t xml:space="preserve"> </w:t>
-      </w:r>
-      <w:r>
-        <w:rPr>
-          <w:rFonts w:ascii="Sylfaen" w:eastAsia="Times New Roman" w:hAnsi="Sylfaen" w:cs="Times New Roman"/>
-          <w:bCs/>
-          <w:sz w:val="24"/>
-          <w:szCs w:val="24"/>
-          <w:lang w:val="en-US" w:eastAsia="ru-RU"/>
-        </w:rPr>
-        <w:t>են</w:t>
-      </w:r>
-      <w:r>
-        <w:rPr>
-          <w:rFonts w:ascii="Sylfaen" w:eastAsia="Times New Roman" w:hAnsi="Sylfaen" w:cs="Times New Roman"/>
-          <w:bCs/>
-          <w:sz w:val="24"/>
-          <w:szCs w:val="24"/>
-          <w:lang w:eastAsia="ru-RU"/>
-        </w:rPr>
-        <w:t xml:space="preserve"> </w:t>
-      </w:r>
-      <w:r>
-        <w:rPr>
-          <w:rFonts w:ascii="Sylfaen" w:eastAsia="Times New Roman" w:hAnsi="Sylfaen" w:cs="Times New Roman"/>
-          <w:bCs/>
-          <w:sz w:val="24"/>
-          <w:szCs w:val="24"/>
-          <w:lang w:val="en-US" w:eastAsia="ru-RU"/>
-        </w:rPr>
-        <w:t>միջանկյալ</w:t>
-      </w:r>
-      <w:r>
-        <w:rPr>
-          <w:rFonts w:ascii="Sylfaen" w:eastAsia="Times New Roman" w:hAnsi="Sylfaen" w:cs="Times New Roman"/>
-          <w:bCs/>
-          <w:sz w:val="24"/>
-          <w:szCs w:val="24"/>
-          <w:lang w:eastAsia="ru-RU"/>
-        </w:rPr>
-        <w:t xml:space="preserve"> </w:t>
-      </w:r>
-      <w:r>
-        <w:rPr>
-          <w:rFonts w:ascii="Sylfaen" w:eastAsia="Times New Roman" w:hAnsi="Sylfaen" w:cs="Times New Roman"/>
-          <w:bCs/>
-          <w:sz w:val="24"/>
-          <w:szCs w:val="24"/>
-          <w:lang w:val="en-US" w:eastAsia="ru-RU"/>
-        </w:rPr>
-        <w:t>համակարգում</w:t>
-      </w:r>
-      <w:r>
-        <w:rPr>
-          <w:rFonts w:ascii="Sylfaen" w:eastAsia="Times New Roman" w:hAnsi="Sylfaen" w:cs="Times New Roman"/>
-          <w:bCs/>
-          <w:sz w:val="24"/>
-          <w:szCs w:val="24"/>
-          <w:lang w:eastAsia="ru-RU"/>
-        </w:rPr>
-        <w:t xml:space="preserve">, </w:t>
-      </w:r>
-      <w:r>
-        <w:rPr>
-          <w:rFonts w:ascii="Sylfaen" w:eastAsia="Times New Roman" w:hAnsi="Sylfaen" w:cs="Times New Roman"/>
-          <w:bCs/>
-          <w:sz w:val="24"/>
-          <w:szCs w:val="24"/>
-          <w:lang w:val="en-US" w:eastAsia="ru-RU"/>
-        </w:rPr>
-        <w:t>իսկ</w:t>
-      </w:r>
-      <w:r>
-        <w:rPr>
-          <w:rFonts w:ascii="Sylfaen" w:eastAsia="Times New Roman" w:hAnsi="Sylfaen" w:cs="Times New Roman"/>
-          <w:bCs/>
-          <w:sz w:val="24"/>
-          <w:szCs w:val="24"/>
-          <w:lang w:eastAsia="ru-RU"/>
-        </w:rPr>
-        <w:t xml:space="preserve"> </w:t>
-      </w:r>
-      <w:r>
-        <w:rPr>
-          <w:rFonts w:ascii="Sylfaen" w:eastAsia="Times New Roman" w:hAnsi="Sylfaen" w:cs="Times New Roman"/>
-          <w:bCs/>
-          <w:sz w:val="24"/>
-          <w:szCs w:val="24"/>
-          <w:lang w:val="en-US" w:eastAsia="ru-RU"/>
-        </w:rPr>
-        <w:t>ELT</w:t>
-      </w:r>
-      <w:r>
-        <w:rPr>
-          <w:rFonts w:ascii="Sylfaen" w:eastAsia="Times New Roman" w:hAnsi="Sylfaen" w:cs="Times New Roman"/>
-          <w:bCs/>
-          <w:sz w:val="24"/>
-          <w:szCs w:val="24"/>
-          <w:lang w:eastAsia="ru-RU"/>
+          <w:lang w:val="hy-AM" w:eastAsia="ru-RU"/>
+        </w:rPr>
+        <w:t>ի դեպքում վերափոխումները կատարվում են միջանկյալ համակարգում, իսկ ELT</w:t>
+      </w:r>
+      <w:r>
+        <w:rPr>
+          <w:rFonts w:ascii="Sylfaen" w:eastAsia="Times New Roman" w:hAnsi="Sylfaen" w:cs="Times New Roman"/>
+          <w:bCs/>
+          <w:sz w:val="24"/>
+          <w:szCs w:val="24"/>
+          <w:lang w:val="hy-AM" w:eastAsia="ru-RU"/>
         </w:rPr>
         <w:t>-</w:t>
       </w:r>
@@ -5501,209 +2661,9 @@
           <w:bCs/>
           <w:sz w:val="24"/>
           <w:szCs w:val="24"/>
-          <w:lang w:val="en-US" w:eastAsia="ru-RU"/>
-        </w:rPr>
-        <w:t>ի</w:t>
-      </w:r>
-      <w:r>
-        <w:rPr>
-          <w:rFonts w:ascii="Sylfaen" w:eastAsia="Times New Roman" w:hAnsi="Sylfaen" w:cs="Times New Roman"/>
-          <w:bCs/>
-          <w:sz w:val="24"/>
-          <w:szCs w:val="24"/>
-          <w:lang w:eastAsia="ru-RU"/>
-        </w:rPr>
-        <w:t xml:space="preserve"> </w:t>
-      </w:r>
-      <w:r>
-        <w:rPr>
-          <w:rFonts w:ascii="Sylfaen" w:eastAsia="Times New Roman" w:hAnsi="Sylfaen" w:cs="Times New Roman"/>
-          <w:bCs/>
-          <w:sz w:val="24"/>
-          <w:szCs w:val="24"/>
-          <w:lang w:val="en-US" w:eastAsia="ru-RU"/>
-        </w:rPr>
-        <w:t>դեպքում</w:t>
-      </w:r>
-      <w:r>
-        <w:rPr>
-          <w:rFonts w:ascii="Sylfaen" w:eastAsia="Times New Roman" w:hAnsi="Sylfaen" w:cs="Times New Roman"/>
-          <w:bCs/>
-          <w:sz w:val="24"/>
-          <w:szCs w:val="24"/>
-          <w:lang w:eastAsia="ru-RU"/>
-        </w:rPr>
-        <w:t xml:space="preserve"> </w:t>
-      </w:r>
-      <w:r>
-        <w:rPr>
-          <w:rFonts w:ascii="Sylfaen" w:eastAsia="Times New Roman" w:hAnsi="Sylfaen" w:cs="Times New Roman"/>
-          <w:bCs/>
-          <w:sz w:val="24"/>
-          <w:szCs w:val="24"/>
-          <w:lang w:val="en-US" w:eastAsia="ru-RU"/>
-        </w:rPr>
-        <w:t>դրանք</w:t>
-      </w:r>
-      <w:r>
-        <w:rPr>
-          <w:rFonts w:ascii="Sylfaen" w:eastAsia="Times New Roman" w:hAnsi="Sylfaen" w:cs="Times New Roman"/>
-          <w:bCs/>
-          <w:sz w:val="24"/>
-          <w:szCs w:val="24"/>
-          <w:lang w:eastAsia="ru-RU"/>
-        </w:rPr>
-        <w:t xml:space="preserve"> </w:t>
-      </w:r>
-      <w:r>
-        <w:rPr>
-          <w:rFonts w:ascii="Sylfaen" w:eastAsia="Times New Roman" w:hAnsi="Sylfaen" w:cs="Times New Roman"/>
-          <w:bCs/>
-          <w:sz w:val="24"/>
-          <w:szCs w:val="24"/>
-          <w:lang w:val="en-US" w:eastAsia="ru-RU"/>
-        </w:rPr>
-        <w:t>իրականացվում</w:t>
-      </w:r>
-      <w:r>
-        <w:rPr>
-          <w:rFonts w:ascii="Sylfaen" w:eastAsia="Times New Roman" w:hAnsi="Sylfaen" w:cs="Times New Roman"/>
-          <w:bCs/>
-          <w:sz w:val="24"/>
-          <w:szCs w:val="24"/>
-          <w:lang w:eastAsia="ru-RU"/>
-        </w:rPr>
-        <w:t xml:space="preserve"> </w:t>
-      </w:r>
-      <w:r>
-        <w:rPr>
-          <w:rFonts w:ascii="Sylfaen" w:eastAsia="Times New Roman" w:hAnsi="Sylfaen" w:cs="Times New Roman"/>
-          <w:bCs/>
-          <w:sz w:val="24"/>
-          <w:szCs w:val="24"/>
-          <w:lang w:val="en-US" w:eastAsia="ru-RU"/>
-        </w:rPr>
-        <w:t>են</w:t>
-      </w:r>
-      <w:r>
-        <w:rPr>
-          <w:rFonts w:ascii="Sylfaen" w:eastAsia="Times New Roman" w:hAnsi="Sylfaen" w:cs="Times New Roman"/>
-          <w:bCs/>
-          <w:sz w:val="24"/>
-          <w:szCs w:val="24"/>
-          <w:lang w:eastAsia="ru-RU"/>
-        </w:rPr>
-        <w:t xml:space="preserve"> </w:t>
-      </w:r>
-      <w:r>
-        <w:rPr>
-          <w:rFonts w:ascii="Sylfaen" w:eastAsia="Times New Roman" w:hAnsi="Sylfaen" w:cs="Times New Roman"/>
-          <w:bCs/>
-          <w:sz w:val="24"/>
-          <w:szCs w:val="24"/>
-          <w:lang w:val="en-US" w:eastAsia="ru-RU"/>
-        </w:rPr>
-        <w:t>տվյալների</w:t>
-      </w:r>
-      <w:r>
-        <w:rPr>
-          <w:rFonts w:ascii="Sylfaen" w:eastAsia="Times New Roman" w:hAnsi="Sylfaen" w:cs="Times New Roman"/>
-          <w:bCs/>
-          <w:sz w:val="24"/>
-          <w:szCs w:val="24"/>
-          <w:lang w:eastAsia="ru-RU"/>
-        </w:rPr>
-        <w:t xml:space="preserve"> </w:t>
-      </w:r>
-      <w:r>
-        <w:rPr>
-          <w:rFonts w:ascii="Sylfaen" w:eastAsia="Times New Roman" w:hAnsi="Sylfaen" w:cs="Times New Roman"/>
-          <w:bCs/>
-          <w:sz w:val="24"/>
-          <w:szCs w:val="24"/>
-          <w:lang w:val="en-US" w:eastAsia="ru-RU"/>
-        </w:rPr>
-        <w:t>պահեստում՝</w:t>
-      </w:r>
-      <w:r>
-        <w:rPr>
-          <w:rFonts w:ascii="Sylfaen" w:eastAsia="Times New Roman" w:hAnsi="Sylfaen" w:cs="Times New Roman"/>
-          <w:bCs/>
-          <w:sz w:val="24"/>
-          <w:szCs w:val="24"/>
-          <w:lang w:eastAsia="ru-RU"/>
-        </w:rPr>
-        <w:t xml:space="preserve"> </w:t>
-      </w:r>
-      <w:r>
-        <w:rPr>
-          <w:rFonts w:ascii="Sylfaen" w:eastAsia="Times New Roman" w:hAnsi="Sylfaen" w:cs="Times New Roman"/>
-          <w:bCs/>
-          <w:sz w:val="24"/>
-          <w:szCs w:val="24"/>
-          <w:lang w:val="en-US" w:eastAsia="ru-RU"/>
-        </w:rPr>
-        <w:t>օգտագործելով</w:t>
-      </w:r>
-      <w:r>
-        <w:rPr>
-          <w:rFonts w:ascii="Sylfaen" w:eastAsia="Times New Roman" w:hAnsi="Sylfaen" w:cs="Times New Roman"/>
-          <w:bCs/>
-          <w:sz w:val="24"/>
-          <w:szCs w:val="24"/>
-          <w:lang w:eastAsia="ru-RU"/>
-        </w:rPr>
-        <w:t xml:space="preserve"> </w:t>
-      </w:r>
-      <w:r>
-        <w:rPr>
-          <w:rFonts w:ascii="Sylfaen" w:eastAsia="Times New Roman" w:hAnsi="Sylfaen" w:cs="Times New Roman"/>
-          <w:bCs/>
-          <w:sz w:val="24"/>
-          <w:szCs w:val="24"/>
-          <w:lang w:val="en-US" w:eastAsia="ru-RU"/>
-        </w:rPr>
-        <w:t>SQL</w:t>
-      </w:r>
-      <w:r>
-        <w:rPr>
-          <w:rFonts w:ascii="Sylfaen" w:eastAsia="Times New Roman" w:hAnsi="Sylfaen" w:cs="Times New Roman"/>
-          <w:bCs/>
-          <w:sz w:val="24"/>
-          <w:szCs w:val="24"/>
-          <w:lang w:eastAsia="ru-RU"/>
-        </w:rPr>
-        <w:t xml:space="preserve"> </w:t>
-      </w:r>
-      <w:r>
-        <w:rPr>
-          <w:rFonts w:ascii="Sylfaen" w:eastAsia="Times New Roman" w:hAnsi="Sylfaen" w:cs="Times New Roman"/>
-          <w:bCs/>
-          <w:sz w:val="24"/>
-          <w:szCs w:val="24"/>
-          <w:lang w:val="en-US" w:eastAsia="ru-RU"/>
-        </w:rPr>
-        <w:t>կամ</w:t>
-      </w:r>
-      <w:r>
-        <w:rPr>
-          <w:rFonts w:ascii="Sylfaen" w:eastAsia="Times New Roman" w:hAnsi="Sylfaen" w:cs="Times New Roman"/>
-          <w:bCs/>
-          <w:sz w:val="24"/>
-          <w:szCs w:val="24"/>
-          <w:lang w:eastAsia="ru-RU"/>
-        </w:rPr>
-        <w:t xml:space="preserve"> </w:t>
-      </w:r>
-      <w:r>
-        <w:rPr>
-          <w:rFonts w:ascii="Sylfaen" w:eastAsia="Times New Roman" w:hAnsi="Sylfaen" w:cs="Times New Roman"/>
-          <w:bCs/>
-          <w:sz w:val="24"/>
-          <w:szCs w:val="24"/>
-          <w:lang w:val="en-US" w:eastAsia="ru-RU"/>
-        </w:rPr>
-        <w:t>Spark։</w:t>
+          <w:lang w:val="hy-AM" w:eastAsia="ru-RU"/>
+        </w:rPr>
+        <w:t>ի դեպքում դրանք իրականացվում են տվյալների պահեստում՝ օգտագործելով SQL կամ Spark։</w:t>
       </w:r>
     </w:p>
     <w:p>
@@ -5716,16 +2676,16 @@
           <w:bCs/>
           <w:sz w:val="24"/>
           <w:szCs w:val="24"/>
-          <w:lang w:val="en-US" w:eastAsia="ru-RU"/>
-        </w:rPr>
-      </w:pPr>
-      <w:r>
-        <w:rPr>
-          <w:rFonts w:ascii="Sylfaen" w:eastAsia="Times New Roman" w:hAnsi="Sylfaen" w:cs="Times New Roman"/>
-          <w:bCs/>
-          <w:sz w:val="24"/>
-          <w:szCs w:val="24"/>
-          <w:lang w:val="en-US" w:eastAsia="ru-RU"/>
+          <w:lang w:val="hy-AM" w:eastAsia="ru-RU"/>
+        </w:rPr>
+      </w:pPr>
+      <w:r>
+        <w:rPr>
+          <w:rFonts w:ascii="Sylfaen" w:eastAsia="Times New Roman" w:hAnsi="Sylfaen" w:cs="Times New Roman"/>
+          <w:bCs/>
+          <w:sz w:val="24"/>
+          <w:szCs w:val="24"/>
+          <w:lang w:val="hy-AM" w:eastAsia="ru-RU"/>
         </w:rPr>
         <w:t>Վերջնական փուլը տվյալների տեղափոխումն է տարբեր պահեստներ. մշակված տվյալները տեղափոխվում են Data Warehouse՝ վերլուծության համար, Data Lake՝ մեծ չմշակված տվյալների պահպանման համար, կամ Operational Store և analytics engine։ Տեղափոխումն կարող է կատարվել batch, near</w:t>
       </w:r>
@@ -5735,7 +2695,7 @@
           <w:bCs/>
           <w:sz w:val="24"/>
           <w:szCs w:val="24"/>
-          <w:lang w:val="en-US" w:eastAsia="ru-RU"/>
+          <w:lang w:val="hy-AM" w:eastAsia="ru-RU"/>
         </w:rPr>
         <w:t>-</w:t>
       </w:r>
@@ -5745,7 +2705,7 @@
           <w:bCs/>
           <w:sz w:val="24"/>
           <w:szCs w:val="24"/>
-          <w:lang w:val="en-US" w:eastAsia="ru-RU"/>
+          <w:lang w:val="hy-AM" w:eastAsia="ru-RU"/>
         </w:rPr>
         <w:t>real</w:t>
       </w:r>
@@ -5755,7 +2715,7 @@
           <w:bCs/>
           <w:sz w:val="24"/>
           <w:szCs w:val="24"/>
-          <w:lang w:val="en-US" w:eastAsia="ru-RU"/>
+          <w:lang w:val="hy-AM" w:eastAsia="ru-RU"/>
         </w:rPr>
         <w:t>-</w:t>
       </w:r>
@@ -5765,7 +2725,7 @@
           <w:bCs/>
           <w:sz w:val="24"/>
           <w:szCs w:val="24"/>
-          <w:lang w:val="en-US" w:eastAsia="ru-RU"/>
+          <w:lang w:val="hy-AM" w:eastAsia="ru-RU"/>
         </w:rPr>
         <w:t>time կամ real</w:t>
       </w:r>
@@ -5775,7 +2735,7 @@
           <w:bCs/>
           <w:sz w:val="24"/>
           <w:szCs w:val="24"/>
-          <w:lang w:val="en-US" w:eastAsia="ru-RU"/>
+          <w:lang w:val="hy-AM" w:eastAsia="ru-RU"/>
         </w:rPr>
         <w:t>-</w:t>
       </w:r>
@@ -5785,7 +2745,7 @@
           <w:bCs/>
           <w:sz w:val="24"/>
           <w:szCs w:val="24"/>
-          <w:lang w:val="en-US" w:eastAsia="ru-RU"/>
+          <w:lang w:val="hy-AM" w:eastAsia="ru-RU"/>
         </w:rPr>
         <w:t>time ձևաչափով։</w:t>
       </w:r>
@@ -5800,16 +2760,16 @@
           <w:bCs/>
           <w:sz w:val="24"/>
           <w:szCs w:val="24"/>
-          <w:lang w:val="en-US" w:eastAsia="ru-RU"/>
-        </w:rPr>
-      </w:pPr>
-      <w:r>
-        <w:rPr>
-          <w:rFonts w:ascii="Sylfaen" w:eastAsia="Times New Roman" w:hAnsi="Sylfaen" w:cs="Times New Roman"/>
-          <w:bCs/>
-          <w:sz w:val="24"/>
-          <w:szCs w:val="24"/>
-          <w:lang w:val="en-US" w:eastAsia="ru-RU"/>
+          <w:lang w:val="hy-AM" w:eastAsia="ru-RU"/>
+        </w:rPr>
+      </w:pPr>
+      <w:r>
+        <w:rPr>
+          <w:rFonts w:ascii="Sylfaen" w:eastAsia="Times New Roman" w:hAnsi="Sylfaen" w:cs="Times New Roman"/>
+          <w:bCs/>
+          <w:sz w:val="24"/>
+          <w:szCs w:val="24"/>
+          <w:lang w:val="hy-AM" w:eastAsia="ru-RU"/>
         </w:rPr>
         <w:t>Մոնիթորինգն ու սխալների կառավարումը ապահովում են, որ pipeline</w:t>
       </w:r>
@@ -5819,7 +2779,7 @@
           <w:bCs/>
           <w:sz w:val="24"/>
           <w:szCs w:val="24"/>
-          <w:lang w:val="en-US" w:eastAsia="ru-RU"/>
+          <w:lang w:val="hy-AM" w:eastAsia="ru-RU"/>
         </w:rPr>
         <w:t>-</w:t>
       </w:r>
@@ -5829,7 +2789,7 @@
           <w:bCs/>
           <w:sz w:val="24"/>
           <w:szCs w:val="24"/>
-          <w:lang w:val="en-US" w:eastAsia="ru-RU"/>
+          <w:lang w:val="hy-AM" w:eastAsia="ru-RU"/>
         </w:rPr>
         <w:t>ը աշխատի առանց ընդհատման։ Այս փուլը ներառում է workflow</w:t>
       </w:r>
@@ -5839,7 +2799,7 @@
           <w:bCs/>
           <w:sz w:val="24"/>
           <w:szCs w:val="24"/>
-          <w:lang w:val="en-US" w:eastAsia="ru-RU"/>
+          <w:lang w:val="hy-AM" w:eastAsia="ru-RU"/>
         </w:rPr>
         <w:t>-</w:t>
       </w:r>
@@ -5849,7 +2809,7 @@
           <w:bCs/>
           <w:sz w:val="24"/>
           <w:szCs w:val="24"/>
-          <w:lang w:val="en-US" w:eastAsia="ru-RU"/>
+          <w:lang w:val="hy-AM" w:eastAsia="ru-RU"/>
         </w:rPr>
         <w:t>ի վերահսկում, սխալների ավտոմատ հայտնաբերում և վերագործարկում, ինչպես նաև լոգավորում և ծանուցումներ</w:t>
       </w:r>
@@ -5869,7 +2829,7 @@
           <w:bCs/>
           <w:sz w:val="24"/>
           <w:szCs w:val="24"/>
-          <w:lang w:val="en-US" w:eastAsia="ru-RU"/>
+          <w:lang w:val="hy-AM" w:eastAsia="ru-RU"/>
         </w:rPr>
         <w:t xml:space="preserve"> (alerting)։</w:t>
       </w:r>
@@ -5884,16 +2844,16 @@
           <w:bCs/>
           <w:sz w:val="24"/>
           <w:szCs w:val="24"/>
-          <w:lang w:val="en-US" w:eastAsia="ru-RU"/>
-        </w:rPr>
-      </w:pPr>
-      <w:r>
-        <w:rPr>
-          <w:rFonts w:ascii="Sylfaen" w:eastAsia="Times New Roman" w:hAnsi="Sylfaen" w:cs="Times New Roman"/>
-          <w:bCs/>
-          <w:sz w:val="24"/>
-          <w:szCs w:val="24"/>
-          <w:lang w:val="en-US" w:eastAsia="ru-RU"/>
+          <w:lang w:val="hy-AM" w:eastAsia="ru-RU"/>
+        </w:rPr>
+      </w:pPr>
+      <w:r>
+        <w:rPr>
+          <w:rFonts w:ascii="Sylfaen" w:eastAsia="Times New Roman" w:hAnsi="Sylfaen" w:cs="Times New Roman"/>
+          <w:bCs/>
+          <w:sz w:val="24"/>
+          <w:szCs w:val="24"/>
+          <w:lang w:val="hy-AM" w:eastAsia="ru-RU"/>
         </w:rPr>
         <w:t>Վերջնական օգտագործման փուլում pipeline</w:t>
       </w:r>
@@ -5903,7 +2863,7 @@
           <w:bCs/>
           <w:sz w:val="24"/>
           <w:szCs w:val="24"/>
-          <w:lang w:val="en-US" w:eastAsia="ru-RU"/>
+          <w:lang w:val="hy-AM" w:eastAsia="ru-RU"/>
         </w:rPr>
         <w:t>-</w:t>
       </w:r>
@@ -5913,7 +2873,7 @@
           <w:bCs/>
           <w:sz w:val="24"/>
           <w:szCs w:val="24"/>
-          <w:lang w:val="en-US" w:eastAsia="ru-RU"/>
+          <w:lang w:val="hy-AM" w:eastAsia="ru-RU"/>
         </w:rPr>
         <w:t xml:space="preserve">ի միջոցով ստացված տվյալները օգտագործվում են վերլուծական հաշվետվությունների (BI dashboards) ստեղծման, մեքենայական ուսուցման մոդելների ուսուցման և թարմացման, օպերացիոն </w:t>
       </w:r>
@@ -5933,7 +2893,7 @@
           <w:bCs/>
           <w:sz w:val="24"/>
           <w:szCs w:val="24"/>
-          <w:lang w:val="en-US" w:eastAsia="ru-RU"/>
+          <w:lang w:val="hy-AM" w:eastAsia="ru-RU"/>
         </w:rPr>
         <w:t>որոշումների կայացման, ինչպես նաև real</w:t>
       </w:r>
@@ -5943,7 +2903,7 @@
           <w:bCs/>
           <w:sz w:val="24"/>
           <w:szCs w:val="24"/>
-          <w:lang w:val="en-US" w:eastAsia="ru-RU"/>
+          <w:lang w:val="hy-AM" w:eastAsia="ru-RU"/>
         </w:rPr>
         <w:t>-</w:t>
       </w:r>
@@ -5953,7 +2913,7 @@
           <w:bCs/>
           <w:sz w:val="24"/>
           <w:szCs w:val="24"/>
-          <w:lang w:val="en-US" w:eastAsia="ru-RU"/>
+          <w:lang w:val="hy-AM" w:eastAsia="ru-RU"/>
         </w:rPr>
         <w:t>time համակարգերի ավտոմատացման համար։</w:t>
       </w:r>
@@ -5977,7 +2937,7 @@
           <w:bCs/>
           <w:sz w:val="24"/>
           <w:szCs w:val="24"/>
-          <w:lang w:val="en-US" w:eastAsia="ru-RU"/>
+          <w:lang w:val="hy-AM" w:eastAsia="ru-RU"/>
         </w:rPr>
         <w:t>Data Pipeline</w:t>
       </w:r>
@@ -5987,7 +2947,7 @@
           <w:bCs/>
           <w:sz w:val="24"/>
           <w:szCs w:val="24"/>
-          <w:lang w:val="en-US" w:eastAsia="ru-RU"/>
+          <w:lang w:val="hy-AM" w:eastAsia="ru-RU"/>
         </w:rPr>
         <w:t>-</w:t>
       </w:r>
@@ -5997,28 +2957,17 @@
           <w:bCs/>
           <w:sz w:val="24"/>
           <w:szCs w:val="24"/>
-          <w:lang w:val="en-US" w:eastAsia="ru-RU"/>
-        </w:rPr>
-        <w:t xml:space="preserve">ների կարևորությունն այն է, որ դրանք ապահովում են տվյալների հուսալի շրջանառություն՝ անկախ ծավալից կամ աղբյուրների բազմազանությունից, կրկնության դիմացկուն են՝ կարող են ինքնաշխատ վերագործարկվել կամ շարունակել սխալի դեպքում, ավտոմատացված են և նվազեցնում են ձեռքով միջամտության անհրաժեշտությունը, ինչպես նաև ապահովում են, որ տվյալները հասանելի լինեն ճիշտ պահին, ինչը կարևոր է վերլուծության, որոշումների կայացման և AI/ML համակարգերի </w:t>
-      </w:r>
-      <w:r>
-        <w:rPr>
-          <w:rFonts w:ascii="Sylfaen" w:eastAsia="Times New Roman" w:hAnsi="Sylfaen" w:cs="Times New Roman"/>
-          <w:bCs/>
-          <w:sz w:val="24"/>
-          <w:szCs w:val="24"/>
-          <w:lang w:val="en-US" w:eastAsia="ru-RU"/>
-        </w:rPr>
-        <w:lastRenderedPageBreak/>
-        <w:t>համար։ Pipeline</w:t>
-      </w:r>
-      <w:r>
-        <w:rPr>
-          <w:rFonts w:ascii="Sylfaen" w:eastAsia="Times New Roman" w:hAnsi="Sylfaen" w:cs="Times New Roman"/>
-          <w:bCs/>
-          <w:sz w:val="24"/>
-          <w:szCs w:val="24"/>
-          <w:lang w:val="en-US" w:eastAsia="ru-RU"/>
+          <w:lang w:val="hy-AM" w:eastAsia="ru-RU"/>
+        </w:rPr>
+        <w:t>ների կարևորությունն այն է, որ դրանք ապահովում են տվյալների հուսալի շրջանառություն՝ անկախ ծավալից կամ աղբյուրների բազմազանությունից, կրկնության դիմացկուն են՝ կարող են ինքնաշխատ վերագործարկվել կամ շարունակել սխալի դեպքում, ավտոմատացված են և նվազեցնում են ձեռքով միջամտության անհրաժեշտությունը, ինչպես նաև ապահովում են, որ տվյալները հասանելի լինեն ճիշտ պահին, ինչը կարևոր է վերլուծության, որոշումների կայացման և AI/ML համակարգերի համար։ Pipeline</w:t>
+      </w:r>
+      <w:r>
+        <w:rPr>
+          <w:rFonts w:ascii="Sylfaen" w:eastAsia="Times New Roman" w:hAnsi="Sylfaen" w:cs="Times New Roman"/>
+          <w:bCs/>
+          <w:sz w:val="24"/>
+          <w:szCs w:val="24"/>
+          <w:lang w:val="hy-AM" w:eastAsia="ru-RU"/>
         </w:rPr>
         <w:t>-</w:t>
       </w:r>
@@ -6028,7 +2977,7 @@
           <w:bCs/>
           <w:sz w:val="24"/>
           <w:szCs w:val="24"/>
-          <w:lang w:val="en-US" w:eastAsia="ru-RU"/>
+          <w:lang w:val="hy-AM" w:eastAsia="ru-RU"/>
         </w:rPr>
         <w:t xml:space="preserve">ների միջոցով համակարգերը դառնում են </w:t>
       </w:r>
@@ -6048,7 +2997,7 @@
           <w:bCs/>
           <w:sz w:val="24"/>
           <w:szCs w:val="24"/>
-          <w:lang w:val="en-US" w:eastAsia="ru-RU"/>
+          <w:lang w:val="hy-AM" w:eastAsia="ru-RU"/>
         </w:rPr>
         <w:t>, քանի որ տվյալները կարող են հոսել մեծածավալ և արագ աճող համակարգերի միջև։</w:t>
       </w:r>
@@ -7651,7 +4600,7 @@
 </file>
 
 <file path=word/endnotes.xml><?xml version="1.0" encoding="utf-8"?>
-<w:endnotes xmlns:wpc="http://schemas.microsoft.com/office/word/2010/wordprocessingCanvas" xmlns:cx="http://schemas.microsoft.com/office/drawing/2014/chartex" xmlns:cx1="http://schemas.microsoft.com/office/drawing/2015/9/8/chartex" xmlns:mc="http://schemas.openxmlformats.org/markup-compatibility/2006" xmlns:o="urn:schemas-microsoft-com:office:office" xmlns:r="http://schemas.openxmlformats.org/officeDocument/2006/relationships" xmlns:m="http://schemas.openxmlformats.org/officeDocument/2006/math" xmlns:v="urn:schemas-microsoft-com:vml" xmlns:wp14="http://schemas.microsoft.com/office/word/2010/wordprocessingDrawing" xmlns:wp="http://schemas.openxmlformats.org/drawingml/2006/wordprocessingDrawing" xmlns:w10="urn:schemas-microsoft-com:office:word" xmlns:w="http://schemas.openxmlformats.org/wordprocessingml/2006/main" xmlns:w14="http://schemas.microsoft.com/office/word/2010/wordml" xmlns:w15="http://schemas.microsoft.com/office/word/2012/wordml" xmlns:w16se="http://schemas.microsoft.com/office/word/2015/wordml/symex" xmlns:wpg="http://schemas.microsoft.com/office/word/2010/wordprocessingGroup" xmlns:wpi="http://schemas.microsoft.com/office/word/2010/wordprocessingInk" xmlns:wne="http://schemas.microsoft.com/office/word/2006/wordml" xmlns:wps="http://schemas.microsoft.com/office/word/2010/wordprocessingShape" mc:Ignorable="w14 w15 w16se wp14">
+<w:endnotes xmlns:wpc="http://schemas.microsoft.com/office/word/2010/wordprocessingCanvas" xmlns:cx="http://schemas.microsoft.com/office/drawing/2014/chartex" xmlns:cx1="http://schemas.microsoft.com/office/drawing/2015/9/8/chartex" xmlns:cx2="http://schemas.microsoft.com/office/drawing/2015/10/21/chartex" xmlns:cx3="http://schemas.microsoft.com/office/drawing/2016/5/9/chartex" xmlns:cx4="http://schemas.microsoft.com/office/drawing/2016/5/10/chartex" xmlns:cx5="http://schemas.microsoft.com/office/drawing/2016/5/11/chartex" xmlns:cx6="http://schemas.microsoft.com/office/drawing/2016/5/12/chartex" xmlns:cx7="http://schemas.microsoft.com/office/drawing/2016/5/13/chartex" xmlns:cx8="http://schemas.microsoft.com/office/drawing/2016/5/14/chartex" xmlns:mc="http://schemas.openxmlformats.org/markup-compatibility/2006" xmlns:aink="http://schemas.microsoft.com/office/drawing/2016/ink" xmlns:am3d="http://schemas.microsoft.com/office/drawing/2017/model3d" xmlns:o="urn:schemas-microsoft-com:office:office" xmlns:oel="http://schemas.microsoft.com/office/2019/extlst" xmlns:r="http://schemas.openxmlformats.org/officeDocument/2006/relationships" xmlns:m="http://schemas.openxmlformats.org/officeDocument/2006/math" xmlns:v="urn:schemas-microsoft-com:vml" xmlns:wp14="http://schemas.microsoft.com/office/word/2010/wordprocessingDrawing" xmlns:wp="http://schemas.openxmlformats.org/drawingml/2006/wordprocessingDrawing" xmlns:w10="urn:schemas-microsoft-com:office:word" xmlns:w="http://schemas.openxmlformats.org/wordprocessingml/2006/main" xmlns:w14="http://schemas.microsoft.com/office/word/2010/wordml" xmlns:w15="http://schemas.microsoft.com/office/word/2012/wordml" xmlns:w16cex="http://schemas.microsoft.com/office/word/2018/wordml/cex" xmlns:w16cid="http://schemas.microsoft.com/office/word/2016/wordml/cid" xmlns:w16="http://schemas.microsoft.com/office/word/2018/wordml" xmlns:w16du="http://schemas.microsoft.com/office/word/2023/wordml/word16du" xmlns:w16sdtdh="http://schemas.microsoft.com/office/word/2020/wordml/sdtdatahash" xmlns:w16sdtfl="http://schemas.microsoft.com/office/word/2024/wordml/sdtformatlock" xmlns:w16se="http://schemas.microsoft.com/office/word/2015/wordml/symex" xmlns:wpg="http://schemas.microsoft.com/office/word/2010/wordprocessingGroup" xmlns:wpi="http://schemas.microsoft.com/office/word/2010/wordprocessingInk" xmlns:wne="http://schemas.microsoft.com/office/word/2006/wordml" xmlns:wps="http://schemas.microsoft.com/office/word/2010/wordprocessingShape" mc:Ignorable="w14 w15 w16se w16cid w16 w16cex w16sdtdh w16sdtfl w16du wp14">
   <w:endnote w:type="separator" w:id="-1">
     <w:p>
       <w:pPr>
@@ -7676,7 +4625,7 @@
 </file>
 
 <file path=word/footer1.xml><?xml version="1.0" encoding="utf-8"?>
-<w:ftr xmlns:wpc="http://schemas.microsoft.com/office/word/2010/wordprocessingCanvas" xmlns:cx="http://schemas.microsoft.com/office/drawing/2014/chartex" xmlns:cx1="http://schemas.microsoft.com/office/drawing/2015/9/8/chartex" xmlns:mc="http://schemas.openxmlformats.org/markup-compatibility/2006" xmlns:o="urn:schemas-microsoft-com:office:office" xmlns:r="http://schemas.openxmlformats.org/officeDocument/2006/relationships" xmlns:m="http://schemas.openxmlformats.org/officeDocument/2006/math" xmlns:v="urn:schemas-microsoft-com:vml" xmlns:wp14="http://schemas.microsoft.com/office/word/2010/wordprocessingDrawing" xmlns:wp="http://schemas.openxmlformats.org/drawingml/2006/wordprocessingDrawing" xmlns:w10="urn:schemas-microsoft-com:office:word" xmlns:w="http://schemas.openxmlformats.org/wordprocessingml/2006/main" xmlns:w14="http://schemas.microsoft.com/office/word/2010/wordml" xmlns:w15="http://schemas.microsoft.com/office/word/2012/wordml" xmlns:w16se="http://schemas.microsoft.com/office/word/2015/wordml/symex" xmlns:wpg="http://schemas.microsoft.com/office/word/2010/wordprocessingGroup" xmlns:wpi="http://schemas.microsoft.com/office/word/2010/wordprocessingInk" xmlns:wne="http://schemas.microsoft.com/office/word/2006/wordml" xmlns:wps="http://schemas.microsoft.com/office/word/2010/wordprocessingShape" mc:Ignorable="w14 w15 w16se wp14">
+<w:ftr xmlns:wpc="http://schemas.microsoft.com/office/word/2010/wordprocessingCanvas" xmlns:cx="http://schemas.microsoft.com/office/drawing/2014/chartex" xmlns:cx1="http://schemas.microsoft.com/office/drawing/2015/9/8/chartex" xmlns:cx2="http://schemas.microsoft.com/office/drawing/2015/10/21/chartex" xmlns:cx3="http://schemas.microsoft.com/office/drawing/2016/5/9/chartex" xmlns:cx4="http://schemas.microsoft.com/office/drawing/2016/5/10/chartex" xmlns:cx5="http://schemas.microsoft.com/office/drawing/2016/5/11/chartex" xmlns:cx6="http://schemas.microsoft.com/office/drawing/2016/5/12/chartex" xmlns:cx7="http://schemas.microsoft.com/office/drawing/2016/5/13/chartex" xmlns:cx8="http://schemas.microsoft.com/office/drawing/2016/5/14/chartex" xmlns:mc="http://schemas.openxmlformats.org/markup-compatibility/2006" xmlns:aink="http://schemas.microsoft.com/office/drawing/2016/ink" xmlns:am3d="http://schemas.microsoft.com/office/drawing/2017/model3d" xmlns:o="urn:schemas-microsoft-com:office:office" xmlns:oel="http://schemas.microsoft.com/office/2019/extlst" xmlns:r="http://schemas.openxmlformats.org/officeDocument/2006/relationships" xmlns:m="http://schemas.openxmlformats.org/officeDocument/2006/math" xmlns:v="urn:schemas-microsoft-com:vml" xmlns:wp14="http://schemas.microsoft.com/office/word/2010/wordprocessingDrawing" xmlns:wp="http://schemas.openxmlformats.org/drawingml/2006/wordprocessingDrawing" xmlns:w10="urn:schemas-microsoft-com:office:word" xmlns:w="http://schemas.openxmlformats.org/wordprocessingml/2006/main" xmlns:w14="http://schemas.microsoft.com/office/word/2010/wordml" xmlns:w15="http://schemas.microsoft.com/office/word/2012/wordml" xmlns:w16cex="http://schemas.microsoft.com/office/word/2018/wordml/cex" xmlns:w16cid="http://schemas.microsoft.com/office/word/2016/wordml/cid" xmlns:w16="http://schemas.microsoft.com/office/word/2018/wordml" xmlns:w16du="http://schemas.microsoft.com/office/word/2023/wordml/word16du" xmlns:w16sdtdh="http://schemas.microsoft.com/office/word/2020/wordml/sdtdatahash" xmlns:w16sdtfl="http://schemas.microsoft.com/office/word/2024/wordml/sdtformatlock" xmlns:w16se="http://schemas.microsoft.com/office/word/2015/wordml/symex" xmlns:wpg="http://schemas.microsoft.com/office/word/2010/wordprocessingGroup" xmlns:wpi="http://schemas.microsoft.com/office/word/2010/wordprocessingInk" xmlns:wne="http://schemas.microsoft.com/office/word/2006/wordml" xmlns:wps="http://schemas.microsoft.com/office/word/2010/wordprocessingShape" mc:Ignorable="w14 w15 w16se w16cid w16 w16cex w16sdtdh w16sdtfl w16du wp14">
   <w:sdt>
     <w:sdtPr>
       <w:id w:val="-695386447"/>
@@ -7729,7 +4678,7 @@
 </file>
 
 <file path=word/footnotes.xml><?xml version="1.0" encoding="utf-8"?>
-<w:footnotes xmlns:wpc="http://schemas.microsoft.com/office/word/2010/wordprocessingCanvas" xmlns:cx="http://schemas.microsoft.com/office/drawing/2014/chartex" xmlns:cx1="http://schemas.microsoft.com/office/drawing/2015/9/8/chartex" xmlns:mc="http://schemas.openxmlformats.org/markup-compatibility/2006" xmlns:o="urn:schemas-microsoft-com:office:office" xmlns:r="http://schemas.openxmlformats.org/officeDocument/2006/relationships" xmlns:m="http://schemas.openxmlformats.org/officeDocument/2006/math" xmlns:v="urn:schemas-microsoft-com:vml" xmlns:wp14="http://schemas.microsoft.com/office/word/2010/wordprocessingDrawing" xmlns:wp="http://schemas.openxmlformats.org/drawingml/2006/wordprocessingDrawing" xmlns:w10="urn:schemas-microsoft-com:office:word" xmlns:w="http://schemas.openxmlformats.org/wordprocessingml/2006/main" xmlns:w14="http://schemas.microsoft.com/office/word/2010/wordml" xmlns:w15="http://schemas.microsoft.com/office/word/2012/wordml" xmlns:w16se="http://schemas.microsoft.com/office/word/2015/wordml/symex" xmlns:wpg="http://schemas.microsoft.com/office/word/2010/wordprocessingGroup" xmlns:wpi="http://schemas.microsoft.com/office/word/2010/wordprocessingInk" xmlns:wne="http://schemas.microsoft.com/office/word/2006/wordml" xmlns:wps="http://schemas.microsoft.com/office/word/2010/wordprocessingShape" mc:Ignorable="w14 w15 w16se wp14">
+<w:footnotes xmlns:wpc="http://schemas.microsoft.com/office/word/2010/wordprocessingCanvas" xmlns:cx="http://schemas.microsoft.com/office/drawing/2014/chartex" xmlns:cx1="http://schemas.microsoft.com/office/drawing/2015/9/8/chartex" xmlns:cx2="http://schemas.microsoft.com/office/drawing/2015/10/21/chartex" xmlns:cx3="http://schemas.microsoft.com/office/drawing/2016/5/9/chartex" xmlns:cx4="http://schemas.microsoft.com/office/drawing/2016/5/10/chartex" xmlns:cx5="http://schemas.microsoft.com/office/drawing/2016/5/11/chartex" xmlns:cx6="http://schemas.microsoft.com/office/drawing/2016/5/12/chartex" xmlns:cx7="http://schemas.microsoft.com/office/drawing/2016/5/13/chartex" xmlns:cx8="http://schemas.microsoft.com/office/drawing/2016/5/14/chartex" xmlns:mc="http://schemas.openxmlformats.org/markup-compatibility/2006" xmlns:aink="http://schemas.microsoft.com/office/drawing/2016/ink" xmlns:am3d="http://schemas.microsoft.com/office/drawing/2017/model3d" xmlns:o="urn:schemas-microsoft-com:office:office" xmlns:oel="http://schemas.microsoft.com/office/2019/extlst" xmlns:r="http://schemas.openxmlformats.org/officeDocument/2006/relationships" xmlns:m="http://schemas.openxmlformats.org/officeDocument/2006/math" xmlns:v="urn:schemas-microsoft-com:vml" xmlns:wp14="http://schemas.microsoft.com/office/word/2010/wordprocessingDrawing" xmlns:wp="http://schemas.openxmlformats.org/drawingml/2006/wordprocessingDrawing" xmlns:w10="urn:schemas-microsoft-com:office:word" xmlns:w="http://schemas.openxmlformats.org/wordprocessingml/2006/main" xmlns:w14="http://schemas.microsoft.com/office/word/2010/wordml" xmlns:w15="http://schemas.microsoft.com/office/word/2012/wordml" xmlns:w16cex="http://schemas.microsoft.com/office/word/2018/wordml/cex" xmlns:w16cid="http://schemas.microsoft.com/office/word/2016/wordml/cid" xmlns:w16="http://schemas.microsoft.com/office/word/2018/wordml" xmlns:w16du="http://schemas.microsoft.com/office/word/2023/wordml/word16du" xmlns:w16sdtdh="http://schemas.microsoft.com/office/word/2020/wordml/sdtdatahash" xmlns:w16sdtfl="http://schemas.microsoft.com/office/word/2024/wordml/sdtformatlock" xmlns:w16se="http://schemas.microsoft.com/office/word/2015/wordml/symex" xmlns:wpg="http://schemas.microsoft.com/office/word/2010/wordprocessingGroup" xmlns:wpi="http://schemas.microsoft.com/office/word/2010/wordprocessingInk" xmlns:wne="http://schemas.microsoft.com/office/word/2006/wordml" xmlns:wps="http://schemas.microsoft.com/office/word/2010/wordprocessingShape" mc:Ignorable="w14 w15 w16se w16cid w16 w16cex w16sdtdh w16sdtfl w16du wp14">
   <w:footnote w:type="separator" w:id="-1">
     <w:p>
       <w:pPr>
@@ -7754,7 +4703,7 @@
 </file>
 
 <file path=word/numbering.xml><?xml version="1.0" encoding="utf-8"?>
-<w:numbering xmlns:wpc="http://schemas.microsoft.com/office/word/2010/wordprocessingCanvas" xmlns:cx="http://schemas.microsoft.com/office/drawing/2014/chartex" xmlns:cx1="http://schemas.microsoft.com/office/drawing/2015/9/8/chartex" xmlns:mc="http://schemas.openxmlformats.org/markup-compatibility/2006" xmlns:o="urn:schemas-microsoft-com:office:office" xmlns:r="http://schemas.openxmlformats.org/officeDocument/2006/relationships" xmlns:m="http://schemas.openxmlformats.org/officeDocument/2006/math" xmlns:v="urn:schemas-microsoft-com:vml" xmlns:wp14="http://schemas.microsoft.com/office/word/2010/wordprocessingDrawing" xmlns:wp="http://schemas.openxmlformats.org/drawingml/2006/wordprocessingDrawing" xmlns:w10="urn:schemas-microsoft-com:office:word" xmlns:w="http://schemas.openxmlformats.org/wordprocessingml/2006/main" xmlns:w14="http://schemas.microsoft.com/office/word/2010/wordml" xmlns:w15="http://schemas.microsoft.com/office/word/2012/wordml" xmlns:w16se="http://schemas.microsoft.com/office/word/2015/wordml/symex" xmlns:wpg="http://schemas.microsoft.com/office/word/2010/wordprocessingGroup" xmlns:wpi="http://schemas.microsoft.com/office/word/2010/wordprocessingInk" xmlns:wne="http://schemas.microsoft.com/office/word/2006/wordml" xmlns:wps="http://schemas.microsoft.com/office/word/2010/wordprocessingShape" mc:Ignorable="w14 w15 w16se wp14">
+<w:numbering xmlns:wpc="http://schemas.microsoft.com/office/word/2010/wordprocessingCanvas" xmlns:cx="http://schemas.microsoft.com/office/drawing/2014/chartex" xmlns:cx1="http://schemas.microsoft.com/office/drawing/2015/9/8/chartex" xmlns:cx2="http://schemas.microsoft.com/office/drawing/2015/10/21/chartex" xmlns:cx3="http://schemas.microsoft.com/office/drawing/2016/5/9/chartex" xmlns:cx4="http://schemas.microsoft.com/office/drawing/2016/5/10/chartex" xmlns:cx5="http://schemas.microsoft.com/office/drawing/2016/5/11/chartex" xmlns:cx6="http://schemas.microsoft.com/office/drawing/2016/5/12/chartex" xmlns:cx7="http://schemas.microsoft.com/office/drawing/2016/5/13/chartex" xmlns:cx8="http://schemas.microsoft.com/office/drawing/2016/5/14/chartex" xmlns:mc="http://schemas.openxmlformats.org/markup-compatibility/2006" xmlns:aink="http://schemas.microsoft.com/office/drawing/2016/ink" xmlns:am3d="http://schemas.microsoft.com/office/drawing/2017/model3d" xmlns:o="urn:schemas-microsoft-com:office:office" xmlns:oel="http://schemas.microsoft.com/office/2019/extlst" xmlns:r="http://schemas.openxmlformats.org/officeDocument/2006/relationships" xmlns:m="http://schemas.openxmlformats.org/officeDocument/2006/math" xmlns:v="urn:schemas-microsoft-com:vml" xmlns:wp14="http://schemas.microsoft.com/office/word/2010/wordprocessingDrawing" xmlns:wp="http://schemas.openxmlformats.org/drawingml/2006/wordprocessingDrawing" xmlns:w10="urn:schemas-microsoft-com:office:word" xmlns:w="http://schemas.openxmlformats.org/wordprocessingml/2006/main" xmlns:w14="http://schemas.microsoft.com/office/word/2010/wordml" xmlns:w15="http://schemas.microsoft.com/office/word/2012/wordml" xmlns:w16cex="http://schemas.microsoft.com/office/word/2018/wordml/cex" xmlns:w16cid="http://schemas.microsoft.com/office/word/2016/wordml/cid" xmlns:w16="http://schemas.microsoft.com/office/word/2018/wordml" xmlns:w16du="http://schemas.microsoft.com/office/word/2023/wordml/word16du" xmlns:w16sdtdh="http://schemas.microsoft.com/office/word/2020/wordml/sdtdatahash" xmlns:w16sdtfl="http://schemas.microsoft.com/office/word/2024/wordml/sdtformatlock" xmlns:w16se="http://schemas.microsoft.com/office/word/2015/wordml/symex" xmlns:wpg="http://schemas.microsoft.com/office/word/2010/wordprocessingGroup" xmlns:wpi="http://schemas.microsoft.com/office/word/2010/wordprocessingInk" xmlns:wne="http://schemas.microsoft.com/office/word/2006/wordml" xmlns:wps="http://schemas.microsoft.com/office/word/2010/wordprocessingShape" mc:Ignorable="w14 w15 w16se w16cid w16 w16cex w16sdtdh w16sdtfl w16du wp14">
   <w:abstractNum w:abstractNumId="0" w15:restartNumberingAfterBreak="0">
     <w:nsid w:val="027747DA"/>
     <w:multiLevelType w:val="multilevel"/>
@@ -14758,152 +11707,152 @@
       </w:rPr>
     </w:lvl>
   </w:abstractNum>
-  <w:num w:numId="1">
+  <w:num w:numId="1" w16cid:durableId="573853758">
     <w:abstractNumId w:val="45"/>
   </w:num>
-  <w:num w:numId="2">
+  <w:num w:numId="2" w16cid:durableId="314796264">
     <w:abstractNumId w:val="37"/>
   </w:num>
-  <w:num w:numId="3">
+  <w:num w:numId="3" w16cid:durableId="800079112">
     <w:abstractNumId w:val="25"/>
   </w:num>
-  <w:num w:numId="4">
+  <w:num w:numId="4" w16cid:durableId="1487165655">
     <w:abstractNumId w:val="14"/>
   </w:num>
-  <w:num w:numId="5">
+  <w:num w:numId="5" w16cid:durableId="693043837">
     <w:abstractNumId w:val="6"/>
   </w:num>
-  <w:num w:numId="6">
+  <w:num w:numId="6" w16cid:durableId="775246725">
     <w:abstractNumId w:val="34"/>
   </w:num>
-  <w:num w:numId="7">
+  <w:num w:numId="7" w16cid:durableId="401565673">
     <w:abstractNumId w:val="19"/>
   </w:num>
-  <w:num w:numId="8">
+  <w:num w:numId="8" w16cid:durableId="231500954">
     <w:abstractNumId w:val="16"/>
   </w:num>
-  <w:num w:numId="9">
+  <w:num w:numId="9" w16cid:durableId="1278021677">
     <w:abstractNumId w:val="30"/>
   </w:num>
-  <w:num w:numId="10">
+  <w:num w:numId="10" w16cid:durableId="255094929">
     <w:abstractNumId w:val="39"/>
   </w:num>
-  <w:num w:numId="11">
+  <w:num w:numId="11" w16cid:durableId="1666587547">
     <w:abstractNumId w:val="40"/>
   </w:num>
-  <w:num w:numId="12">
+  <w:num w:numId="12" w16cid:durableId="3014905">
     <w:abstractNumId w:val="5"/>
   </w:num>
-  <w:num w:numId="13">
+  <w:num w:numId="13" w16cid:durableId="994070721">
     <w:abstractNumId w:val="8"/>
   </w:num>
-  <w:num w:numId="14">
+  <w:num w:numId="14" w16cid:durableId="994335149">
     <w:abstractNumId w:val="44"/>
   </w:num>
-  <w:num w:numId="15">
+  <w:num w:numId="15" w16cid:durableId="1587688221">
     <w:abstractNumId w:val="18"/>
   </w:num>
-  <w:num w:numId="16">
+  <w:num w:numId="16" w16cid:durableId="334456617">
     <w:abstractNumId w:val="35"/>
   </w:num>
-  <w:num w:numId="17">
+  <w:num w:numId="17" w16cid:durableId="1120025583">
     <w:abstractNumId w:val="3"/>
   </w:num>
-  <w:num w:numId="18">
+  <w:num w:numId="18" w16cid:durableId="1246570099">
     <w:abstractNumId w:val="0"/>
   </w:num>
-  <w:num w:numId="19">
+  <w:num w:numId="19" w16cid:durableId="621615059">
     <w:abstractNumId w:val="1"/>
   </w:num>
-  <w:num w:numId="20">
+  <w:num w:numId="20" w16cid:durableId="56319285">
     <w:abstractNumId w:val="38"/>
   </w:num>
-  <w:num w:numId="21">
+  <w:num w:numId="21" w16cid:durableId="159153948">
     <w:abstractNumId w:val="12"/>
   </w:num>
-  <w:num w:numId="22">
+  <w:num w:numId="22" w16cid:durableId="1572151915">
     <w:abstractNumId w:val="28"/>
   </w:num>
-  <w:num w:numId="23">
+  <w:num w:numId="23" w16cid:durableId="1476752061">
     <w:abstractNumId w:val="9"/>
   </w:num>
-  <w:num w:numId="24">
+  <w:num w:numId="24" w16cid:durableId="447552272">
     <w:abstractNumId w:val="42"/>
   </w:num>
-  <w:num w:numId="25">
+  <w:num w:numId="25" w16cid:durableId="35083302">
     <w:abstractNumId w:val="46"/>
   </w:num>
-  <w:num w:numId="26">
+  <w:num w:numId="26" w16cid:durableId="1268544452">
     <w:abstractNumId w:val="10"/>
   </w:num>
-  <w:num w:numId="27">
+  <w:num w:numId="27" w16cid:durableId="1645962935">
     <w:abstractNumId w:val="32"/>
   </w:num>
-  <w:num w:numId="28">
+  <w:num w:numId="28" w16cid:durableId="1616712300">
     <w:abstractNumId w:val="31"/>
   </w:num>
-  <w:num w:numId="29">
+  <w:num w:numId="29" w16cid:durableId="1438596038">
     <w:abstractNumId w:val="7"/>
   </w:num>
-  <w:num w:numId="30">
+  <w:num w:numId="30" w16cid:durableId="1666324427">
     <w:abstractNumId w:val="11"/>
   </w:num>
-  <w:num w:numId="31">
+  <w:num w:numId="31" w16cid:durableId="2143306140">
     <w:abstractNumId w:val="4"/>
   </w:num>
-  <w:num w:numId="32">
+  <w:num w:numId="32" w16cid:durableId="732234729">
     <w:abstractNumId w:val="22"/>
   </w:num>
-  <w:num w:numId="33">
+  <w:num w:numId="33" w16cid:durableId="1320038095">
     <w:abstractNumId w:val="29"/>
   </w:num>
-  <w:num w:numId="34">
+  <w:num w:numId="34" w16cid:durableId="1395853981">
     <w:abstractNumId w:val="20"/>
   </w:num>
-  <w:num w:numId="35">
+  <w:num w:numId="35" w16cid:durableId="99691184">
     <w:abstractNumId w:val="27"/>
   </w:num>
-  <w:num w:numId="36">
+  <w:num w:numId="36" w16cid:durableId="1709254141">
     <w:abstractNumId w:val="15"/>
   </w:num>
-  <w:num w:numId="37">
+  <w:num w:numId="37" w16cid:durableId="681050577">
     <w:abstractNumId w:val="41"/>
   </w:num>
-  <w:num w:numId="38">
+  <w:num w:numId="38" w16cid:durableId="125009602">
     <w:abstractNumId w:val="36"/>
   </w:num>
-  <w:num w:numId="39">
+  <w:num w:numId="39" w16cid:durableId="34038575">
     <w:abstractNumId w:val="2"/>
   </w:num>
-  <w:num w:numId="40">
+  <w:num w:numId="40" w16cid:durableId="587080780">
     <w:abstractNumId w:val="23"/>
   </w:num>
-  <w:num w:numId="41">
+  <w:num w:numId="41" w16cid:durableId="122623446">
     <w:abstractNumId w:val="24"/>
   </w:num>
-  <w:num w:numId="42">
+  <w:num w:numId="42" w16cid:durableId="416485644">
     <w:abstractNumId w:val="26"/>
   </w:num>
-  <w:num w:numId="43">
+  <w:num w:numId="43" w16cid:durableId="1421370694">
     <w:abstractNumId w:val="17"/>
   </w:num>
-  <w:num w:numId="44">
+  <w:num w:numId="44" w16cid:durableId="1943295624">
     <w:abstractNumId w:val="13"/>
   </w:num>
-  <w:num w:numId="45">
+  <w:num w:numId="45" w16cid:durableId="1999460493">
     <w:abstractNumId w:val="21"/>
   </w:num>
-  <w:num w:numId="46">
+  <w:num w:numId="46" w16cid:durableId="1829705796">
     <w:abstractNumId w:val="43"/>
   </w:num>
-  <w:num w:numId="47">
+  <w:num w:numId="47" w16cid:durableId="1054086538">
     <w:abstractNumId w:val="33"/>
   </w:num>
 </w:numbering>
 </file>
 
 <file path=word/styles.xml><?xml version="1.0" encoding="utf-8"?>
-<w:styles xmlns:mc="http://schemas.openxmlformats.org/markup-compatibility/2006" xmlns:r="http://schemas.openxmlformats.org/officeDocument/2006/relationships" xmlns:w="http://schemas.openxmlformats.org/wordprocessingml/2006/main" xmlns:w14="http://schemas.microsoft.com/office/word/2010/wordml" xmlns:w15="http://schemas.microsoft.com/office/word/2012/wordml" xmlns:w16se="http://schemas.microsoft.com/office/word/2015/wordml/symex" mc:Ignorable="w14 w15 w16se">
+<w:styles xmlns:mc="http://schemas.openxmlformats.org/markup-compatibility/2006" xmlns:r="http://schemas.openxmlformats.org/officeDocument/2006/relationships" xmlns:w="http://schemas.openxmlformats.org/wordprocessingml/2006/main" xmlns:w14="http://schemas.microsoft.com/office/word/2010/wordml" xmlns:w15="http://schemas.microsoft.com/office/word/2012/wordml" xmlns:w16cex="http://schemas.microsoft.com/office/word/2018/wordml/cex" xmlns:w16cid="http://schemas.microsoft.com/office/word/2016/wordml/cid" xmlns:w16="http://schemas.microsoft.com/office/word/2018/wordml" xmlns:w16du="http://schemas.microsoft.com/office/word/2023/wordml/word16du" xmlns:w16sdtdh="http://schemas.microsoft.com/office/word/2020/wordml/sdtdatahash" xmlns:w16sdtfl="http://schemas.microsoft.com/office/word/2024/wordml/sdtformatlock" xmlns:w16se="http://schemas.microsoft.com/office/word/2015/wordml/symex" mc:Ignorable="w14 w15 w16se w16cid w16 w16cex w16sdtdh w16sdtfl w16du">
   <w:docDefaults>
     <w:rPrDefault>
       <w:rPr>
@@ -14919,7 +11868,7 @@
       </w:pPr>
     </w:pPrDefault>
   </w:docDefaults>
-  <w:latentStyles w:defLockedState="0" w:defUIPriority="99" w:defSemiHidden="0" w:defUnhideWhenUsed="0" w:defQFormat="0" w:count="371">
+  <w:latentStyles w:defLockedState="0" w:defUIPriority="99" w:defSemiHidden="0" w:defUnhideWhenUsed="0" w:defQFormat="0" w:count="376">
     <w:lsdException w:name="Normal" w:uiPriority="0" w:qFormat="1"/>
     <w:lsdException w:name="heading 1" w:uiPriority="9" w:qFormat="1"/>
     <w:lsdException w:name="heading 2" w:semiHidden="1" w:uiPriority="9" w:unhideWhenUsed="1" w:qFormat="1"/>
@@ -15291,6 +12240,11 @@
     <w:lsdException w:name="List Table 5 Dark Accent 6" w:uiPriority="50"/>
     <w:lsdException w:name="List Table 6 Colorful Accent 6" w:uiPriority="51"/>
     <w:lsdException w:name="List Table 7 Colorful Accent 6" w:uiPriority="52"/>
+    <w:lsdException w:name="Mention" w:semiHidden="1" w:unhideWhenUsed="1"/>
+    <w:lsdException w:name="Smart Hyperlink" w:semiHidden="1" w:unhideWhenUsed="1"/>
+    <w:lsdException w:name="Hashtag" w:semiHidden="1" w:unhideWhenUsed="1"/>
+    <w:lsdException w:name="Unresolved Mention" w:semiHidden="1" w:unhideWhenUsed="1"/>
+    <w:lsdException w:name="Smart Link" w:semiHidden="1" w:unhideWhenUsed="1"/>
   </w:latentStyles>
   <w:style w:type="paragraph" w:default="1" w:styleId="Normal">
     <w:name w:val="Normal"/>

</xml_diff>